<commit_message>
Cleanup of general website and website of 2023
</commit_message>
<xml_diff>
--- a/VISSOFT_Charter.docx
+++ b/VISSOFT_Charter.docx
@@ -1,6 +1,6 @@
 
 <file path=word/document.xml><?xml version="1.0" encoding="utf-8"?>
-<w:document xmlns:wpc="http://schemas.microsoft.com/office/word/2010/wordprocessingCanvas" xmlns:mo="http://schemas.microsoft.com/office/mac/office/2008/main" xmlns:mc="http://schemas.openxmlformats.org/markup-compatibility/2006" xmlns:mv="urn:schemas-microsoft-com:mac:vml" xmlns:o="urn:schemas-microsoft-com:office:office" xmlns:r="http://schemas.openxmlformats.org/officeDocument/2006/relationships" xmlns:m="http://schemas.openxmlformats.org/officeDocument/2006/math" xmlns:v="urn:schemas-microsoft-com:vml" xmlns:wp14="http://schemas.microsoft.com/office/word/2010/wordprocessingDrawing" xmlns:wp="http://schemas.openxmlformats.org/drawingml/2006/wordprocessingDrawing" xmlns:w10="urn:schemas-microsoft-com:office:word" xmlns:w="http://schemas.openxmlformats.org/wordprocessingml/2006/main" xmlns:w14="http://schemas.microsoft.com/office/word/2010/wordml" xmlns:wpg="http://schemas.microsoft.com/office/word/2010/wordprocessingGroup" xmlns:wpi="http://schemas.microsoft.com/office/word/2010/wordprocessingInk" xmlns:wne="http://schemas.microsoft.com/office/word/2006/wordml" xmlns:wps="http://schemas.microsoft.com/office/word/2010/wordprocessingShape" mc:Ignorable="w14 wp14">
+<w:document xmlns:wpc="http://schemas.microsoft.com/office/word/2010/wordprocessingCanvas" xmlns:cx="http://schemas.microsoft.com/office/drawing/2014/chartex" xmlns:cx1="http://schemas.microsoft.com/office/drawing/2015/9/8/chartex" xmlns:cx2="http://schemas.microsoft.com/office/drawing/2015/10/21/chartex" xmlns:cx3="http://schemas.microsoft.com/office/drawing/2016/5/9/chartex" xmlns:cx4="http://schemas.microsoft.com/office/drawing/2016/5/10/chartex" xmlns:cx5="http://schemas.microsoft.com/office/drawing/2016/5/11/chartex" xmlns:cx6="http://schemas.microsoft.com/office/drawing/2016/5/12/chartex" xmlns:cx7="http://schemas.microsoft.com/office/drawing/2016/5/13/chartex" xmlns:cx8="http://schemas.microsoft.com/office/drawing/2016/5/14/chartex" xmlns:mc="http://schemas.openxmlformats.org/markup-compatibility/2006" xmlns:aink="http://schemas.microsoft.com/office/drawing/2016/ink" xmlns:am3d="http://schemas.microsoft.com/office/drawing/2017/model3d" xmlns:o="urn:schemas-microsoft-com:office:office" xmlns:oel="http://schemas.microsoft.com/office/2019/extlst" xmlns:r="http://schemas.openxmlformats.org/officeDocument/2006/relationships" xmlns:m="http://schemas.openxmlformats.org/officeDocument/2006/math" xmlns:v="urn:schemas-microsoft-com:vml" xmlns:wp14="http://schemas.microsoft.com/office/word/2010/wordprocessingDrawing" xmlns:wp="http://schemas.openxmlformats.org/drawingml/2006/wordprocessingDrawing" xmlns:w10="urn:schemas-microsoft-com:office:word" xmlns:w="http://schemas.openxmlformats.org/wordprocessingml/2006/main" xmlns:w14="http://schemas.microsoft.com/office/word/2010/wordml" xmlns:w15="http://schemas.microsoft.com/office/word/2012/wordml" xmlns:w16cex="http://schemas.microsoft.com/office/word/2018/wordml/cex" xmlns:w16cid="http://schemas.microsoft.com/office/word/2016/wordml/cid" xmlns:w16="http://schemas.microsoft.com/office/word/2018/wordml" xmlns:w16sdtdh="http://schemas.microsoft.com/office/word/2020/wordml/sdtdatahash" xmlns:w16se="http://schemas.microsoft.com/office/word/2015/wordml/symex" xmlns:wpg="http://schemas.microsoft.com/office/word/2010/wordprocessingGroup" xmlns:wpi="http://schemas.microsoft.com/office/word/2010/wordprocessingInk" xmlns:wne="http://schemas.microsoft.com/office/word/2006/wordml" xmlns:wps="http://schemas.microsoft.com/office/word/2010/wordprocessingShape" mc:Ignorable="w14 w15 w16se w16cid w16 w16cex w16sdtdh wp14">
   <w:body>
     <w:p>
       <w:pPr>
@@ -182,7 +182,51 @@
           <w:sz w:val="27"/>
           <w:szCs w:val="27"/>
         </w:rPr>
-        <w:t>VISSOFT is a continuation, and consolidation, of several major conference series and events related to research in the area of software visualization. In order to place the current evolution of VISSOFT in context, a brief outline of its history is given next.</w:t>
+        <w:t xml:space="preserve">VISSOFT is a continuation, and consolidation, of several major conference series and events related to research </w:t>
+      </w:r>
+      <w:proofErr w:type="gramStart"/>
+      <w:r>
+        <w:rPr>
+          <w:rFonts w:ascii="Times New Roman" w:eastAsia="Times New Roman" w:hAnsi="Times New Roman" w:cs="Times New Roman"/>
+          <w:bCs/>
+          <w:color w:val="000000"/>
+          <w:sz w:val="27"/>
+          <w:szCs w:val="27"/>
+        </w:rPr>
+        <w:t>in the area of</w:t>
+      </w:r>
+      <w:proofErr w:type="gramEnd"/>
+      <w:r>
+        <w:rPr>
+          <w:rFonts w:ascii="Times New Roman" w:eastAsia="Times New Roman" w:hAnsi="Times New Roman" w:cs="Times New Roman"/>
+          <w:bCs/>
+          <w:color w:val="000000"/>
+          <w:sz w:val="27"/>
+          <w:szCs w:val="27"/>
+        </w:rPr>
+        <w:t xml:space="preserve"> software visualization. </w:t>
+      </w:r>
+      <w:proofErr w:type="gramStart"/>
+      <w:r>
+        <w:rPr>
+          <w:rFonts w:ascii="Times New Roman" w:eastAsia="Times New Roman" w:hAnsi="Times New Roman" w:cs="Times New Roman"/>
+          <w:bCs/>
+          <w:color w:val="000000"/>
+          <w:sz w:val="27"/>
+          <w:szCs w:val="27"/>
+        </w:rPr>
+        <w:t>In order to</w:t>
+      </w:r>
+      <w:proofErr w:type="gramEnd"/>
+      <w:r>
+        <w:rPr>
+          <w:rFonts w:ascii="Times New Roman" w:eastAsia="Times New Roman" w:hAnsi="Times New Roman" w:cs="Times New Roman"/>
+          <w:bCs/>
+          <w:color w:val="000000"/>
+          <w:sz w:val="27"/>
+          <w:szCs w:val="27"/>
+        </w:rPr>
+        <w:t xml:space="preserve"> place the current evolution of VISSOFT in context, a brief outline of its history is given next.</w:t>
       </w:r>
       <w:r>
         <w:rPr>
@@ -194,10 +238,10 @@
         </w:rPr>
         <w:t xml:space="preserve"> Additional material pertaining to this history is publicly available online at </w:t>
       </w:r>
-      <w:hyperlink r:id="rId6" w:history="1">
+      <w:hyperlink r:id="rId5" w:history="1">
         <w:r>
           <w:rPr>
-            <w:rStyle w:val="Hipervnculo"/>
+            <w:rStyle w:val="Hyperlink"/>
             <w:rFonts w:ascii="Times New Roman" w:eastAsia="Times New Roman" w:hAnsi="Times New Roman" w:cs="Times New Roman"/>
             <w:bCs/>
             <w:sz w:val="27"/>
@@ -229,16 +273,29 @@
           <w:szCs w:val="27"/>
         </w:rPr>
       </w:pPr>
-      <w:r>
-        <w:rPr>
-          <w:rFonts w:ascii="Times New Roman" w:eastAsia="Times New Roman" w:hAnsi="Times New Roman" w:cs="Times New Roman"/>
-          <w:b/>
-          <w:bCs/>
-          <w:color w:val="000000"/>
-          <w:sz w:val="27"/>
-          <w:szCs w:val="27"/>
-        </w:rPr>
-        <w:t>Dagstuhl Seminar on “Software Visualization”</w:t>
+      <w:proofErr w:type="spellStart"/>
+      <w:r>
+        <w:rPr>
+          <w:rFonts w:ascii="Times New Roman" w:eastAsia="Times New Roman" w:hAnsi="Times New Roman" w:cs="Times New Roman"/>
+          <w:b/>
+          <w:bCs/>
+          <w:color w:val="000000"/>
+          <w:sz w:val="27"/>
+          <w:szCs w:val="27"/>
+        </w:rPr>
+        <w:t>Dagstuhl</w:t>
+      </w:r>
+      <w:proofErr w:type="spellEnd"/>
+      <w:r>
+        <w:rPr>
+          <w:rFonts w:ascii="Times New Roman" w:eastAsia="Times New Roman" w:hAnsi="Times New Roman" w:cs="Times New Roman"/>
+          <w:b/>
+          <w:bCs/>
+          <w:color w:val="000000"/>
+          <w:sz w:val="27"/>
+          <w:szCs w:val="27"/>
+        </w:rPr>
+        <w:t xml:space="preserve"> Seminar on “Software Visualization”</w:t>
       </w:r>
       <w:r>
         <w:rPr>
@@ -280,17 +337,61 @@
           <w:sz w:val="27"/>
           <w:szCs w:val="27"/>
         </w:rPr>
-        <w:t xml:space="preserve">, combined with developments in the related fields of data and information visualization, on the one hand, and program analysis on the other hand, have led to the organization of a Dagstuhl seminar dedicated to the emerging field of software visualization. </w:t>
-      </w:r>
-      <w:r>
-        <w:rPr>
-          <w:rFonts w:ascii="Times New Roman" w:eastAsia="Times New Roman" w:hAnsi="Times New Roman" w:cs="Times New Roman"/>
-          <w:bCs/>
-          <w:color w:val="000000"/>
-          <w:sz w:val="27"/>
-          <w:szCs w:val="27"/>
-        </w:rPr>
-        <w:t>The results of this seminar have laid out the foundations for the software visualization field as a separate research discipline. These results are described in a Dagstuhl seminar report and a book (</w:t>
+        <w:t xml:space="preserve">, combined with developments in the related fields of data and information visualization, on the one hand, and program analysis on the other hand, have led to the organization of a </w:t>
+      </w:r>
+      <w:proofErr w:type="spellStart"/>
+      <w:r>
+        <w:rPr>
+          <w:rFonts w:ascii="Times New Roman" w:eastAsia="Times New Roman" w:hAnsi="Times New Roman" w:cs="Times New Roman"/>
+          <w:bCs/>
+          <w:color w:val="000000"/>
+          <w:sz w:val="27"/>
+          <w:szCs w:val="27"/>
+        </w:rPr>
+        <w:t>Dagstuhl</w:t>
+      </w:r>
+      <w:proofErr w:type="spellEnd"/>
+      <w:r>
+        <w:rPr>
+          <w:rFonts w:ascii="Times New Roman" w:eastAsia="Times New Roman" w:hAnsi="Times New Roman" w:cs="Times New Roman"/>
+          <w:bCs/>
+          <w:color w:val="000000"/>
+          <w:sz w:val="27"/>
+          <w:szCs w:val="27"/>
+        </w:rPr>
+        <w:t xml:space="preserve"> seminar dedicated to the emerging field of software visualization. </w:t>
+      </w:r>
+      <w:r>
+        <w:rPr>
+          <w:rFonts w:ascii="Times New Roman" w:eastAsia="Times New Roman" w:hAnsi="Times New Roman" w:cs="Times New Roman"/>
+          <w:bCs/>
+          <w:color w:val="000000"/>
+          <w:sz w:val="27"/>
+          <w:szCs w:val="27"/>
+        </w:rPr>
+        <w:t xml:space="preserve">The results of this seminar have laid out the foundations for the software visualization field as a separate research discipline. These results are described in a </w:t>
+      </w:r>
+      <w:proofErr w:type="spellStart"/>
+      <w:r>
+        <w:rPr>
+          <w:rFonts w:ascii="Times New Roman" w:eastAsia="Times New Roman" w:hAnsi="Times New Roman" w:cs="Times New Roman"/>
+          <w:bCs/>
+          <w:color w:val="000000"/>
+          <w:sz w:val="27"/>
+          <w:szCs w:val="27"/>
+        </w:rPr>
+        <w:t>Dagstuhl</w:t>
+      </w:r>
+      <w:proofErr w:type="spellEnd"/>
+      <w:r>
+        <w:rPr>
+          <w:rFonts w:ascii="Times New Roman" w:eastAsia="Times New Roman" w:hAnsi="Times New Roman" w:cs="Times New Roman"/>
+          <w:bCs/>
+          <w:color w:val="000000"/>
+          <w:sz w:val="27"/>
+          <w:szCs w:val="27"/>
+        </w:rPr>
+        <w:t xml:space="preserve"> seminar report and a book (</w:t>
       </w:r>
       <w:r>
         <w:rPr>
@@ -321,7 +422,29 @@
           <w:sz w:val="27"/>
           <w:szCs w:val="27"/>
         </w:rPr>
-        <w:t>International Seminar Dagstuhl Castle, Germany, May 20-25, 2001</w:t>
+        <w:t xml:space="preserve">International Seminar </w:t>
+      </w:r>
+      <w:proofErr w:type="spellStart"/>
+      <w:r>
+        <w:rPr>
+          <w:rFonts w:ascii="Times New Roman" w:eastAsia="Times New Roman" w:hAnsi="Times New Roman" w:cs="Times New Roman"/>
+          <w:bCs/>
+          <w:color w:val="000000"/>
+          <w:sz w:val="27"/>
+          <w:szCs w:val="27"/>
+        </w:rPr>
+        <w:t>Dagstuhl</w:t>
+      </w:r>
+      <w:proofErr w:type="spellEnd"/>
+      <w:r>
+        <w:rPr>
+          <w:rFonts w:ascii="Times New Roman" w:eastAsia="Times New Roman" w:hAnsi="Times New Roman" w:cs="Times New Roman"/>
+          <w:bCs/>
+          <w:color w:val="000000"/>
+          <w:sz w:val="27"/>
+          <w:szCs w:val="27"/>
+        </w:rPr>
+        <w:t xml:space="preserve"> Castle, Germany, May 20-25, 2001</w:t>
       </w:r>
       <w:r>
         <w:rPr>
@@ -385,7 +508,29 @@
           <w:sz w:val="27"/>
           <w:szCs w:val="27"/>
         </w:rPr>
-        <w:t xml:space="preserve">Following the Dagstuhl seminar, interest in software visualization has grown and led to the creation of the </w:t>
+        <w:t xml:space="preserve">Following the </w:t>
+      </w:r>
+      <w:proofErr w:type="spellStart"/>
+      <w:r>
+        <w:rPr>
+          <w:rFonts w:ascii="Times New Roman" w:eastAsia="Times New Roman" w:hAnsi="Times New Roman" w:cs="Times New Roman"/>
+          <w:bCs/>
+          <w:color w:val="000000"/>
+          <w:sz w:val="27"/>
+          <w:szCs w:val="27"/>
+        </w:rPr>
+        <w:t>Dagstuhl</w:t>
+      </w:r>
+      <w:proofErr w:type="spellEnd"/>
+      <w:r>
+        <w:rPr>
+          <w:rFonts w:ascii="Times New Roman" w:eastAsia="Times New Roman" w:hAnsi="Times New Roman" w:cs="Times New Roman"/>
+          <w:bCs/>
+          <w:color w:val="000000"/>
+          <w:sz w:val="27"/>
+          <w:szCs w:val="27"/>
+        </w:rPr>
+        <w:t xml:space="preserve"> seminar, interest in software visualization has grown and led to the creation of the </w:t>
       </w:r>
       <w:r>
         <w:rPr>
@@ -596,7 +741,27 @@
           <w:sz w:val="27"/>
           <w:szCs w:val="27"/>
         </w:rPr>
-        <w:t>A year is defined to be the period of time from the start of one conference to the beginning of the next. This period will normally be close to a calendar year.</w:t>
+        <w:t xml:space="preserve">A year is defined to be the </w:t>
+      </w:r>
+      <w:proofErr w:type="gramStart"/>
+      <w:r>
+        <w:rPr>
+          <w:rFonts w:ascii="Times New Roman" w:eastAsia="Times New Roman" w:hAnsi="Times New Roman" w:cs="Times New Roman"/>
+          <w:color w:val="000000"/>
+          <w:sz w:val="27"/>
+          <w:szCs w:val="27"/>
+        </w:rPr>
+        <w:t>period of time</w:t>
+      </w:r>
+      <w:proofErr w:type="gramEnd"/>
+      <w:r>
+        <w:rPr>
+          <w:rFonts w:ascii="Times New Roman" w:eastAsia="Times New Roman" w:hAnsi="Times New Roman" w:cs="Times New Roman"/>
+          <w:color w:val="000000"/>
+          <w:sz w:val="27"/>
+          <w:szCs w:val="27"/>
+        </w:rPr>
+        <w:t xml:space="preserve"> from the start of one conference to the beginning of the next. This period will normally be close to a calendar year.</w:t>
       </w:r>
     </w:p>
     <w:p>
@@ -1090,7 +1255,27 @@
           <w:sz w:val="27"/>
           <w:szCs w:val="27"/>
         </w:rPr>
-        <w:t xml:space="preserve">During the annual meeting and only for the purposes of selecting the conference chairs, location, and dates for the conference, quorum will simply be the steering committee members who attend the meeting. This is in order to simplify and expedite the selection process, to ensure that future conference chairs will have the opportunity to be notified </w:t>
+        <w:t xml:space="preserve">During the annual meeting and only for the purposes of selecting the conference chairs, location, and dates for the conference, quorum will simply be the steering committee members who attend the meeting. This is </w:t>
+      </w:r>
+      <w:proofErr w:type="gramStart"/>
+      <w:r>
+        <w:rPr>
+          <w:rFonts w:ascii="Times New Roman" w:eastAsia="Times New Roman" w:hAnsi="Times New Roman" w:cs="Times New Roman"/>
+          <w:color w:val="000000"/>
+          <w:sz w:val="27"/>
+          <w:szCs w:val="27"/>
+        </w:rPr>
+        <w:t>in order to</w:t>
+      </w:r>
+      <w:proofErr w:type="gramEnd"/>
+      <w:r>
+        <w:rPr>
+          <w:rFonts w:ascii="Times New Roman" w:eastAsia="Times New Roman" w:hAnsi="Times New Roman" w:cs="Times New Roman"/>
+          <w:color w:val="000000"/>
+          <w:sz w:val="27"/>
+          <w:szCs w:val="27"/>
+        </w:rPr>
+        <w:t xml:space="preserve"> simplify and expedite the selection process, to ensure that future conference chairs will have the opportunity to be notified </w:t>
       </w:r>
       <w:r>
         <w:rPr>
@@ -1146,7 +1331,27 @@
           <w:sz w:val="27"/>
           <w:szCs w:val="27"/>
         </w:rPr>
-        <w:t>For meetings and votes held through electronic means, quorum requires at least a one week advance notice, at least a one week voting period for any motions, AND at least 50% participation of the steering committee. These decisions include such issues as changes to conference chairs, locations, and dates, such as might be necessitated by the resignation of a conference chair or unavailability of suitable facilities at a location.</w:t>
+        <w:t xml:space="preserve">For meetings and votes held through electronic means, quorum requires at least a </w:t>
+      </w:r>
+      <w:proofErr w:type="gramStart"/>
+      <w:r>
+        <w:rPr>
+          <w:rFonts w:ascii="Times New Roman" w:eastAsia="Times New Roman" w:hAnsi="Times New Roman" w:cs="Times New Roman"/>
+          <w:color w:val="000000"/>
+          <w:sz w:val="27"/>
+          <w:szCs w:val="27"/>
+        </w:rPr>
+        <w:t>one week</w:t>
+      </w:r>
+      <w:proofErr w:type="gramEnd"/>
+      <w:r>
+        <w:rPr>
+          <w:rFonts w:ascii="Times New Roman" w:eastAsia="Times New Roman" w:hAnsi="Times New Roman" w:cs="Times New Roman"/>
+          <w:color w:val="000000"/>
+          <w:sz w:val="27"/>
+          <w:szCs w:val="27"/>
+        </w:rPr>
+        <w:t xml:space="preserve"> advance notice, at least a one week voting period for any motions, AND at least 50% participation of the steering committee. These decisions include such issues as changes to conference chairs, locations, and dates, such as might be necessitated by the resignation of a conference chair or unavailability of suitable facilities at a location.</w:t>
       </w:r>
     </w:p>
     <w:p>
@@ -1171,6 +1376,29 @@
     </w:p>
     <w:p>
       <w:pPr>
+        <w:rPr>
+          <w:rFonts w:ascii="Times New Roman" w:eastAsia="Times New Roman" w:hAnsi="Times New Roman" w:cs="Times New Roman"/>
+          <w:b/>
+          <w:bCs/>
+          <w:color w:val="000000"/>
+          <w:sz w:val="27"/>
+          <w:szCs w:val="27"/>
+        </w:rPr>
+      </w:pPr>
+      <w:r>
+        <w:rPr>
+          <w:rFonts w:ascii="Times New Roman" w:eastAsia="Times New Roman" w:hAnsi="Times New Roman" w:cs="Times New Roman"/>
+          <w:b/>
+          <w:bCs/>
+          <w:color w:val="000000"/>
+          <w:sz w:val="27"/>
+          <w:szCs w:val="27"/>
+        </w:rPr>
+        <w:br w:type="page"/>
+      </w:r>
+    </w:p>
+    <w:p>
+      <w:pPr>
         <w:spacing w:before="100" w:beforeAutospacing="1" w:after="100" w:afterAutospacing="1" w:line="240" w:lineRule="auto"/>
         <w:outlineLvl w:val="3"/>
         <w:rPr>
@@ -1191,6 +1419,7 @@
           <w:sz w:val="27"/>
           <w:szCs w:val="27"/>
         </w:rPr>
+        <w:lastRenderedPageBreak/>
         <w:t>D. Membership</w:t>
       </w:r>
     </w:p>
@@ -1212,18 +1441,700 @@
           <w:sz w:val="27"/>
           <w:szCs w:val="27"/>
         </w:rPr>
+        <w:t xml:space="preserve">1) </w:t>
+      </w:r>
+      <w:r>
+        <w:rPr>
+          <w:rFonts w:ascii="Times New Roman" w:eastAsia="Times New Roman" w:hAnsi="Times New Roman" w:cs="Times New Roman"/>
+          <w:b/>
+          <w:color w:val="000000"/>
+          <w:sz w:val="27"/>
+          <w:szCs w:val="27"/>
+        </w:rPr>
+        <w:t>Composition:</w:t>
+      </w:r>
+      <w:r>
+        <w:rPr>
+          <w:rFonts w:ascii="Times New Roman" w:eastAsia="Times New Roman" w:hAnsi="Times New Roman" w:cs="Times New Roman"/>
+          <w:color w:val="000000"/>
+          <w:sz w:val="27"/>
+          <w:szCs w:val="27"/>
+        </w:rPr>
+        <w:t xml:space="preserve"> </w:t>
+      </w:r>
+      <w:r>
+        <w:rPr>
+          <w:rFonts w:ascii="Times New Roman" w:eastAsia="Times New Roman" w:hAnsi="Times New Roman" w:cs="Times New Roman"/>
+          <w:color w:val="000000"/>
+          <w:sz w:val="27"/>
+          <w:szCs w:val="27"/>
+        </w:rPr>
+        <w:t xml:space="preserve">The steering committee will have a maximum of </w:t>
+      </w:r>
+      <w:r>
+        <w:rPr>
+          <w:rFonts w:ascii="Times New Roman" w:eastAsia="Times New Roman" w:hAnsi="Times New Roman" w:cs="Times New Roman"/>
+          <w:sz w:val="27"/>
+          <w:szCs w:val="27"/>
+        </w:rPr>
+        <w:t>six</w:t>
+      </w:r>
+      <w:r>
+        <w:rPr>
+          <w:rFonts w:ascii="Times New Roman" w:eastAsia="Times New Roman" w:hAnsi="Times New Roman" w:cs="Times New Roman"/>
+          <w:color w:val="C00000"/>
+          <w:sz w:val="27"/>
+          <w:szCs w:val="27"/>
+        </w:rPr>
+        <w:t xml:space="preserve"> </w:t>
+      </w:r>
+      <w:r>
+        <w:rPr>
+          <w:rFonts w:ascii="Times New Roman" w:eastAsia="Times New Roman" w:hAnsi="Times New Roman" w:cs="Times New Roman"/>
+          <w:color w:val="000000"/>
+          <w:sz w:val="27"/>
+          <w:szCs w:val="27"/>
+        </w:rPr>
+        <w:t>members. The current steering committee</w:t>
+      </w:r>
+      <w:r>
+        <w:rPr>
+          <w:rFonts w:ascii="Times New Roman" w:eastAsia="Times New Roman" w:hAnsi="Times New Roman" w:cs="Times New Roman"/>
+          <w:color w:val="000000"/>
+          <w:sz w:val="27"/>
+          <w:szCs w:val="27"/>
+        </w:rPr>
+        <w:t xml:space="preserve"> </w:t>
+      </w:r>
+      <w:r>
+        <w:rPr>
+          <w:rFonts w:ascii="Times New Roman" w:eastAsia="Times New Roman" w:hAnsi="Times New Roman" w:cs="Times New Roman"/>
+          <w:color w:val="000000"/>
+          <w:sz w:val="27"/>
+          <w:szCs w:val="27"/>
+        </w:rPr>
+        <w:t>is formed by</w:t>
+      </w:r>
+      <w:r>
+        <w:rPr>
+          <w:rFonts w:ascii="Times New Roman" w:eastAsia="Times New Roman" w:hAnsi="Times New Roman" w:cs="Times New Roman"/>
+          <w:color w:val="000000"/>
+          <w:sz w:val="27"/>
+          <w:szCs w:val="27"/>
+        </w:rPr>
+        <w:t xml:space="preserve"> the members listed in the 20</w:t>
+      </w:r>
+      <w:r>
+        <w:rPr>
+          <w:rFonts w:ascii="Times New Roman" w:eastAsia="Times New Roman" w:hAnsi="Times New Roman" w:cs="Times New Roman"/>
+          <w:color w:val="000000"/>
+          <w:sz w:val="27"/>
+          <w:szCs w:val="27"/>
+        </w:rPr>
+        <w:t xml:space="preserve">15 VISSOFT proceedings. </w:t>
+      </w:r>
+      <w:r>
+        <w:rPr>
+          <w:rFonts w:ascii="Times New Roman" w:eastAsia="Times New Roman" w:hAnsi="Times New Roman" w:cs="Times New Roman"/>
+          <w:color w:val="000000"/>
+          <w:sz w:val="27"/>
+          <w:szCs w:val="27"/>
+        </w:rPr>
+        <w:t>The steering committee is led by a steering committee chair (Sec. IIIE).</w:t>
+      </w:r>
+    </w:p>
+    <w:p>
+      <w:pPr>
+        <w:spacing w:before="100" w:beforeAutospacing="1" w:after="100" w:afterAutospacing="1" w:line="240" w:lineRule="auto"/>
+        <w:rPr>
+          <w:rFonts w:ascii="Times New Roman" w:eastAsia="Times New Roman" w:hAnsi="Times New Roman" w:cs="Times New Roman"/>
+          <w:sz w:val="27"/>
+          <w:szCs w:val="27"/>
+        </w:rPr>
+      </w:pPr>
+      <w:r>
+        <w:rPr>
+          <w:rFonts w:ascii="Times New Roman" w:eastAsia="Times New Roman" w:hAnsi="Times New Roman" w:cs="Times New Roman"/>
+          <w:b/>
+          <w:sz w:val="27"/>
+          <w:szCs w:val="27"/>
+        </w:rPr>
+        <w:t xml:space="preserve">2) </w:t>
+      </w:r>
+      <w:r>
+        <w:rPr>
+          <w:rFonts w:ascii="Times New Roman" w:eastAsia="Times New Roman" w:hAnsi="Times New Roman" w:cs="Times New Roman"/>
+          <w:b/>
+          <w:sz w:val="27"/>
+          <w:szCs w:val="27"/>
+        </w:rPr>
+        <w:t>Terms:</w:t>
+      </w:r>
+      <w:r>
+        <w:rPr>
+          <w:rFonts w:ascii="Times New Roman" w:eastAsia="Times New Roman" w:hAnsi="Times New Roman" w:cs="Times New Roman"/>
+          <w:sz w:val="27"/>
+          <w:szCs w:val="27"/>
+        </w:rPr>
+        <w:t xml:space="preserve"> </w:t>
+      </w:r>
+      <w:r>
+        <w:rPr>
+          <w:rFonts w:ascii="Times New Roman" w:eastAsia="Times New Roman" w:hAnsi="Times New Roman" w:cs="Times New Roman"/>
+          <w:sz w:val="27"/>
+          <w:szCs w:val="27"/>
+        </w:rPr>
+        <w:t xml:space="preserve">Steering committee members are elected for </w:t>
+      </w:r>
+      <w:r>
+        <w:rPr>
+          <w:rFonts w:ascii="Times New Roman" w:eastAsia="Times New Roman" w:hAnsi="Times New Roman" w:cs="Times New Roman"/>
+          <w:sz w:val="27"/>
+          <w:szCs w:val="27"/>
+        </w:rPr>
+        <w:t>five</w:t>
+      </w:r>
+      <w:r>
+        <w:rPr>
+          <w:rFonts w:ascii="Times New Roman" w:eastAsia="Times New Roman" w:hAnsi="Times New Roman" w:cs="Times New Roman"/>
+          <w:sz w:val="27"/>
+          <w:szCs w:val="27"/>
+        </w:rPr>
+        <w:t>-year terms. They can serve two consecutive terms at most, after which they are not eligible to be elected again for the third consecutive term. This aims to ensure a good balance between preservation of knowledge and bringing in new experience.</w:t>
+      </w:r>
+      <w:r>
+        <w:rPr>
+          <w:rFonts w:ascii="Times New Roman" w:eastAsia="Times New Roman" w:hAnsi="Times New Roman" w:cs="Times New Roman"/>
+          <w:sz w:val="27"/>
+          <w:szCs w:val="27"/>
+        </w:rPr>
+        <w:t xml:space="preserve"> </w:t>
+      </w:r>
+    </w:p>
+    <w:p>
+      <w:pPr>
+        <w:spacing w:before="100" w:beforeAutospacing="1" w:after="100" w:afterAutospacing="1" w:line="240" w:lineRule="auto"/>
+        <w:rPr>
+          <w:rFonts w:ascii="Times New Roman" w:eastAsia="Times New Roman" w:hAnsi="Times New Roman" w:cs="Times New Roman"/>
+          <w:sz w:val="27"/>
+          <w:szCs w:val="27"/>
+        </w:rPr>
+      </w:pPr>
+      <w:r>
+        <w:rPr>
+          <w:rFonts w:ascii="Times New Roman" w:eastAsia="Times New Roman" w:hAnsi="Times New Roman" w:cs="Times New Roman"/>
+          <w:b/>
+          <w:sz w:val="27"/>
+          <w:szCs w:val="27"/>
+        </w:rPr>
+        <w:t>3) Automatic r</w:t>
+      </w:r>
+      <w:r>
+        <w:rPr>
+          <w:rFonts w:ascii="Times New Roman" w:eastAsia="Times New Roman" w:hAnsi="Times New Roman" w:cs="Times New Roman"/>
+          <w:b/>
+          <w:sz w:val="27"/>
+          <w:szCs w:val="27"/>
+        </w:rPr>
+        <w:t xml:space="preserve">etirement: </w:t>
+      </w:r>
+      <w:r>
+        <w:rPr>
+          <w:rFonts w:ascii="Times New Roman" w:eastAsia="Times New Roman" w:hAnsi="Times New Roman" w:cs="Times New Roman"/>
+          <w:sz w:val="27"/>
+          <w:szCs w:val="27"/>
+        </w:rPr>
+        <w:t xml:space="preserve">Any steering committee member who misses </w:t>
+      </w:r>
+      <w:r>
+        <w:rPr>
+          <w:rFonts w:ascii="Times New Roman" w:eastAsia="Times New Roman" w:hAnsi="Times New Roman" w:cs="Times New Roman"/>
+          <w:sz w:val="27"/>
+          <w:szCs w:val="27"/>
+        </w:rPr>
+        <w:t>three</w:t>
+      </w:r>
+      <w:r>
+        <w:rPr>
+          <w:rFonts w:ascii="Times New Roman" w:eastAsia="Times New Roman" w:hAnsi="Times New Roman" w:cs="Times New Roman"/>
+          <w:sz w:val="27"/>
+          <w:szCs w:val="27"/>
+        </w:rPr>
+        <w:t xml:space="preserve"> consecutive conferences will automatically be retired from the </w:t>
+      </w:r>
+      <w:proofErr w:type="gramStart"/>
+      <w:r>
+        <w:rPr>
+          <w:rFonts w:ascii="Times New Roman" w:eastAsia="Times New Roman" w:hAnsi="Times New Roman" w:cs="Times New Roman"/>
+          <w:sz w:val="27"/>
+          <w:szCs w:val="27"/>
+        </w:rPr>
+        <w:t>committee, unless</w:t>
+      </w:r>
+      <w:proofErr w:type="gramEnd"/>
+      <w:r>
+        <w:rPr>
+          <w:rFonts w:ascii="Times New Roman" w:eastAsia="Times New Roman" w:hAnsi="Times New Roman" w:cs="Times New Roman"/>
+          <w:sz w:val="27"/>
+          <w:szCs w:val="27"/>
+        </w:rPr>
+        <w:t xml:space="preserve"> they submit a request to remain on the committee. Such requests must be approved by a majority vote.</w:t>
+      </w:r>
+      <w:r>
+        <w:rPr>
+          <w:rFonts w:ascii="Times New Roman" w:eastAsia="Times New Roman" w:hAnsi="Times New Roman" w:cs="Times New Roman"/>
+          <w:sz w:val="27"/>
+          <w:szCs w:val="27"/>
+        </w:rPr>
+        <w:t xml:space="preserve"> </w:t>
+      </w:r>
+    </w:p>
+    <w:p>
+      <w:pPr>
+        <w:spacing w:before="100" w:beforeAutospacing="1" w:after="100" w:afterAutospacing="1" w:line="240" w:lineRule="auto"/>
+        <w:rPr>
+          <w:rFonts w:ascii="Times New Roman" w:eastAsia="Times New Roman" w:hAnsi="Times New Roman" w:cs="Times New Roman"/>
+          <w:sz w:val="27"/>
+          <w:szCs w:val="27"/>
+        </w:rPr>
+      </w:pPr>
+      <w:r>
+        <w:rPr>
+          <w:rFonts w:ascii="Times New Roman" w:eastAsia="Times New Roman" w:hAnsi="Times New Roman" w:cs="Times New Roman"/>
+          <w:b/>
+          <w:sz w:val="27"/>
+          <w:szCs w:val="27"/>
+        </w:rPr>
+        <w:t>4</w:t>
+      </w:r>
+      <w:r>
+        <w:rPr>
+          <w:rFonts w:ascii="Times New Roman" w:eastAsia="Times New Roman" w:hAnsi="Times New Roman" w:cs="Times New Roman"/>
+          <w:b/>
+          <w:sz w:val="27"/>
+          <w:szCs w:val="27"/>
+        </w:rPr>
+        <w:t xml:space="preserve">) </w:t>
+      </w:r>
+      <w:r>
+        <w:rPr>
+          <w:rFonts w:ascii="Times New Roman" w:eastAsia="Times New Roman" w:hAnsi="Times New Roman" w:cs="Times New Roman"/>
+          <w:b/>
+          <w:sz w:val="27"/>
+          <w:szCs w:val="27"/>
+        </w:rPr>
+        <w:t>Election</w:t>
+      </w:r>
+      <w:r>
+        <w:rPr>
+          <w:rFonts w:ascii="Times New Roman" w:eastAsia="Times New Roman" w:hAnsi="Times New Roman" w:cs="Times New Roman"/>
+          <w:b/>
+          <w:sz w:val="27"/>
+          <w:szCs w:val="27"/>
+        </w:rPr>
+        <w:t>s</w:t>
+      </w:r>
+      <w:r>
+        <w:rPr>
+          <w:rFonts w:ascii="Times New Roman" w:eastAsia="Times New Roman" w:hAnsi="Times New Roman" w:cs="Times New Roman"/>
+          <w:b/>
+          <w:sz w:val="27"/>
+          <w:szCs w:val="27"/>
+        </w:rPr>
+        <w:t>:</w:t>
+      </w:r>
+      <w:r>
+        <w:rPr>
+          <w:rFonts w:ascii="Times New Roman" w:eastAsia="Times New Roman" w:hAnsi="Times New Roman" w:cs="Times New Roman"/>
+          <w:sz w:val="27"/>
+          <w:szCs w:val="27"/>
+        </w:rPr>
+        <w:t xml:space="preserve"> </w:t>
+      </w:r>
+      <w:r>
+        <w:rPr>
+          <w:rFonts w:ascii="Times New Roman" w:eastAsia="Times New Roman" w:hAnsi="Times New Roman" w:cs="Times New Roman"/>
+          <w:sz w:val="27"/>
+          <w:szCs w:val="27"/>
+        </w:rPr>
+        <w:t xml:space="preserve">The retirement of candidates, following the clauses 2 and 3 listed above, creates vacant seats on the steering committee. These vacant seats are filled in with new members by an election process described next. </w:t>
+      </w:r>
+      <w:r>
+        <w:rPr>
+          <w:rFonts w:ascii="Times New Roman" w:eastAsia="Times New Roman" w:hAnsi="Times New Roman" w:cs="Times New Roman"/>
+          <w:sz w:val="27"/>
+          <w:szCs w:val="27"/>
+        </w:rPr>
+        <w:t xml:space="preserve">The election of steering committee members follows an open model. In a plenary session of the conference, typically part of or directly following the closing session, candidate names are put up for election by the steering committee. Additional names can be put up by the participants. The participants next </w:t>
+      </w:r>
+      <w:r>
+        <w:rPr>
+          <w:rFonts w:ascii="Times New Roman" w:eastAsia="Times New Roman" w:hAnsi="Times New Roman" w:cs="Times New Roman"/>
+          <w:sz w:val="27"/>
+          <w:szCs w:val="27"/>
+        </w:rPr>
+        <w:t>publicly</w:t>
+      </w:r>
+      <w:r>
+        <w:rPr>
+          <w:rFonts w:ascii="Times New Roman" w:eastAsia="Times New Roman" w:hAnsi="Times New Roman" w:cs="Times New Roman"/>
+          <w:sz w:val="27"/>
+          <w:szCs w:val="27"/>
+        </w:rPr>
+        <w:t xml:space="preserve"> </w:t>
+      </w:r>
+      <w:r>
+        <w:rPr>
+          <w:rFonts w:ascii="Times New Roman" w:eastAsia="Times New Roman" w:hAnsi="Times New Roman" w:cs="Times New Roman"/>
+          <w:sz w:val="27"/>
+          <w:szCs w:val="27"/>
+        </w:rPr>
+        <w:t xml:space="preserve">vote for the announced names. The candidates who receive the highest </w:t>
+      </w:r>
+      <w:proofErr w:type="gramStart"/>
+      <w:r>
+        <w:rPr>
+          <w:rFonts w:ascii="Times New Roman" w:eastAsia="Times New Roman" w:hAnsi="Times New Roman" w:cs="Times New Roman"/>
+          <w:sz w:val="27"/>
+          <w:szCs w:val="27"/>
+        </w:rPr>
+        <w:t>amount</w:t>
+      </w:r>
+      <w:proofErr w:type="gramEnd"/>
+      <w:r>
+        <w:rPr>
+          <w:rFonts w:ascii="Times New Roman" w:eastAsia="Times New Roman" w:hAnsi="Times New Roman" w:cs="Times New Roman"/>
+          <w:sz w:val="27"/>
+          <w:szCs w:val="27"/>
+        </w:rPr>
+        <w:t xml:space="preserve"> of votes are next appo</w:t>
+      </w:r>
+      <w:r>
+        <w:rPr>
+          <w:rFonts w:ascii="Times New Roman" w:eastAsia="Times New Roman" w:hAnsi="Times New Roman" w:cs="Times New Roman"/>
+          <w:sz w:val="27"/>
+          <w:szCs w:val="27"/>
+        </w:rPr>
+        <w:t>inted to the steering committee’s vacant seats, until all such vacant seats have been filled up. In case of a tie, the voting is repeated for the candidates involved in the tie, until one candidate gains majority.</w:t>
+      </w:r>
+    </w:p>
+    <w:p>
+      <w:pPr>
+        <w:spacing w:before="100" w:beforeAutospacing="1" w:after="100" w:afterAutospacing="1" w:line="240" w:lineRule="auto"/>
+        <w:outlineLvl w:val="3"/>
+        <w:rPr>
+          <w:rFonts w:ascii="Times New Roman" w:eastAsia="Times New Roman" w:hAnsi="Times New Roman" w:cs="Times New Roman"/>
+          <w:b/>
+          <w:bCs/>
+          <w:color w:val="000000"/>
+          <w:sz w:val="27"/>
+          <w:szCs w:val="27"/>
+        </w:rPr>
+      </w:pPr>
+      <w:r>
+        <w:rPr>
+          <w:rFonts w:ascii="Times New Roman" w:eastAsia="Times New Roman" w:hAnsi="Times New Roman" w:cs="Times New Roman"/>
+          <w:b/>
+          <w:bCs/>
+          <w:color w:val="000000"/>
+          <w:sz w:val="27"/>
+          <w:szCs w:val="27"/>
+        </w:rPr>
+        <w:t>E. Committee Chair</w:t>
+      </w:r>
+    </w:p>
+    <w:p>
+      <w:pPr>
+        <w:spacing w:before="100" w:beforeAutospacing="1" w:after="100" w:afterAutospacing="1" w:line="240" w:lineRule="auto"/>
+        <w:rPr>
+          <w:rFonts w:ascii="Times New Roman" w:eastAsia="Times New Roman" w:hAnsi="Times New Roman" w:cs="Times New Roman"/>
+          <w:color w:val="000000"/>
+          <w:sz w:val="27"/>
+          <w:szCs w:val="27"/>
+        </w:rPr>
+      </w:pPr>
+      <w:r>
+        <w:rPr>
+          <w:rFonts w:ascii="Times New Roman" w:eastAsia="Times New Roman" w:hAnsi="Times New Roman" w:cs="Times New Roman"/>
+          <w:color w:val="000000"/>
+          <w:sz w:val="27"/>
+          <w:szCs w:val="27"/>
+        </w:rPr>
+        <w:t xml:space="preserve">The steering committee will elect a chair from within the committee to serve a term of two years. The responsibilities of the steering committee chair are to conduct its meetings and to represent the steering committee in any discussions with external entities. The chair has no special decision making </w:t>
+      </w:r>
+      <w:proofErr w:type="gramStart"/>
+      <w:r>
+        <w:rPr>
+          <w:rFonts w:ascii="Times New Roman" w:eastAsia="Times New Roman" w:hAnsi="Times New Roman" w:cs="Times New Roman"/>
+          <w:color w:val="000000"/>
+          <w:sz w:val="27"/>
+          <w:szCs w:val="27"/>
+        </w:rPr>
+        <w:t>power, and</w:t>
+      </w:r>
+      <w:proofErr w:type="gramEnd"/>
+      <w:r>
+        <w:rPr>
+          <w:rFonts w:ascii="Times New Roman" w:eastAsia="Times New Roman" w:hAnsi="Times New Roman" w:cs="Times New Roman"/>
+          <w:color w:val="000000"/>
+          <w:sz w:val="27"/>
+          <w:szCs w:val="27"/>
+        </w:rPr>
+        <w:t xml:space="preserve"> is responsible for keeping the entire steering committee informed of any discussions made in the capacity of committee chair.</w:t>
+      </w:r>
+    </w:p>
+    <w:p>
+      <w:pPr>
+        <w:rPr>
+          <w:rFonts w:ascii="Times New Roman" w:eastAsia="Times New Roman" w:hAnsi="Times New Roman" w:cs="Times New Roman"/>
+          <w:b/>
+          <w:bCs/>
+          <w:color w:val="000000"/>
+          <w:sz w:val="27"/>
+          <w:szCs w:val="27"/>
+        </w:rPr>
+      </w:pPr>
+      <w:r>
+        <w:rPr>
+          <w:rFonts w:ascii="Times New Roman" w:eastAsia="Times New Roman" w:hAnsi="Times New Roman" w:cs="Times New Roman"/>
+          <w:b/>
+          <w:bCs/>
+          <w:color w:val="000000"/>
+          <w:sz w:val="27"/>
+          <w:szCs w:val="27"/>
+        </w:rPr>
+        <w:br w:type="page"/>
+      </w:r>
+    </w:p>
+    <w:p>
+      <w:pPr>
+        <w:spacing w:before="100" w:beforeAutospacing="1" w:after="100" w:afterAutospacing="1" w:line="240" w:lineRule="auto"/>
+        <w:outlineLvl w:val="2"/>
+        <w:rPr>
+          <w:rFonts w:ascii="Times New Roman" w:eastAsia="Times New Roman" w:hAnsi="Times New Roman" w:cs="Times New Roman"/>
+          <w:b/>
+          <w:bCs/>
+          <w:color w:val="000000"/>
+          <w:sz w:val="27"/>
+          <w:szCs w:val="27"/>
+        </w:rPr>
+      </w:pPr>
+      <w:r>
+        <w:rPr>
+          <w:rFonts w:ascii="Times New Roman" w:eastAsia="Times New Roman" w:hAnsi="Times New Roman" w:cs="Times New Roman"/>
+          <w:b/>
+          <w:bCs/>
+          <w:color w:val="000000"/>
+          <w:sz w:val="27"/>
+          <w:szCs w:val="27"/>
+        </w:rPr>
         <w:lastRenderedPageBreak/>
-        <w:t xml:space="preserve">1) </w:t>
-      </w:r>
-      <w:r>
-        <w:rPr>
-          <w:rFonts w:ascii="Times New Roman" w:eastAsia="Times New Roman" w:hAnsi="Times New Roman" w:cs="Times New Roman"/>
-          <w:b/>
-          <w:color w:val="000000"/>
-          <w:sz w:val="27"/>
-          <w:szCs w:val="27"/>
-        </w:rPr>
-        <w:t>Composition:</w:t>
+        <w:t>IV. Internationality</w:t>
+      </w:r>
+    </w:p>
+    <w:p>
+      <w:pPr>
+        <w:spacing w:before="100" w:beforeAutospacing="1" w:after="100" w:afterAutospacing="1" w:line="240" w:lineRule="auto"/>
+        <w:rPr>
+          <w:rFonts w:ascii="Times New Roman" w:eastAsia="Times New Roman" w:hAnsi="Times New Roman" w:cs="Times New Roman"/>
+          <w:sz w:val="27"/>
+          <w:szCs w:val="27"/>
+        </w:rPr>
+      </w:pPr>
+      <w:r>
+        <w:rPr>
+          <w:rFonts w:ascii="Times New Roman" w:eastAsia="Times New Roman" w:hAnsi="Times New Roman" w:cs="Times New Roman"/>
+          <w:sz w:val="27"/>
+          <w:szCs w:val="27"/>
+        </w:rPr>
+        <w:t xml:space="preserve">The steering committee aims to optimally reflect the international nature of the software visualization field. </w:t>
+      </w:r>
+      <w:r>
+        <w:rPr>
+          <w:rFonts w:ascii="Times New Roman" w:eastAsia="Times New Roman" w:hAnsi="Times New Roman" w:cs="Times New Roman"/>
+          <w:sz w:val="27"/>
+          <w:szCs w:val="27"/>
+        </w:rPr>
+        <w:t>This reflects, in turn, to the selection of program chairs and the general chair for the upcoming edition(s) of the conference.</w:t>
+      </w:r>
+    </w:p>
+    <w:p>
+      <w:pPr>
+        <w:spacing w:before="100" w:beforeAutospacing="1" w:after="100" w:afterAutospacing="1" w:line="240" w:lineRule="auto"/>
+        <w:outlineLvl w:val="2"/>
+        <w:rPr>
+          <w:rFonts w:ascii="Times New Roman" w:eastAsia="Times New Roman" w:hAnsi="Times New Roman" w:cs="Times New Roman"/>
+          <w:b/>
+          <w:bCs/>
+          <w:color w:val="000000"/>
+          <w:sz w:val="27"/>
+          <w:szCs w:val="27"/>
+        </w:rPr>
+      </w:pPr>
+      <w:r>
+        <w:rPr>
+          <w:rFonts w:ascii="Times New Roman" w:eastAsia="Times New Roman" w:hAnsi="Times New Roman" w:cs="Times New Roman"/>
+          <w:b/>
+          <w:bCs/>
+          <w:color w:val="000000"/>
+          <w:sz w:val="27"/>
+          <w:szCs w:val="27"/>
+        </w:rPr>
+        <w:t>V. Sponsorship and Finances</w:t>
+      </w:r>
+    </w:p>
+    <w:p>
+      <w:pPr>
+        <w:spacing w:before="100" w:beforeAutospacing="1" w:after="100" w:afterAutospacing="1" w:line="240" w:lineRule="auto"/>
+        <w:rPr>
+          <w:rFonts w:ascii="Times New Roman" w:eastAsia="Times New Roman" w:hAnsi="Times New Roman" w:cs="Times New Roman"/>
+          <w:color w:val="000000"/>
+          <w:sz w:val="27"/>
+          <w:szCs w:val="27"/>
+        </w:rPr>
+      </w:pPr>
+      <w:r>
+        <w:rPr>
+          <w:rFonts w:ascii="Times New Roman" w:eastAsia="Times New Roman" w:hAnsi="Times New Roman" w:cs="Times New Roman"/>
+          <w:color w:val="000000"/>
+          <w:sz w:val="27"/>
+          <w:szCs w:val="27"/>
+        </w:rPr>
+        <w:t>This section formalizes the relationship between the conference and its sponsoring organizations.</w:t>
+      </w:r>
+    </w:p>
+    <w:p>
+      <w:pPr>
+        <w:spacing w:before="100" w:beforeAutospacing="1" w:after="100" w:afterAutospacing="1" w:line="240" w:lineRule="auto"/>
+        <w:outlineLvl w:val="3"/>
+        <w:rPr>
+          <w:rFonts w:ascii="Times New Roman" w:eastAsia="Times New Roman" w:hAnsi="Times New Roman" w:cs="Times New Roman"/>
+          <w:b/>
+          <w:bCs/>
+          <w:color w:val="000000"/>
+          <w:sz w:val="27"/>
+          <w:szCs w:val="27"/>
+        </w:rPr>
+      </w:pPr>
+      <w:r>
+        <w:rPr>
+          <w:rFonts w:ascii="Times New Roman" w:eastAsia="Times New Roman" w:hAnsi="Times New Roman" w:cs="Times New Roman"/>
+          <w:b/>
+          <w:bCs/>
+          <w:color w:val="000000"/>
+          <w:sz w:val="27"/>
+          <w:szCs w:val="27"/>
+        </w:rPr>
+        <w:t>A. Motivations and Rationale</w:t>
+      </w:r>
+    </w:p>
+    <w:p>
+      <w:pPr>
+        <w:spacing w:before="100" w:beforeAutospacing="1" w:after="100" w:afterAutospacing="1" w:line="240" w:lineRule="auto"/>
+        <w:rPr>
+          <w:rFonts w:ascii="Times New Roman" w:eastAsia="Times New Roman" w:hAnsi="Times New Roman" w:cs="Times New Roman"/>
+          <w:color w:val="000000"/>
+          <w:sz w:val="27"/>
+          <w:szCs w:val="27"/>
+        </w:rPr>
+      </w:pPr>
+      <w:r>
+        <w:rPr>
+          <w:rFonts w:ascii="Times New Roman" w:eastAsia="Times New Roman" w:hAnsi="Times New Roman" w:cs="Times New Roman"/>
+          <w:color w:val="000000"/>
+          <w:sz w:val="27"/>
+          <w:szCs w:val="27"/>
+        </w:rPr>
+        <w:t>The conference exists as described above, to promote the free exchange of information among researchers and practitioners. It should not become political nor a source of extensive income. Any such alteration would be considered a violation both of this charter and the spirit in which it was drafted.</w:t>
+      </w:r>
+    </w:p>
+    <w:p>
+      <w:pPr>
+        <w:spacing w:before="100" w:beforeAutospacing="1" w:after="100" w:afterAutospacing="1" w:line="240" w:lineRule="auto"/>
+        <w:rPr>
+          <w:rFonts w:ascii="Times New Roman" w:eastAsia="Times New Roman" w:hAnsi="Times New Roman" w:cs="Times New Roman"/>
+          <w:color w:val="000000"/>
+          <w:sz w:val="27"/>
+          <w:szCs w:val="27"/>
+        </w:rPr>
+      </w:pPr>
+      <w:r>
+        <w:rPr>
+          <w:rFonts w:ascii="Times New Roman" w:eastAsia="Times New Roman" w:hAnsi="Times New Roman" w:cs="Times New Roman"/>
+          <w:color w:val="000000"/>
+          <w:sz w:val="27"/>
+          <w:szCs w:val="27"/>
+        </w:rPr>
+        <w:t>In addition, the steering committee will select sponsors annually, based on circumstances and issues of internationality, within the bounds laid out below.</w:t>
+      </w:r>
+    </w:p>
+    <w:p>
+      <w:pPr>
+        <w:spacing w:before="100" w:beforeAutospacing="1" w:after="100" w:afterAutospacing="1" w:line="240" w:lineRule="auto"/>
+        <w:rPr>
+          <w:rFonts w:ascii="Times New Roman" w:eastAsia="Times New Roman" w:hAnsi="Times New Roman" w:cs="Times New Roman"/>
+          <w:color w:val="000000"/>
+          <w:sz w:val="27"/>
+          <w:szCs w:val="27"/>
+        </w:rPr>
+      </w:pPr>
+      <w:r>
+        <w:rPr>
+          <w:rFonts w:ascii="Times New Roman" w:eastAsia="Times New Roman" w:hAnsi="Times New Roman" w:cs="Times New Roman"/>
+          <w:color w:val="000000"/>
+          <w:sz w:val="27"/>
+          <w:szCs w:val="27"/>
+        </w:rPr>
+        <w:t>F</w:t>
+      </w:r>
+      <w:r>
+        <w:rPr>
+          <w:rFonts w:ascii="Times New Roman" w:eastAsia="Times New Roman" w:hAnsi="Times New Roman" w:cs="Times New Roman"/>
+          <w:color w:val="000000"/>
+          <w:sz w:val="27"/>
+          <w:szCs w:val="27"/>
+        </w:rPr>
+        <w:t xml:space="preserve">iscal responsibility is important for the long-term viability of the conference, and sponsoring organizations require a </w:t>
+      </w:r>
+      <w:r>
+        <w:rPr>
+          <w:rFonts w:ascii="Times New Roman" w:eastAsia="Times New Roman" w:hAnsi="Times New Roman" w:cs="Times New Roman"/>
+          <w:i/>
+          <w:color w:val="000000"/>
+          <w:sz w:val="27"/>
+          <w:szCs w:val="27"/>
+        </w:rPr>
+        <w:t>quid pro quo</w:t>
+      </w:r>
+      <w:r>
+        <w:rPr>
+          <w:rFonts w:ascii="Times New Roman" w:eastAsia="Times New Roman" w:hAnsi="Times New Roman" w:cs="Times New Roman"/>
+          <w:color w:val="000000"/>
+          <w:sz w:val="27"/>
+          <w:szCs w:val="27"/>
+        </w:rPr>
+        <w:t xml:space="preserve"> for endorsing and promoting the conference and for accepting financial and legal liability. To the extent that this may affect the integrity of the conference, the steering committee has set forth these sponsorship principles.</w:t>
+      </w:r>
+    </w:p>
+    <w:p>
+      <w:pPr>
+        <w:spacing w:before="100" w:beforeAutospacing="1" w:after="100" w:afterAutospacing="1" w:line="240" w:lineRule="auto"/>
+        <w:rPr>
+          <w:rFonts w:ascii="Times New Roman" w:eastAsia="Times New Roman" w:hAnsi="Times New Roman" w:cs="Times New Roman"/>
+          <w:color w:val="000000"/>
+          <w:sz w:val="27"/>
+          <w:szCs w:val="27"/>
+        </w:rPr>
+      </w:pPr>
+      <w:r>
+        <w:rPr>
+          <w:rFonts w:ascii="Times New Roman" w:eastAsia="Times New Roman" w:hAnsi="Times New Roman" w:cs="Times New Roman"/>
+          <w:b/>
+          <w:color w:val="000000"/>
+          <w:sz w:val="27"/>
+          <w:szCs w:val="27"/>
+        </w:rPr>
+        <w:t>1) Primary sponsor:</w:t>
       </w:r>
       <w:r>
         <w:rPr>
@@ -1241,20 +2152,71 @@
           <w:sz w:val="27"/>
           <w:szCs w:val="27"/>
         </w:rPr>
-        <w:t xml:space="preserve">The steering committee will have a maximum of </w:t>
-      </w:r>
-      <w:r>
-        <w:rPr>
-          <w:rFonts w:ascii="Times New Roman" w:eastAsia="Times New Roman" w:hAnsi="Times New Roman" w:cs="Times New Roman"/>
-          <w:sz w:val="27"/>
-          <w:szCs w:val="27"/>
-        </w:rPr>
-        <w:t>six</w:t>
-      </w:r>
-      <w:r>
-        <w:rPr>
-          <w:rFonts w:ascii="Times New Roman" w:eastAsia="Times New Roman" w:hAnsi="Times New Roman" w:cs="Times New Roman"/>
-          <w:color w:val="C00000"/>
+        <w:t xml:space="preserve">The primary conference </w:t>
+      </w:r>
+      <w:proofErr w:type="gramStart"/>
+      <w:r>
+        <w:rPr>
+          <w:rFonts w:ascii="Times New Roman" w:eastAsia="Times New Roman" w:hAnsi="Times New Roman" w:cs="Times New Roman"/>
+          <w:color w:val="000000"/>
+          <w:sz w:val="27"/>
+          <w:szCs w:val="27"/>
+        </w:rPr>
+        <w:t>sponsor</w:t>
+      </w:r>
+      <w:proofErr w:type="gramEnd"/>
+      <w:r>
+        <w:rPr>
+          <w:rFonts w:ascii="Times New Roman" w:eastAsia="Times New Roman" w:hAnsi="Times New Roman" w:cs="Times New Roman"/>
+          <w:color w:val="000000"/>
+          <w:sz w:val="27"/>
+          <w:szCs w:val="27"/>
+        </w:rPr>
+        <w:t xml:space="preserve"> each year will be the IEEE Computer Society's Technical Council on Software Eng</w:t>
+      </w:r>
+      <w:r>
+        <w:rPr>
+          <w:rFonts w:ascii="Times New Roman" w:eastAsia="Times New Roman" w:hAnsi="Times New Roman" w:cs="Times New Roman"/>
+          <w:color w:val="000000"/>
+          <w:sz w:val="27"/>
+          <w:szCs w:val="27"/>
+        </w:rPr>
+        <w:t>ineering (TCSE)</w:t>
+      </w:r>
+      <w:r>
+        <w:rPr>
+          <w:rFonts w:ascii="Times New Roman" w:eastAsia="Times New Roman" w:hAnsi="Times New Roman" w:cs="Times New Roman"/>
+          <w:color w:val="000000"/>
+          <w:sz w:val="27"/>
+          <w:szCs w:val="27"/>
+        </w:rPr>
+        <w:t>.</w:t>
+      </w:r>
+    </w:p>
+    <w:p>
+      <w:pPr>
+        <w:spacing w:before="100" w:beforeAutospacing="1" w:after="100" w:afterAutospacing="1" w:line="240" w:lineRule="auto"/>
+        <w:rPr>
+          <w:rFonts w:ascii="Times New Roman" w:eastAsia="Times New Roman" w:hAnsi="Times New Roman" w:cs="Times New Roman"/>
+          <w:color w:val="000000"/>
+          <w:sz w:val="27"/>
+          <w:szCs w:val="27"/>
+        </w:rPr>
+      </w:pPr>
+      <w:r>
+        <w:rPr>
+          <w:rFonts w:ascii="Times New Roman" w:eastAsia="Times New Roman" w:hAnsi="Times New Roman" w:cs="Times New Roman"/>
+          <w:b/>
+          <w:color w:val="000000"/>
+          <w:sz w:val="27"/>
+          <w:szCs w:val="27"/>
+        </w:rPr>
+        <w:t>2) Additional sponsors:</w:t>
+      </w:r>
+      <w:r>
+        <w:rPr>
+          <w:rFonts w:ascii="Times New Roman" w:eastAsia="Times New Roman" w:hAnsi="Times New Roman" w:cs="Times New Roman"/>
+          <w:color w:val="000000"/>
           <w:sz w:val="27"/>
           <w:szCs w:val="27"/>
         </w:rPr>
@@ -1267,7 +2229,34 @@
           <w:sz w:val="27"/>
           <w:szCs w:val="27"/>
         </w:rPr>
-        <w:t>members. The current steering committee</w:t>
+        <w:t xml:space="preserve">Additional sponsors may, and should be, sought for specific editions of the conference. These include </w:t>
+      </w:r>
+      <w:r>
+        <w:rPr>
+          <w:rFonts w:ascii="Times New Roman" w:eastAsia="Times New Roman" w:hAnsi="Times New Roman" w:cs="Times New Roman"/>
+          <w:color w:val="000000"/>
+          <w:sz w:val="27"/>
+          <w:szCs w:val="27"/>
+        </w:rPr>
+        <w:t xml:space="preserve">national research organizations and commercial organizations such as software companies. </w:t>
+      </w:r>
+      <w:r>
+        <w:rPr>
+          <w:rFonts w:ascii="Times New Roman" w:eastAsia="Times New Roman" w:hAnsi="Times New Roman" w:cs="Times New Roman"/>
+          <w:color w:val="000000"/>
+          <w:sz w:val="27"/>
+          <w:szCs w:val="27"/>
+        </w:rPr>
+        <w:t>Such a</w:t>
+      </w:r>
+      <w:r>
+        <w:rPr>
+          <w:rFonts w:ascii="Times New Roman" w:eastAsia="Times New Roman" w:hAnsi="Times New Roman" w:cs="Times New Roman"/>
+          <w:color w:val="000000"/>
+          <w:sz w:val="27"/>
+          <w:szCs w:val="27"/>
+        </w:rPr>
+        <w:t>dditional sponsorships should not infringe the conditions of sponsorship laid out by the core technical sponsor TCSE.</w:t>
       </w:r>
       <w:r>
         <w:rPr>
@@ -1285,66 +2274,12 @@
           <w:sz w:val="27"/>
           <w:szCs w:val="27"/>
         </w:rPr>
-        <w:t>is formed by</w:t>
-      </w:r>
-      <w:r>
-        <w:rPr>
-          <w:rFonts w:ascii="Times New Roman" w:eastAsia="Times New Roman" w:hAnsi="Times New Roman" w:cs="Times New Roman"/>
-          <w:color w:val="000000"/>
-          <w:sz w:val="27"/>
-          <w:szCs w:val="27"/>
-        </w:rPr>
-        <w:t xml:space="preserve"> the members listed in the 20</w:t>
-      </w:r>
-      <w:r>
-        <w:rPr>
-          <w:rFonts w:ascii="Times New Roman" w:eastAsia="Times New Roman" w:hAnsi="Times New Roman" w:cs="Times New Roman"/>
-          <w:color w:val="000000"/>
-          <w:sz w:val="27"/>
-          <w:szCs w:val="27"/>
-        </w:rPr>
-        <w:t xml:space="preserve">15 VISSOFT proceedings. </w:t>
-      </w:r>
-      <w:r>
-        <w:rPr>
-          <w:rFonts w:ascii="Times New Roman" w:eastAsia="Times New Roman" w:hAnsi="Times New Roman" w:cs="Times New Roman"/>
-          <w:color w:val="000000"/>
-          <w:sz w:val="27"/>
-          <w:szCs w:val="27"/>
-        </w:rPr>
-        <w:t>The steering committee is led by a steering committee chair (Sec. IIIE).</w:t>
-      </w:r>
-    </w:p>
-    <w:p>
-      <w:pPr>
-        <w:spacing w:before="100" w:beforeAutospacing="1" w:after="100" w:afterAutospacing="1" w:line="240" w:lineRule="auto"/>
-        <w:rPr>
-          <w:rFonts w:ascii="Times New Roman" w:eastAsia="Times New Roman" w:hAnsi="Times New Roman" w:cs="Times New Roman"/>
-          <w:sz w:val="27"/>
-          <w:szCs w:val="27"/>
-        </w:rPr>
-      </w:pPr>
-      <w:r>
-        <w:rPr>
-          <w:rFonts w:ascii="Times New Roman" w:eastAsia="Times New Roman" w:hAnsi="Times New Roman" w:cs="Times New Roman"/>
-          <w:b/>
-          <w:sz w:val="27"/>
-          <w:szCs w:val="27"/>
-        </w:rPr>
-        <w:t xml:space="preserve">2) </w:t>
-      </w:r>
-      <w:r>
-        <w:rPr>
-          <w:rFonts w:ascii="Times New Roman" w:eastAsia="Times New Roman" w:hAnsi="Times New Roman" w:cs="Times New Roman"/>
-          <w:b/>
-          <w:sz w:val="27"/>
-          <w:szCs w:val="27"/>
-        </w:rPr>
-        <w:t>Terms:</w:t>
-      </w:r>
-      <w:r>
-        <w:rPr>
-          <w:rFonts w:ascii="Times New Roman" w:eastAsia="Times New Roman" w:hAnsi="Times New Roman" w:cs="Times New Roman"/>
+        <w:t>Also, they should not</w:t>
+      </w:r>
+      <w:r>
+        <w:rPr>
+          <w:rFonts w:ascii="Times New Roman" w:eastAsia="Times New Roman" w:hAnsi="Times New Roman" w:cs="Times New Roman"/>
+          <w:color w:val="000000"/>
           <w:sz w:val="27"/>
           <w:szCs w:val="27"/>
         </w:rPr>
@@ -1353,30 +2288,16 @@
       <w:r>
         <w:rPr>
           <w:rFonts w:ascii="Times New Roman" w:eastAsia="Times New Roman" w:hAnsi="Times New Roman" w:cs="Times New Roman"/>
-          <w:sz w:val="27"/>
-          <w:szCs w:val="27"/>
-        </w:rPr>
-        <w:t xml:space="preserve">Steering committee members are elected for </w:t>
-      </w:r>
-      <w:r>
-        <w:rPr>
-          <w:rFonts w:ascii="Times New Roman" w:eastAsia="Times New Roman" w:hAnsi="Times New Roman" w:cs="Times New Roman"/>
-          <w:sz w:val="27"/>
-          <w:szCs w:val="27"/>
-        </w:rPr>
-        <w:t>five</w:t>
-      </w:r>
-      <w:r>
-        <w:rPr>
-          <w:rFonts w:ascii="Times New Roman" w:eastAsia="Times New Roman" w:hAnsi="Times New Roman" w:cs="Times New Roman"/>
-          <w:sz w:val="27"/>
-          <w:szCs w:val="27"/>
-        </w:rPr>
-        <w:t>-year terms. They can serve two consecutive terms at most, after which they are not eligible to be elected again for the third consecutive term. This aims to ensure a good balance between preservation of knowledge and bringing in new experience.</w:t>
-      </w:r>
-      <w:r>
-        <w:rPr>
-          <w:rFonts w:ascii="Times New Roman" w:eastAsia="Times New Roman" w:hAnsi="Times New Roman" w:cs="Times New Roman"/>
+          <w:color w:val="000000"/>
+          <w:sz w:val="27"/>
+          <w:szCs w:val="27"/>
+        </w:rPr>
+        <w:t>affect in adverse ways the international, open, and scientific character of the conference.</w:t>
+      </w:r>
+      <w:r>
+        <w:rPr>
+          <w:rFonts w:ascii="Times New Roman" w:eastAsia="Times New Roman" w:hAnsi="Times New Roman" w:cs="Times New Roman"/>
+          <w:color w:val="000000"/>
           <w:sz w:val="27"/>
           <w:szCs w:val="27"/>
         </w:rPr>
@@ -1386,105 +2307,87 @@
     <w:p>
       <w:pPr>
         <w:spacing w:before="100" w:beforeAutospacing="1" w:after="100" w:afterAutospacing="1" w:line="240" w:lineRule="auto"/>
-        <w:rPr>
-          <w:rFonts w:ascii="Times New Roman" w:eastAsia="Times New Roman" w:hAnsi="Times New Roman" w:cs="Times New Roman"/>
-          <w:sz w:val="27"/>
-          <w:szCs w:val="27"/>
-        </w:rPr>
-      </w:pPr>
-      <w:r>
-        <w:rPr>
-          <w:rFonts w:ascii="Times New Roman" w:eastAsia="Times New Roman" w:hAnsi="Times New Roman" w:cs="Times New Roman"/>
-          <w:b/>
-          <w:sz w:val="27"/>
-          <w:szCs w:val="27"/>
-        </w:rPr>
-        <w:t>3) Automatic r</w:t>
-      </w:r>
-      <w:r>
-        <w:rPr>
-          <w:rFonts w:ascii="Times New Roman" w:eastAsia="Times New Roman" w:hAnsi="Times New Roman" w:cs="Times New Roman"/>
-          <w:b/>
-          <w:sz w:val="27"/>
-          <w:szCs w:val="27"/>
-        </w:rPr>
-        <w:t xml:space="preserve">etirement: </w:t>
-      </w:r>
-      <w:r>
-        <w:rPr>
-          <w:rFonts w:ascii="Times New Roman" w:eastAsia="Times New Roman" w:hAnsi="Times New Roman" w:cs="Times New Roman"/>
-          <w:sz w:val="27"/>
-          <w:szCs w:val="27"/>
-        </w:rPr>
-        <w:t xml:space="preserve">Any steering committee member who misses </w:t>
-      </w:r>
-      <w:r>
-        <w:rPr>
-          <w:rFonts w:ascii="Times New Roman" w:eastAsia="Times New Roman" w:hAnsi="Times New Roman" w:cs="Times New Roman"/>
-          <w:sz w:val="27"/>
-          <w:szCs w:val="27"/>
-        </w:rPr>
-        <w:t>three</w:t>
-      </w:r>
-      <w:bookmarkStart w:id="0" w:name="_GoBack"/>
-      <w:bookmarkEnd w:id="0"/>
-      <w:r>
-        <w:rPr>
-          <w:rFonts w:ascii="Times New Roman" w:eastAsia="Times New Roman" w:hAnsi="Times New Roman" w:cs="Times New Roman"/>
-          <w:sz w:val="27"/>
-          <w:szCs w:val="27"/>
-        </w:rPr>
-        <w:t xml:space="preserve"> consecutive conferences will automatically be retired from the committee, unless they submit a request to remain on the committee. Such requests must be approved by a majority vote.</w:t>
-      </w:r>
-      <w:r>
-        <w:rPr>
-          <w:rFonts w:ascii="Times New Roman" w:eastAsia="Times New Roman" w:hAnsi="Times New Roman" w:cs="Times New Roman"/>
+        <w:outlineLvl w:val="2"/>
+        <w:rPr>
+          <w:rFonts w:ascii="Times New Roman" w:eastAsia="Times New Roman" w:hAnsi="Times New Roman" w:cs="Times New Roman"/>
+          <w:b/>
+          <w:bCs/>
+          <w:color w:val="000000"/>
+          <w:sz w:val="27"/>
+          <w:szCs w:val="27"/>
+        </w:rPr>
+      </w:pPr>
+      <w:r>
+        <w:rPr>
+          <w:rFonts w:ascii="Times New Roman" w:eastAsia="Times New Roman" w:hAnsi="Times New Roman" w:cs="Times New Roman"/>
+          <w:b/>
+          <w:bCs/>
+          <w:color w:val="000000"/>
+          <w:sz w:val="27"/>
+          <w:szCs w:val="27"/>
+        </w:rPr>
+        <w:t>VI. Amendments</w:t>
+      </w:r>
+    </w:p>
+    <w:p>
+      <w:pPr>
+        <w:spacing w:before="100" w:beforeAutospacing="1" w:after="100" w:afterAutospacing="1" w:line="240" w:lineRule="auto"/>
+        <w:rPr>
+          <w:rFonts w:ascii="Times New Roman" w:eastAsia="Times New Roman" w:hAnsi="Times New Roman" w:cs="Times New Roman"/>
+          <w:color w:val="000000"/>
+          <w:sz w:val="27"/>
+          <w:szCs w:val="27"/>
+        </w:rPr>
+      </w:pPr>
+      <w:r>
+        <w:rPr>
+          <w:rFonts w:ascii="Times New Roman" w:eastAsia="Times New Roman" w:hAnsi="Times New Roman" w:cs="Times New Roman"/>
+          <w:color w:val="000000"/>
+          <w:sz w:val="27"/>
+          <w:szCs w:val="27"/>
+        </w:rPr>
+        <w:t>Amendments to this charter must be approved by two-thirds of the steering committee</w:t>
+      </w:r>
+      <w:r>
+        <w:rPr>
+          <w:rFonts w:ascii="Times New Roman" w:eastAsia="Times New Roman" w:hAnsi="Times New Roman" w:cs="Times New Roman"/>
+          <w:color w:val="000000"/>
+          <w:sz w:val="27"/>
+          <w:szCs w:val="27"/>
+        </w:rPr>
+        <w:t>.</w:t>
+      </w:r>
+      <w:r>
+        <w:rPr>
+          <w:rFonts w:ascii="Times New Roman" w:eastAsia="Times New Roman" w:hAnsi="Times New Roman" w:cs="Times New Roman"/>
+          <w:color w:val="000000"/>
           <w:sz w:val="27"/>
           <w:szCs w:val="27"/>
         </w:rPr>
         <w:t xml:space="preserve"> </w:t>
       </w:r>
-    </w:p>
-    <w:p>
-      <w:pPr>
-        <w:spacing w:before="100" w:beforeAutospacing="1" w:after="100" w:afterAutospacing="1" w:line="240" w:lineRule="auto"/>
-        <w:rPr>
-          <w:rFonts w:ascii="Times New Roman" w:eastAsia="Times New Roman" w:hAnsi="Times New Roman" w:cs="Times New Roman"/>
-          <w:sz w:val="27"/>
-          <w:szCs w:val="27"/>
-        </w:rPr>
-      </w:pPr>
-      <w:r>
-        <w:rPr>
-          <w:rFonts w:ascii="Times New Roman" w:eastAsia="Times New Roman" w:hAnsi="Times New Roman" w:cs="Times New Roman"/>
-          <w:b/>
-          <w:sz w:val="27"/>
-          <w:szCs w:val="27"/>
-        </w:rPr>
-        <w:t>4</w:t>
-      </w:r>
-      <w:r>
-        <w:rPr>
-          <w:rFonts w:ascii="Times New Roman" w:eastAsia="Times New Roman" w:hAnsi="Times New Roman" w:cs="Times New Roman"/>
-          <w:b/>
-          <w:sz w:val="27"/>
-          <w:szCs w:val="27"/>
-        </w:rPr>
-        <w:t xml:space="preserve">) </w:t>
-      </w:r>
-      <w:r>
-        <w:rPr>
-          <w:rFonts w:ascii="Times New Roman" w:eastAsia="Times New Roman" w:hAnsi="Times New Roman" w:cs="Times New Roman"/>
-          <w:b/>
-          <w:sz w:val="27"/>
-          <w:szCs w:val="27"/>
-        </w:rPr>
-        <w:t>Election</w:t>
-      </w:r>
-      <w:r>
-        <w:rPr>
-          <w:rFonts w:ascii="Times New Roman" w:eastAsia="Times New Roman" w:hAnsi="Times New Roman" w:cs="Times New Roman"/>
-          <w:b/>
+      <w:r>
+        <w:rPr>
+          <w:rFonts w:ascii="Times New Roman" w:eastAsia="Times New Roman" w:hAnsi="Times New Roman" w:cs="Times New Roman"/>
+          <w:color w:val="000000"/>
+          <w:sz w:val="27"/>
+          <w:szCs w:val="27"/>
+        </w:rPr>
+        <w:t>If the steering committee</w:t>
+      </w:r>
+      <w:r>
+        <w:rPr>
+          <w:rFonts w:ascii="Times New Roman" w:eastAsia="Times New Roman" w:hAnsi="Times New Roman" w:cs="Times New Roman"/>
+          <w:color w:val="000000"/>
+          <w:sz w:val="27"/>
+          <w:szCs w:val="27"/>
+        </w:rPr>
+        <w:t xml:space="preserve"> decide</w:t>
+      </w:r>
+      <w:r>
+        <w:rPr>
+          <w:rFonts w:ascii="Times New Roman" w:eastAsia="Times New Roman" w:hAnsi="Times New Roman" w:cs="Times New Roman"/>
+          <w:color w:val="000000"/>
           <w:sz w:val="27"/>
           <w:szCs w:val="27"/>
         </w:rPr>
@@ -1493,15 +2396,43 @@
       <w:r>
         <w:rPr>
           <w:rFonts w:ascii="Times New Roman" w:eastAsia="Times New Roman" w:hAnsi="Times New Roman" w:cs="Times New Roman"/>
-          <w:b/>
-          <w:sz w:val="27"/>
-          <w:szCs w:val="27"/>
-        </w:rPr>
-        <w:t>:</w:t>
-      </w:r>
-      <w:r>
-        <w:rPr>
-          <w:rFonts w:ascii="Times New Roman" w:eastAsia="Times New Roman" w:hAnsi="Times New Roman" w:cs="Times New Roman"/>
+          <w:color w:val="000000"/>
+          <w:sz w:val="27"/>
+          <w:szCs w:val="27"/>
+        </w:rPr>
+        <w:t xml:space="preserve"> to </w:t>
+      </w:r>
+      <w:r>
+        <w:rPr>
+          <w:rFonts w:ascii="Times New Roman" w:eastAsia="Times New Roman" w:hAnsi="Times New Roman" w:cs="Times New Roman"/>
+          <w:color w:val="000000"/>
+          <w:sz w:val="27"/>
+          <w:szCs w:val="27"/>
+        </w:rPr>
+        <w:t xml:space="preserve">let this charter be </w:t>
+      </w:r>
+      <w:r>
+        <w:rPr>
+          <w:rFonts w:ascii="Times New Roman" w:eastAsia="Times New Roman" w:hAnsi="Times New Roman" w:cs="Times New Roman"/>
+          <w:color w:val="000000"/>
+          <w:sz w:val="27"/>
+          <w:szCs w:val="27"/>
+        </w:rPr>
+        <w:t>approve</w:t>
+      </w:r>
+      <w:r>
+        <w:rPr>
+          <w:rFonts w:ascii="Times New Roman" w:eastAsia="Times New Roman" w:hAnsi="Times New Roman" w:cs="Times New Roman"/>
+          <w:color w:val="000000"/>
+          <w:sz w:val="27"/>
+          <w:szCs w:val="27"/>
+        </w:rPr>
+        <w:t>d</w:t>
+      </w:r>
+      <w:r>
+        <w:rPr>
+          <w:rFonts w:ascii="Times New Roman" w:eastAsia="Times New Roman" w:hAnsi="Times New Roman" w:cs="Times New Roman"/>
+          <w:color w:val="000000"/>
           <w:sz w:val="27"/>
           <w:szCs w:val="27"/>
         </w:rPr>
@@ -1510,353 +2441,29 @@
       <w:r>
         <w:rPr>
           <w:rFonts w:ascii="Times New Roman" w:eastAsia="Times New Roman" w:hAnsi="Times New Roman" w:cs="Times New Roman"/>
-          <w:sz w:val="27"/>
-          <w:szCs w:val="27"/>
-        </w:rPr>
-        <w:t xml:space="preserve">The retirement of candidates, following the clauses 2 and 3 listed above, creates vacant seats on the steering committee. These vacant seats are filled in with new members by an election process described next. </w:t>
-      </w:r>
-      <w:r>
-        <w:rPr>
-          <w:rFonts w:ascii="Times New Roman" w:eastAsia="Times New Roman" w:hAnsi="Times New Roman" w:cs="Times New Roman"/>
-          <w:sz w:val="27"/>
-          <w:szCs w:val="27"/>
-        </w:rPr>
-        <w:t xml:space="preserve">The election of steering committee members follows an open model. In a plenary session of the conference, typically part of or directly following the closing session, candidate names are put up for election by the steering committee. Additional names can be put up by the participants. The participants next </w:t>
-      </w:r>
-      <w:r>
-        <w:rPr>
-          <w:rFonts w:ascii="Times New Roman" w:eastAsia="Times New Roman" w:hAnsi="Times New Roman" w:cs="Times New Roman"/>
-          <w:sz w:val="27"/>
-          <w:szCs w:val="27"/>
-        </w:rPr>
-        <w:t>publicly</w:t>
-      </w:r>
-      <w:r>
-        <w:rPr>
-          <w:rFonts w:ascii="Times New Roman" w:eastAsia="Times New Roman" w:hAnsi="Times New Roman" w:cs="Times New Roman"/>
-          <w:sz w:val="27"/>
-          <w:szCs w:val="27"/>
-        </w:rPr>
-        <w:t xml:space="preserve"> </w:t>
-      </w:r>
-      <w:r>
-        <w:rPr>
-          <w:rFonts w:ascii="Times New Roman" w:eastAsia="Times New Roman" w:hAnsi="Times New Roman" w:cs="Times New Roman"/>
-          <w:sz w:val="27"/>
-          <w:szCs w:val="27"/>
-        </w:rPr>
-        <w:t>vote for the announced names. The candidates who receive the highest amount of votes are next appo</w:t>
-      </w:r>
-      <w:r>
-        <w:rPr>
-          <w:rFonts w:ascii="Times New Roman" w:eastAsia="Times New Roman" w:hAnsi="Times New Roman" w:cs="Times New Roman"/>
-          <w:sz w:val="27"/>
-          <w:szCs w:val="27"/>
-        </w:rPr>
-        <w:t>inted to the steering committee’s vacant seats, until all such vacant seats have been filled up. In case of a tie, the voting is repeated for the candidates involved in the tie, until one candidate gains majority.</w:t>
-      </w:r>
-    </w:p>
-    <w:p>
-      <w:pPr>
-        <w:spacing w:before="100" w:beforeAutospacing="1" w:after="100" w:afterAutospacing="1" w:line="240" w:lineRule="auto"/>
-        <w:outlineLvl w:val="3"/>
-        <w:rPr>
-          <w:rFonts w:ascii="Times New Roman" w:eastAsia="Times New Roman" w:hAnsi="Times New Roman" w:cs="Times New Roman"/>
-          <w:b/>
-          <w:bCs/>
-          <w:color w:val="000000"/>
-          <w:sz w:val="27"/>
-          <w:szCs w:val="27"/>
-        </w:rPr>
-      </w:pPr>
-      <w:r>
-        <w:rPr>
-          <w:rFonts w:ascii="Times New Roman" w:eastAsia="Times New Roman" w:hAnsi="Times New Roman" w:cs="Times New Roman"/>
-          <w:b/>
-          <w:bCs/>
-          <w:color w:val="000000"/>
-          <w:sz w:val="27"/>
-          <w:szCs w:val="27"/>
-        </w:rPr>
-        <w:t>E. Committee Chair</w:t>
-      </w:r>
-    </w:p>
-    <w:p>
-      <w:pPr>
-        <w:spacing w:before="100" w:beforeAutospacing="1" w:after="100" w:afterAutospacing="1" w:line="240" w:lineRule="auto"/>
-        <w:rPr>
-          <w:rFonts w:ascii="Times New Roman" w:eastAsia="Times New Roman" w:hAnsi="Times New Roman" w:cs="Times New Roman"/>
-          <w:color w:val="000000"/>
-          <w:sz w:val="27"/>
-          <w:szCs w:val="27"/>
-        </w:rPr>
-      </w:pPr>
-      <w:r>
-        <w:rPr>
-          <w:rFonts w:ascii="Times New Roman" w:eastAsia="Times New Roman" w:hAnsi="Times New Roman" w:cs="Times New Roman"/>
-          <w:color w:val="000000"/>
-          <w:sz w:val="27"/>
-          <w:szCs w:val="27"/>
-        </w:rPr>
-        <w:t>The steering committee will elect a chair from within the committee to serve a term of two years. The responsibilities of the steering committee chair are to conduct its meetings and to represent the steering committee in any discussions with external entities. The chair has no special decision making power, and is responsible for keeping the entire steering committee informed of any discussions made in the capacity of committee chair.</w:t>
-      </w:r>
-    </w:p>
-    <w:p>
-      <w:pPr>
-        <w:spacing w:before="100" w:beforeAutospacing="1" w:after="100" w:afterAutospacing="1" w:line="240" w:lineRule="auto"/>
-        <w:outlineLvl w:val="2"/>
-        <w:rPr>
-          <w:rFonts w:ascii="Times New Roman" w:eastAsia="Times New Roman" w:hAnsi="Times New Roman" w:cs="Times New Roman"/>
-          <w:b/>
-          <w:bCs/>
-          <w:color w:val="000000"/>
-          <w:sz w:val="27"/>
-          <w:szCs w:val="27"/>
-        </w:rPr>
-      </w:pPr>
-      <w:r>
-        <w:rPr>
-          <w:rFonts w:ascii="Times New Roman" w:eastAsia="Times New Roman" w:hAnsi="Times New Roman" w:cs="Times New Roman"/>
-          <w:b/>
-          <w:bCs/>
-          <w:color w:val="000000"/>
-          <w:sz w:val="27"/>
-          <w:szCs w:val="27"/>
-        </w:rPr>
-        <w:t>IV. Internationality</w:t>
-      </w:r>
-    </w:p>
-    <w:p>
-      <w:pPr>
-        <w:spacing w:before="100" w:beforeAutospacing="1" w:after="100" w:afterAutospacing="1" w:line="240" w:lineRule="auto"/>
-        <w:rPr>
-          <w:rFonts w:ascii="Times New Roman" w:eastAsia="Times New Roman" w:hAnsi="Times New Roman" w:cs="Times New Roman"/>
-          <w:sz w:val="27"/>
-          <w:szCs w:val="27"/>
-        </w:rPr>
-      </w:pPr>
-      <w:r>
-        <w:rPr>
-          <w:rFonts w:ascii="Times New Roman" w:eastAsia="Times New Roman" w:hAnsi="Times New Roman" w:cs="Times New Roman"/>
-          <w:sz w:val="27"/>
-          <w:szCs w:val="27"/>
-        </w:rPr>
-        <w:t xml:space="preserve">The steering committee aims to optimally reflect the international nature of the software visualization field. </w:t>
-      </w:r>
-      <w:r>
-        <w:rPr>
-          <w:rFonts w:ascii="Times New Roman" w:eastAsia="Times New Roman" w:hAnsi="Times New Roman" w:cs="Times New Roman"/>
-          <w:sz w:val="27"/>
-          <w:szCs w:val="27"/>
-        </w:rPr>
-        <w:t>This reflects, in turn, to the selection of program chairs and the general chair for the upcoming edition(s) of the conference.</w:t>
-      </w:r>
-    </w:p>
-    <w:p>
-      <w:pPr>
-        <w:spacing w:before="100" w:beforeAutospacing="1" w:after="100" w:afterAutospacing="1" w:line="240" w:lineRule="auto"/>
-        <w:outlineLvl w:val="2"/>
-        <w:rPr>
-          <w:rFonts w:ascii="Times New Roman" w:eastAsia="Times New Roman" w:hAnsi="Times New Roman" w:cs="Times New Roman"/>
-          <w:b/>
-          <w:bCs/>
-          <w:color w:val="000000"/>
-          <w:sz w:val="27"/>
-          <w:szCs w:val="27"/>
-        </w:rPr>
-      </w:pPr>
-      <w:r>
-        <w:rPr>
-          <w:rFonts w:ascii="Times New Roman" w:eastAsia="Times New Roman" w:hAnsi="Times New Roman" w:cs="Times New Roman"/>
-          <w:b/>
-          <w:bCs/>
-          <w:color w:val="000000"/>
-          <w:sz w:val="27"/>
-          <w:szCs w:val="27"/>
-        </w:rPr>
-        <w:lastRenderedPageBreak/>
-        <w:t>V. Sponsorship and Finances</w:t>
-      </w:r>
-    </w:p>
-    <w:p>
-      <w:pPr>
-        <w:spacing w:before="100" w:beforeAutospacing="1" w:after="100" w:afterAutospacing="1" w:line="240" w:lineRule="auto"/>
-        <w:rPr>
-          <w:rFonts w:ascii="Times New Roman" w:eastAsia="Times New Roman" w:hAnsi="Times New Roman" w:cs="Times New Roman"/>
-          <w:color w:val="000000"/>
-          <w:sz w:val="27"/>
-          <w:szCs w:val="27"/>
-        </w:rPr>
-      </w:pPr>
-      <w:r>
-        <w:rPr>
-          <w:rFonts w:ascii="Times New Roman" w:eastAsia="Times New Roman" w:hAnsi="Times New Roman" w:cs="Times New Roman"/>
-          <w:color w:val="000000"/>
-          <w:sz w:val="27"/>
-          <w:szCs w:val="27"/>
-        </w:rPr>
-        <w:t>This section formalizes the relationship between the conference and its sponsoring organizations.</w:t>
-      </w:r>
-    </w:p>
-    <w:p>
-      <w:pPr>
-        <w:spacing w:before="100" w:beforeAutospacing="1" w:after="100" w:afterAutospacing="1" w:line="240" w:lineRule="auto"/>
-        <w:outlineLvl w:val="3"/>
-        <w:rPr>
-          <w:rFonts w:ascii="Times New Roman" w:eastAsia="Times New Roman" w:hAnsi="Times New Roman" w:cs="Times New Roman"/>
-          <w:b/>
-          <w:bCs/>
-          <w:color w:val="000000"/>
-          <w:sz w:val="27"/>
-          <w:szCs w:val="27"/>
-        </w:rPr>
-      </w:pPr>
-      <w:r>
-        <w:rPr>
-          <w:rFonts w:ascii="Times New Roman" w:eastAsia="Times New Roman" w:hAnsi="Times New Roman" w:cs="Times New Roman"/>
-          <w:b/>
-          <w:bCs/>
-          <w:color w:val="000000"/>
-          <w:sz w:val="27"/>
-          <w:szCs w:val="27"/>
-        </w:rPr>
-        <w:t>A. Motivations and Rationale</w:t>
-      </w:r>
-    </w:p>
-    <w:p>
-      <w:pPr>
-        <w:spacing w:before="100" w:beforeAutospacing="1" w:after="100" w:afterAutospacing="1" w:line="240" w:lineRule="auto"/>
-        <w:rPr>
-          <w:rFonts w:ascii="Times New Roman" w:eastAsia="Times New Roman" w:hAnsi="Times New Roman" w:cs="Times New Roman"/>
-          <w:color w:val="000000"/>
-          <w:sz w:val="27"/>
-          <w:szCs w:val="27"/>
-        </w:rPr>
-      </w:pPr>
-      <w:r>
-        <w:rPr>
-          <w:rFonts w:ascii="Times New Roman" w:eastAsia="Times New Roman" w:hAnsi="Times New Roman" w:cs="Times New Roman"/>
-          <w:color w:val="000000"/>
-          <w:sz w:val="27"/>
-          <w:szCs w:val="27"/>
-        </w:rPr>
-        <w:t>The conference exists as described above, to promote the free exchange of information among researchers and practitioners. It should not become political nor a source of extensive income. Any such alteration would be considered a violation both of this charter and the spirit in which it was drafted.</w:t>
-      </w:r>
-    </w:p>
-    <w:p>
-      <w:pPr>
-        <w:spacing w:before="100" w:beforeAutospacing="1" w:after="100" w:afterAutospacing="1" w:line="240" w:lineRule="auto"/>
-        <w:rPr>
-          <w:rFonts w:ascii="Times New Roman" w:eastAsia="Times New Roman" w:hAnsi="Times New Roman" w:cs="Times New Roman"/>
-          <w:color w:val="000000"/>
-          <w:sz w:val="27"/>
-          <w:szCs w:val="27"/>
-        </w:rPr>
-      </w:pPr>
-      <w:r>
-        <w:rPr>
-          <w:rFonts w:ascii="Times New Roman" w:eastAsia="Times New Roman" w:hAnsi="Times New Roman" w:cs="Times New Roman"/>
-          <w:color w:val="000000"/>
-          <w:sz w:val="27"/>
-          <w:szCs w:val="27"/>
-        </w:rPr>
-        <w:t>In addition, the steering committee will select sponsors annually, based on circumstances and issues of internationality, within the bounds laid out below.</w:t>
-      </w:r>
-    </w:p>
-    <w:p>
-      <w:pPr>
-        <w:spacing w:before="100" w:beforeAutospacing="1" w:after="100" w:afterAutospacing="1" w:line="240" w:lineRule="auto"/>
-        <w:rPr>
-          <w:rFonts w:ascii="Times New Roman" w:eastAsia="Times New Roman" w:hAnsi="Times New Roman" w:cs="Times New Roman"/>
-          <w:color w:val="000000"/>
-          <w:sz w:val="27"/>
-          <w:szCs w:val="27"/>
-        </w:rPr>
-      </w:pPr>
-      <w:r>
-        <w:rPr>
-          <w:rFonts w:ascii="Times New Roman" w:eastAsia="Times New Roman" w:hAnsi="Times New Roman" w:cs="Times New Roman"/>
-          <w:color w:val="000000"/>
-          <w:sz w:val="27"/>
-          <w:szCs w:val="27"/>
-        </w:rPr>
-        <w:t>F</w:t>
-      </w:r>
-      <w:r>
-        <w:rPr>
-          <w:rFonts w:ascii="Times New Roman" w:eastAsia="Times New Roman" w:hAnsi="Times New Roman" w:cs="Times New Roman"/>
-          <w:color w:val="000000"/>
-          <w:sz w:val="27"/>
-          <w:szCs w:val="27"/>
-        </w:rPr>
-        <w:t xml:space="preserve">iscal responsibility is important for the long-term viability of the conference, and sponsoring organizations require a </w:t>
-      </w:r>
-      <w:r>
-        <w:rPr>
-          <w:rFonts w:ascii="Times New Roman" w:eastAsia="Times New Roman" w:hAnsi="Times New Roman" w:cs="Times New Roman"/>
-          <w:i/>
-          <w:color w:val="000000"/>
-          <w:sz w:val="27"/>
-          <w:szCs w:val="27"/>
-        </w:rPr>
-        <w:t>quid pro quo</w:t>
-      </w:r>
-      <w:r>
-        <w:rPr>
-          <w:rFonts w:ascii="Times New Roman" w:eastAsia="Times New Roman" w:hAnsi="Times New Roman" w:cs="Times New Roman"/>
-          <w:color w:val="000000"/>
-          <w:sz w:val="27"/>
-          <w:szCs w:val="27"/>
-        </w:rPr>
-        <w:t xml:space="preserve"> for endorsing and promoting the conference and for accepting financial and legal liability. To the extent that this may affect the integrity of the conference, the steering committee has set forth these sponsorship principles.</w:t>
-      </w:r>
-    </w:p>
-    <w:p>
-      <w:pPr>
-        <w:spacing w:before="100" w:beforeAutospacing="1" w:after="100" w:afterAutospacing="1" w:line="240" w:lineRule="auto"/>
-        <w:rPr>
-          <w:rFonts w:ascii="Times New Roman" w:eastAsia="Times New Roman" w:hAnsi="Times New Roman" w:cs="Times New Roman"/>
-          <w:color w:val="000000"/>
-          <w:sz w:val="27"/>
-          <w:szCs w:val="27"/>
-        </w:rPr>
-      </w:pPr>
-      <w:r>
-        <w:rPr>
-          <w:rFonts w:ascii="Times New Roman" w:eastAsia="Times New Roman" w:hAnsi="Times New Roman" w:cs="Times New Roman"/>
-          <w:b/>
-          <w:color w:val="000000"/>
-          <w:sz w:val="27"/>
-          <w:szCs w:val="27"/>
-        </w:rPr>
-        <w:t>1) Primary sponsor:</w:t>
-      </w:r>
-      <w:r>
-        <w:rPr>
-          <w:rFonts w:ascii="Times New Roman" w:eastAsia="Times New Roman" w:hAnsi="Times New Roman" w:cs="Times New Roman"/>
-          <w:color w:val="000000"/>
-          <w:sz w:val="27"/>
-          <w:szCs w:val="27"/>
-        </w:rPr>
-        <w:t xml:space="preserve"> </w:t>
-      </w:r>
-      <w:r>
-        <w:rPr>
-          <w:rFonts w:ascii="Times New Roman" w:eastAsia="Times New Roman" w:hAnsi="Times New Roman" w:cs="Times New Roman"/>
-          <w:color w:val="000000"/>
-          <w:sz w:val="27"/>
-          <w:szCs w:val="27"/>
-        </w:rPr>
-        <w:t>The primary conference sponsor each year will be the IEEE Computer Society's Technical Council on Software Eng</w:t>
-      </w:r>
-      <w:r>
-        <w:rPr>
-          <w:rFonts w:ascii="Times New Roman" w:eastAsia="Times New Roman" w:hAnsi="Times New Roman" w:cs="Times New Roman"/>
-          <w:color w:val="000000"/>
-          <w:sz w:val="27"/>
-          <w:szCs w:val="27"/>
-        </w:rPr>
-        <w:t>ineering (TCSE)</w:t>
+          <w:color w:val="000000"/>
+          <w:sz w:val="27"/>
+          <w:szCs w:val="27"/>
+        </w:rPr>
+        <w:t xml:space="preserve">by </w:t>
+      </w:r>
+      <w:r>
+        <w:rPr>
+          <w:rFonts w:ascii="Times New Roman" w:eastAsia="Times New Roman" w:hAnsi="Times New Roman" w:cs="Times New Roman"/>
+          <w:color w:val="000000"/>
+          <w:sz w:val="27"/>
+          <w:szCs w:val="27"/>
+        </w:rPr>
+        <w:t xml:space="preserve">IEEE, </w:t>
+      </w:r>
+      <w:r>
+        <w:rPr>
+          <w:rFonts w:ascii="Times New Roman" w:eastAsia="Times New Roman" w:hAnsi="Times New Roman" w:cs="Times New Roman"/>
+          <w:color w:val="000000"/>
+          <w:sz w:val="27"/>
+          <w:szCs w:val="27"/>
+        </w:rPr>
+        <w:t>then amendments must be also approved by the chair of the TCSE</w:t>
       </w:r>
       <w:r>
         <w:rPr>
@@ -1868,280 +2475,6 @@
         <w:t>.</w:t>
       </w:r>
     </w:p>
-    <w:p>
-      <w:pPr>
-        <w:spacing w:before="100" w:beforeAutospacing="1" w:after="100" w:afterAutospacing="1" w:line="240" w:lineRule="auto"/>
-        <w:rPr>
-          <w:rFonts w:ascii="Times New Roman" w:eastAsia="Times New Roman" w:hAnsi="Times New Roman" w:cs="Times New Roman"/>
-          <w:color w:val="000000"/>
-          <w:sz w:val="27"/>
-          <w:szCs w:val="27"/>
-        </w:rPr>
-      </w:pPr>
-      <w:r>
-        <w:rPr>
-          <w:rFonts w:ascii="Times New Roman" w:eastAsia="Times New Roman" w:hAnsi="Times New Roman" w:cs="Times New Roman"/>
-          <w:b/>
-          <w:color w:val="000000"/>
-          <w:sz w:val="27"/>
-          <w:szCs w:val="27"/>
-        </w:rPr>
-        <w:t>2) Additional sponsors:</w:t>
-      </w:r>
-      <w:r>
-        <w:rPr>
-          <w:rFonts w:ascii="Times New Roman" w:eastAsia="Times New Roman" w:hAnsi="Times New Roman" w:cs="Times New Roman"/>
-          <w:color w:val="000000"/>
-          <w:sz w:val="27"/>
-          <w:szCs w:val="27"/>
-        </w:rPr>
-        <w:t xml:space="preserve"> </w:t>
-      </w:r>
-      <w:r>
-        <w:rPr>
-          <w:rFonts w:ascii="Times New Roman" w:eastAsia="Times New Roman" w:hAnsi="Times New Roman" w:cs="Times New Roman"/>
-          <w:color w:val="000000"/>
-          <w:sz w:val="27"/>
-          <w:szCs w:val="27"/>
-        </w:rPr>
-        <w:t xml:space="preserve">Additional sponsors may, and should be, sought for specific editions of the conference. These include </w:t>
-      </w:r>
-      <w:r>
-        <w:rPr>
-          <w:rFonts w:ascii="Times New Roman" w:eastAsia="Times New Roman" w:hAnsi="Times New Roman" w:cs="Times New Roman"/>
-          <w:color w:val="000000"/>
-          <w:sz w:val="27"/>
-          <w:szCs w:val="27"/>
-        </w:rPr>
-        <w:t xml:space="preserve">national research organizations and commercial organizations such as software companies. </w:t>
-      </w:r>
-      <w:r>
-        <w:rPr>
-          <w:rFonts w:ascii="Times New Roman" w:eastAsia="Times New Roman" w:hAnsi="Times New Roman" w:cs="Times New Roman"/>
-          <w:color w:val="000000"/>
-          <w:sz w:val="27"/>
-          <w:szCs w:val="27"/>
-        </w:rPr>
-        <w:t>Such a</w:t>
-      </w:r>
-      <w:r>
-        <w:rPr>
-          <w:rFonts w:ascii="Times New Roman" w:eastAsia="Times New Roman" w:hAnsi="Times New Roman" w:cs="Times New Roman"/>
-          <w:color w:val="000000"/>
-          <w:sz w:val="27"/>
-          <w:szCs w:val="27"/>
-        </w:rPr>
-        <w:t>dditional sponsorships should not infringe the conditions of sponsorship laid out by the core technical sponsor TCSE.</w:t>
-      </w:r>
-      <w:r>
-        <w:rPr>
-          <w:rFonts w:ascii="Times New Roman" w:eastAsia="Times New Roman" w:hAnsi="Times New Roman" w:cs="Times New Roman"/>
-          <w:color w:val="000000"/>
-          <w:sz w:val="27"/>
-          <w:szCs w:val="27"/>
-        </w:rPr>
-        <w:t xml:space="preserve"> </w:t>
-      </w:r>
-      <w:r>
-        <w:rPr>
-          <w:rFonts w:ascii="Times New Roman" w:eastAsia="Times New Roman" w:hAnsi="Times New Roman" w:cs="Times New Roman"/>
-          <w:color w:val="000000"/>
-          <w:sz w:val="27"/>
-          <w:szCs w:val="27"/>
-        </w:rPr>
-        <w:t>Also, they should not</w:t>
-      </w:r>
-      <w:r>
-        <w:rPr>
-          <w:rFonts w:ascii="Times New Roman" w:eastAsia="Times New Roman" w:hAnsi="Times New Roman" w:cs="Times New Roman"/>
-          <w:color w:val="000000"/>
-          <w:sz w:val="27"/>
-          <w:szCs w:val="27"/>
-        </w:rPr>
-        <w:t xml:space="preserve"> </w:t>
-      </w:r>
-      <w:r>
-        <w:rPr>
-          <w:rFonts w:ascii="Times New Roman" w:eastAsia="Times New Roman" w:hAnsi="Times New Roman" w:cs="Times New Roman"/>
-          <w:color w:val="000000"/>
-          <w:sz w:val="27"/>
-          <w:szCs w:val="27"/>
-        </w:rPr>
-        <w:t>affect in adverse ways the international, open, and scientific character of the conference.</w:t>
-      </w:r>
-      <w:r>
-        <w:rPr>
-          <w:rFonts w:ascii="Times New Roman" w:eastAsia="Times New Roman" w:hAnsi="Times New Roman" w:cs="Times New Roman"/>
-          <w:color w:val="000000"/>
-          <w:sz w:val="27"/>
-          <w:szCs w:val="27"/>
-        </w:rPr>
-        <w:t xml:space="preserve"> </w:t>
-      </w:r>
-    </w:p>
-    <w:p>
-      <w:pPr>
-        <w:spacing w:before="100" w:beforeAutospacing="1" w:after="100" w:afterAutospacing="1" w:line="240" w:lineRule="auto"/>
-        <w:outlineLvl w:val="2"/>
-        <w:rPr>
-          <w:rFonts w:ascii="Times New Roman" w:eastAsia="Times New Roman" w:hAnsi="Times New Roman" w:cs="Times New Roman"/>
-          <w:b/>
-          <w:bCs/>
-          <w:color w:val="000000"/>
-          <w:sz w:val="27"/>
-          <w:szCs w:val="27"/>
-        </w:rPr>
-      </w:pPr>
-      <w:r>
-        <w:rPr>
-          <w:rFonts w:ascii="Times New Roman" w:eastAsia="Times New Roman" w:hAnsi="Times New Roman" w:cs="Times New Roman"/>
-          <w:b/>
-          <w:bCs/>
-          <w:color w:val="000000"/>
-          <w:sz w:val="27"/>
-          <w:szCs w:val="27"/>
-        </w:rPr>
-        <w:t>VI. Amendments</w:t>
-      </w:r>
-    </w:p>
-    <w:p>
-      <w:pPr>
-        <w:spacing w:before="100" w:beforeAutospacing="1" w:after="100" w:afterAutospacing="1" w:line="240" w:lineRule="auto"/>
-        <w:rPr>
-          <w:rFonts w:ascii="Times New Roman" w:eastAsia="Times New Roman" w:hAnsi="Times New Roman" w:cs="Times New Roman"/>
-          <w:color w:val="000000"/>
-          <w:sz w:val="27"/>
-          <w:szCs w:val="27"/>
-        </w:rPr>
-      </w:pPr>
-      <w:r>
-        <w:rPr>
-          <w:rFonts w:ascii="Times New Roman" w:eastAsia="Times New Roman" w:hAnsi="Times New Roman" w:cs="Times New Roman"/>
-          <w:color w:val="000000"/>
-          <w:sz w:val="27"/>
-          <w:szCs w:val="27"/>
-        </w:rPr>
-        <w:t>Amendments to this charter must be approved by two-thirds of the steering committee</w:t>
-      </w:r>
-      <w:r>
-        <w:rPr>
-          <w:rFonts w:ascii="Times New Roman" w:eastAsia="Times New Roman" w:hAnsi="Times New Roman" w:cs="Times New Roman"/>
-          <w:color w:val="000000"/>
-          <w:sz w:val="27"/>
-          <w:szCs w:val="27"/>
-        </w:rPr>
-        <w:t>.</w:t>
-      </w:r>
-      <w:r>
-        <w:rPr>
-          <w:rFonts w:ascii="Times New Roman" w:eastAsia="Times New Roman" w:hAnsi="Times New Roman" w:cs="Times New Roman"/>
-          <w:color w:val="000000"/>
-          <w:sz w:val="27"/>
-          <w:szCs w:val="27"/>
-        </w:rPr>
-        <w:t xml:space="preserve"> </w:t>
-      </w:r>
-      <w:r>
-        <w:rPr>
-          <w:rFonts w:ascii="Times New Roman" w:eastAsia="Times New Roman" w:hAnsi="Times New Roman" w:cs="Times New Roman"/>
-          <w:color w:val="000000"/>
-          <w:sz w:val="27"/>
-          <w:szCs w:val="27"/>
-        </w:rPr>
-        <w:t>If the steering committee</w:t>
-      </w:r>
-      <w:r>
-        <w:rPr>
-          <w:rFonts w:ascii="Times New Roman" w:eastAsia="Times New Roman" w:hAnsi="Times New Roman" w:cs="Times New Roman"/>
-          <w:color w:val="000000"/>
-          <w:sz w:val="27"/>
-          <w:szCs w:val="27"/>
-        </w:rPr>
-        <w:t xml:space="preserve"> decide</w:t>
-      </w:r>
-      <w:r>
-        <w:rPr>
-          <w:rFonts w:ascii="Times New Roman" w:eastAsia="Times New Roman" w:hAnsi="Times New Roman" w:cs="Times New Roman"/>
-          <w:color w:val="000000"/>
-          <w:sz w:val="27"/>
-          <w:szCs w:val="27"/>
-        </w:rPr>
-        <w:t>s</w:t>
-      </w:r>
-      <w:r>
-        <w:rPr>
-          <w:rFonts w:ascii="Times New Roman" w:eastAsia="Times New Roman" w:hAnsi="Times New Roman" w:cs="Times New Roman"/>
-          <w:color w:val="000000"/>
-          <w:sz w:val="27"/>
-          <w:szCs w:val="27"/>
-        </w:rPr>
-        <w:t xml:space="preserve"> to </w:t>
-      </w:r>
-      <w:r>
-        <w:rPr>
-          <w:rFonts w:ascii="Times New Roman" w:eastAsia="Times New Roman" w:hAnsi="Times New Roman" w:cs="Times New Roman"/>
-          <w:color w:val="000000"/>
-          <w:sz w:val="27"/>
-          <w:szCs w:val="27"/>
-        </w:rPr>
-        <w:t xml:space="preserve">let this charter be </w:t>
-      </w:r>
-      <w:r>
-        <w:rPr>
-          <w:rFonts w:ascii="Times New Roman" w:eastAsia="Times New Roman" w:hAnsi="Times New Roman" w:cs="Times New Roman"/>
-          <w:color w:val="000000"/>
-          <w:sz w:val="27"/>
-          <w:szCs w:val="27"/>
-        </w:rPr>
-        <w:t>approve</w:t>
-      </w:r>
-      <w:r>
-        <w:rPr>
-          <w:rFonts w:ascii="Times New Roman" w:eastAsia="Times New Roman" w:hAnsi="Times New Roman" w:cs="Times New Roman"/>
-          <w:color w:val="000000"/>
-          <w:sz w:val="27"/>
-          <w:szCs w:val="27"/>
-        </w:rPr>
-        <w:t>d</w:t>
-      </w:r>
-      <w:r>
-        <w:rPr>
-          <w:rFonts w:ascii="Times New Roman" w:eastAsia="Times New Roman" w:hAnsi="Times New Roman" w:cs="Times New Roman"/>
-          <w:color w:val="000000"/>
-          <w:sz w:val="27"/>
-          <w:szCs w:val="27"/>
-        </w:rPr>
-        <w:t xml:space="preserve"> </w:t>
-      </w:r>
-      <w:r>
-        <w:rPr>
-          <w:rFonts w:ascii="Times New Roman" w:eastAsia="Times New Roman" w:hAnsi="Times New Roman" w:cs="Times New Roman"/>
-          <w:color w:val="000000"/>
-          <w:sz w:val="27"/>
-          <w:szCs w:val="27"/>
-        </w:rPr>
-        <w:t xml:space="preserve">by </w:t>
-      </w:r>
-      <w:r>
-        <w:rPr>
-          <w:rFonts w:ascii="Times New Roman" w:eastAsia="Times New Roman" w:hAnsi="Times New Roman" w:cs="Times New Roman"/>
-          <w:color w:val="000000"/>
-          <w:sz w:val="27"/>
-          <w:szCs w:val="27"/>
-        </w:rPr>
-        <w:t xml:space="preserve">IEEE, </w:t>
-      </w:r>
-      <w:r>
-        <w:rPr>
-          <w:rFonts w:ascii="Times New Roman" w:eastAsia="Times New Roman" w:hAnsi="Times New Roman" w:cs="Times New Roman"/>
-          <w:color w:val="000000"/>
-          <w:sz w:val="27"/>
-          <w:szCs w:val="27"/>
-        </w:rPr>
-        <w:t>then amendments must be also approved by the chair of the TCSE.</w:t>
-      </w:r>
-    </w:p>
-    <w:p/>
     <w:sectPr>
       <w:pgSz w:w="12240" w:h="15840"/>
       <w:pgMar w:top="1440" w:right="1800" w:bottom="1440" w:left="1800" w:header="708" w:footer="708" w:gutter="0"/>
@@ -2153,8 +2486,8 @@
 </file>
 
 <file path=word/numbering.xml><?xml version="1.0" encoding="utf-8"?>
-<w:numbering xmlns:wpc="http://schemas.microsoft.com/office/word/2010/wordprocessingCanvas" xmlns:mo="http://schemas.microsoft.com/office/mac/office/2008/main" xmlns:mc="http://schemas.openxmlformats.org/markup-compatibility/2006" xmlns:mv="urn:schemas-microsoft-com:mac:vml" xmlns:o="urn:schemas-microsoft-com:office:office" xmlns:r="http://schemas.openxmlformats.org/officeDocument/2006/relationships" xmlns:m="http://schemas.openxmlformats.org/officeDocument/2006/math" xmlns:v="urn:schemas-microsoft-com:vml" xmlns:wp14="http://schemas.microsoft.com/office/word/2010/wordprocessingDrawing" xmlns:wp="http://schemas.openxmlformats.org/drawingml/2006/wordprocessingDrawing" xmlns:w10="urn:schemas-microsoft-com:office:word" xmlns:w="http://schemas.openxmlformats.org/wordprocessingml/2006/main" xmlns:w14="http://schemas.microsoft.com/office/word/2010/wordml" xmlns:wpg="http://schemas.microsoft.com/office/word/2010/wordprocessingGroup" xmlns:wpi="http://schemas.microsoft.com/office/word/2010/wordprocessingInk" xmlns:wne="http://schemas.microsoft.com/office/word/2006/wordml" xmlns:wps="http://schemas.microsoft.com/office/word/2010/wordprocessingShape" mc:Ignorable="w14 wp14">
-  <w:abstractNum w:abstractNumId="0">
+<w:numbering xmlns:wpc="http://schemas.microsoft.com/office/word/2010/wordprocessingCanvas" xmlns:cx="http://schemas.microsoft.com/office/drawing/2014/chartex" xmlns:cx1="http://schemas.microsoft.com/office/drawing/2015/9/8/chartex" xmlns:cx2="http://schemas.microsoft.com/office/drawing/2015/10/21/chartex" xmlns:cx3="http://schemas.microsoft.com/office/drawing/2016/5/9/chartex" xmlns:cx4="http://schemas.microsoft.com/office/drawing/2016/5/10/chartex" xmlns:cx5="http://schemas.microsoft.com/office/drawing/2016/5/11/chartex" xmlns:cx6="http://schemas.microsoft.com/office/drawing/2016/5/12/chartex" xmlns:cx7="http://schemas.microsoft.com/office/drawing/2016/5/13/chartex" xmlns:cx8="http://schemas.microsoft.com/office/drawing/2016/5/14/chartex" xmlns:mc="http://schemas.openxmlformats.org/markup-compatibility/2006" xmlns:aink="http://schemas.microsoft.com/office/drawing/2016/ink" xmlns:am3d="http://schemas.microsoft.com/office/drawing/2017/model3d" xmlns:o="urn:schemas-microsoft-com:office:office" xmlns:oel="http://schemas.microsoft.com/office/2019/extlst" xmlns:r="http://schemas.openxmlformats.org/officeDocument/2006/relationships" xmlns:m="http://schemas.openxmlformats.org/officeDocument/2006/math" xmlns:v="urn:schemas-microsoft-com:vml" xmlns:wp14="http://schemas.microsoft.com/office/word/2010/wordprocessingDrawing" xmlns:wp="http://schemas.openxmlformats.org/drawingml/2006/wordprocessingDrawing" xmlns:w10="urn:schemas-microsoft-com:office:word" xmlns:w="http://schemas.openxmlformats.org/wordprocessingml/2006/main" xmlns:w14="http://schemas.microsoft.com/office/word/2010/wordml" xmlns:w15="http://schemas.microsoft.com/office/word/2012/wordml" xmlns:w16cex="http://schemas.microsoft.com/office/word/2018/wordml/cex" xmlns:w16cid="http://schemas.microsoft.com/office/word/2016/wordml/cid" xmlns:w16="http://schemas.microsoft.com/office/word/2018/wordml" xmlns:w16sdtdh="http://schemas.microsoft.com/office/word/2020/wordml/sdtdatahash" xmlns:w16se="http://schemas.microsoft.com/office/word/2015/wordml/symex" xmlns:wpg="http://schemas.microsoft.com/office/word/2010/wordprocessingGroup" xmlns:wpi="http://schemas.microsoft.com/office/word/2010/wordprocessingInk" xmlns:wne="http://schemas.microsoft.com/office/word/2006/wordml" xmlns:wps="http://schemas.microsoft.com/office/word/2010/wordprocessingShape" mc:Ignorable="w14 w15 w16se w16cid w16 w16cex w16sdtdh wp14">
+  <w:abstractNum w:abstractNumId="0" w15:restartNumberingAfterBreak="0">
     <w:nsid w:val="117F7702"/>
     <w:multiLevelType w:val="multilevel"/>
     <w:tmpl w:val="9200891C"/>
@@ -2303,7 +2636,7 @@
       </w:rPr>
     </w:lvl>
   </w:abstractNum>
-  <w:abstractNum w:abstractNumId="1">
+  <w:abstractNum w:abstractNumId="1" w15:restartNumberingAfterBreak="0">
     <w:nsid w:val="32B03EDC"/>
     <w:multiLevelType w:val="multilevel"/>
     <w:tmpl w:val="A14A30DE"/>
@@ -2416,7 +2749,7 @@
       </w:pPr>
     </w:lvl>
   </w:abstractNum>
-  <w:abstractNum w:abstractNumId="2">
+  <w:abstractNum w:abstractNumId="2" w15:restartNumberingAfterBreak="0">
     <w:nsid w:val="56D270AE"/>
     <w:multiLevelType w:val="hybridMultilevel"/>
     <w:tmpl w:val="A9385FB0"/>
@@ -2529,20 +2862,20 @@
       </w:rPr>
     </w:lvl>
   </w:abstractNum>
-  <w:num w:numId="1">
+  <w:num w:numId="1" w16cid:durableId="1554149263">
     <w:abstractNumId w:val="0"/>
   </w:num>
-  <w:num w:numId="2">
+  <w:num w:numId="2" w16cid:durableId="203062173">
     <w:abstractNumId w:val="1"/>
   </w:num>
-  <w:num w:numId="3">
+  <w:num w:numId="3" w16cid:durableId="47998985">
     <w:abstractNumId w:val="2"/>
   </w:num>
 </w:numbering>
 </file>
 
 <file path=word/styles.xml><?xml version="1.0" encoding="utf-8"?>
-<w:styles xmlns:mc="http://schemas.openxmlformats.org/markup-compatibility/2006" xmlns:r="http://schemas.openxmlformats.org/officeDocument/2006/relationships" xmlns:w="http://schemas.openxmlformats.org/wordprocessingml/2006/main" xmlns:w14="http://schemas.microsoft.com/office/word/2010/wordml" mc:Ignorable="w14">
+<w:styles xmlns:mc="http://schemas.openxmlformats.org/markup-compatibility/2006" xmlns:r="http://schemas.openxmlformats.org/officeDocument/2006/relationships" xmlns:w="http://schemas.openxmlformats.org/wordprocessingml/2006/main" xmlns:w14="http://schemas.microsoft.com/office/word/2010/wordml" xmlns:w15="http://schemas.microsoft.com/office/word/2012/wordml" xmlns:w16cex="http://schemas.microsoft.com/office/word/2018/wordml/cex" xmlns:w16cid="http://schemas.microsoft.com/office/word/2016/wordml/cid" xmlns:w16="http://schemas.microsoft.com/office/word/2018/wordml" xmlns:w16sdtdh="http://schemas.microsoft.com/office/word/2020/wordml/sdtdatahash" xmlns:w16se="http://schemas.microsoft.com/office/word/2015/wordml/symex" mc:Ignorable="w14 w15 w16se w16cid w16 w16cex w16sdtdh">
   <w:docDefaults>
     <w:rPrDefault>
       <w:rPr>
@@ -2558,156 +2891,386 @@
       </w:pPr>
     </w:pPrDefault>
   </w:docDefaults>
-  <w:latentStyles w:defLockedState="0" w:defUIPriority="99" w:defSemiHidden="1" w:defUnhideWhenUsed="1" w:defQFormat="0" w:count="276">
-    <w:lsdException w:name="Normal" w:semiHidden="0" w:uiPriority="0" w:unhideWhenUsed="0" w:qFormat="1"/>
-    <w:lsdException w:name="heading 1" w:semiHidden="0" w:uiPriority="9" w:unhideWhenUsed="0" w:qFormat="1"/>
-    <w:lsdException w:name="heading 2" w:uiPriority="9" w:qFormat="1"/>
-    <w:lsdException w:name="heading 3" w:uiPriority="9" w:qFormat="1"/>
-    <w:lsdException w:name="heading 4" w:uiPriority="9" w:qFormat="1"/>
-    <w:lsdException w:name="heading 5" w:uiPriority="9" w:qFormat="1"/>
-    <w:lsdException w:name="heading 6" w:uiPriority="9" w:qFormat="1"/>
-    <w:lsdException w:name="heading 7" w:uiPriority="9" w:qFormat="1"/>
-    <w:lsdException w:name="heading 8" w:uiPriority="9" w:qFormat="1"/>
-    <w:lsdException w:name="heading 9" w:uiPriority="9" w:qFormat="1"/>
-    <w:lsdException w:name="toc 1" w:uiPriority="39"/>
-    <w:lsdException w:name="toc 2" w:uiPriority="39"/>
-    <w:lsdException w:name="toc 3" w:uiPriority="39"/>
-    <w:lsdException w:name="toc 4" w:uiPriority="39"/>
-    <w:lsdException w:name="toc 5" w:uiPriority="39"/>
-    <w:lsdException w:name="toc 6" w:uiPriority="39"/>
-    <w:lsdException w:name="toc 7" w:uiPriority="39"/>
-    <w:lsdException w:name="toc 8" w:uiPriority="39"/>
-    <w:lsdException w:name="toc 9" w:uiPriority="39"/>
-    <w:lsdException w:name="caption" w:uiPriority="35" w:qFormat="1"/>
-    <w:lsdException w:name="Title" w:semiHidden="0" w:uiPriority="10" w:unhideWhenUsed="0" w:qFormat="1"/>
-    <w:lsdException w:name="Default Paragraph Font" w:uiPriority="1"/>
-    <w:lsdException w:name="Subtitle" w:semiHidden="0" w:uiPriority="11" w:unhideWhenUsed="0" w:qFormat="1"/>
-    <w:lsdException w:name="Strong" w:semiHidden="0" w:uiPriority="22" w:unhideWhenUsed="0" w:qFormat="1"/>
-    <w:lsdException w:name="Emphasis" w:semiHidden="0" w:uiPriority="20" w:unhideWhenUsed="0" w:qFormat="1"/>
-    <w:lsdException w:name="Table Grid" w:semiHidden="0" w:uiPriority="59" w:unhideWhenUsed="0"/>
-    <w:lsdException w:name="Placeholder Text" w:unhideWhenUsed="0"/>
-    <w:lsdException w:name="No Spacing" w:semiHidden="0" w:uiPriority="1" w:unhideWhenUsed="0" w:qFormat="1"/>
-    <w:lsdException w:name="Light Shading" w:semiHidden="0" w:uiPriority="60" w:unhideWhenUsed="0"/>
-    <w:lsdException w:name="Light List" w:semiHidden="0" w:uiPriority="61" w:unhideWhenUsed="0"/>
-    <w:lsdException w:name="Light Grid" w:semiHidden="0" w:uiPriority="62" w:unhideWhenUsed="0"/>
-    <w:lsdException w:name="Medium Shading 1" w:semiHidden="0" w:uiPriority="63" w:unhideWhenUsed="0"/>
-    <w:lsdException w:name="Medium Shading 2" w:semiHidden="0" w:uiPriority="64" w:unhideWhenUsed="0"/>
-    <w:lsdException w:name="Medium List 1" w:semiHidden="0" w:uiPriority="65" w:unhideWhenUsed="0"/>
-    <w:lsdException w:name="Medium List 2" w:semiHidden="0" w:uiPriority="66" w:unhideWhenUsed="0"/>
-    <w:lsdException w:name="Medium Grid 1" w:semiHidden="0" w:uiPriority="67" w:unhideWhenUsed="0"/>
-    <w:lsdException w:name="Medium Grid 2" w:semiHidden="0" w:uiPriority="68" w:unhideWhenUsed="0"/>
-    <w:lsdException w:name="Medium Grid 3" w:semiHidden="0" w:uiPriority="69" w:unhideWhenUsed="0"/>
-    <w:lsdException w:name="Dark List" w:semiHidden="0" w:uiPriority="70" w:unhideWhenUsed="0"/>
-    <w:lsdException w:name="Colorful Shading" w:semiHidden="0" w:uiPriority="71" w:unhideWhenUsed="0"/>
-    <w:lsdException w:name="Colorful List" w:semiHidden="0" w:uiPriority="72" w:unhideWhenUsed="0"/>
-    <w:lsdException w:name="Colorful Grid" w:semiHidden="0" w:uiPriority="73" w:unhideWhenUsed="0"/>
-    <w:lsdException w:name="Light Shading Accent 1" w:semiHidden="0" w:uiPriority="60" w:unhideWhenUsed="0"/>
-    <w:lsdException w:name="Light List Accent 1" w:semiHidden="0" w:uiPriority="61" w:unhideWhenUsed="0"/>
-    <w:lsdException w:name="Light Grid Accent 1" w:semiHidden="0" w:uiPriority="62" w:unhideWhenUsed="0"/>
-    <w:lsdException w:name="Medium Shading 1 Accent 1" w:semiHidden="0" w:uiPriority="63" w:unhideWhenUsed="0"/>
-    <w:lsdException w:name="Medium Shading 2 Accent 1" w:semiHidden="0" w:uiPriority="64" w:unhideWhenUsed="0"/>
-    <w:lsdException w:name="Medium List 1 Accent 1" w:semiHidden="0" w:uiPriority="65" w:unhideWhenUsed="0"/>
-    <w:lsdException w:name="Revision" w:unhideWhenUsed="0"/>
-    <w:lsdException w:name="List Paragraph" w:semiHidden="0" w:uiPriority="34" w:unhideWhenUsed="0" w:qFormat="1"/>
-    <w:lsdException w:name="Quote" w:semiHidden="0" w:uiPriority="29" w:unhideWhenUsed="0" w:qFormat="1"/>
-    <w:lsdException w:name="Intense Quote" w:semiHidden="0" w:uiPriority="30" w:unhideWhenUsed="0" w:qFormat="1"/>
-    <w:lsdException w:name="Medium List 2 Accent 1" w:semiHidden="0" w:uiPriority="66" w:unhideWhenUsed="0"/>
-    <w:lsdException w:name="Medium Grid 1 Accent 1" w:semiHidden="0" w:uiPriority="67" w:unhideWhenUsed="0"/>
-    <w:lsdException w:name="Medium Grid 2 Accent 1" w:semiHidden="0" w:uiPriority="68" w:unhideWhenUsed="0"/>
-    <w:lsdException w:name="Medium Grid 3 Accent 1" w:semiHidden="0" w:uiPriority="69" w:unhideWhenUsed="0"/>
-    <w:lsdException w:name="Dark List Accent 1" w:semiHidden="0" w:uiPriority="70" w:unhideWhenUsed="0"/>
-    <w:lsdException w:name="Colorful Shading Accent 1" w:semiHidden="0" w:uiPriority="71" w:unhideWhenUsed="0"/>
-    <w:lsdException w:name="Colorful List Accent 1" w:semiHidden="0" w:uiPriority="72" w:unhideWhenUsed="0"/>
-    <w:lsdException w:name="Colorful Grid Accent 1" w:semiHidden="0" w:uiPriority="73" w:unhideWhenUsed="0"/>
-    <w:lsdException w:name="Light Shading Accent 2" w:semiHidden="0" w:uiPriority="60" w:unhideWhenUsed="0"/>
-    <w:lsdException w:name="Light List Accent 2" w:semiHidden="0" w:uiPriority="61" w:unhideWhenUsed="0"/>
-    <w:lsdException w:name="Light Grid Accent 2" w:semiHidden="0" w:uiPriority="62" w:unhideWhenUsed="0"/>
-    <w:lsdException w:name="Medium Shading 1 Accent 2" w:semiHidden="0" w:uiPriority="63" w:unhideWhenUsed="0"/>
-    <w:lsdException w:name="Medium Shading 2 Accent 2" w:semiHidden="0" w:uiPriority="64" w:unhideWhenUsed="0"/>
-    <w:lsdException w:name="Medium List 1 Accent 2" w:semiHidden="0" w:uiPriority="65" w:unhideWhenUsed="0"/>
-    <w:lsdException w:name="Medium List 2 Accent 2" w:semiHidden="0" w:uiPriority="66" w:unhideWhenUsed="0"/>
-    <w:lsdException w:name="Medium Grid 1 Accent 2" w:semiHidden="0" w:uiPriority="67" w:unhideWhenUsed="0"/>
-    <w:lsdException w:name="Medium Grid 2 Accent 2" w:semiHidden="0" w:uiPriority="68" w:unhideWhenUsed="0"/>
-    <w:lsdException w:name="Medium Grid 3 Accent 2" w:semiHidden="0" w:uiPriority="69" w:unhideWhenUsed="0"/>
-    <w:lsdException w:name="Dark List Accent 2" w:semiHidden="0" w:uiPriority="70" w:unhideWhenUsed="0"/>
-    <w:lsdException w:name="Colorful Shading Accent 2" w:semiHidden="0" w:uiPriority="71" w:unhideWhenUsed="0"/>
-    <w:lsdException w:name="Colorful List Accent 2" w:semiHidden="0" w:uiPriority="72" w:unhideWhenUsed="0"/>
-    <w:lsdException w:name="Colorful Grid Accent 2" w:semiHidden="0" w:uiPriority="73" w:unhideWhenUsed="0"/>
-    <w:lsdException w:name="Light Shading Accent 3" w:semiHidden="0" w:uiPriority="60" w:unhideWhenUsed="0"/>
-    <w:lsdException w:name="Light List Accent 3" w:semiHidden="0" w:uiPriority="61" w:unhideWhenUsed="0"/>
-    <w:lsdException w:name="Light Grid Accent 3" w:semiHidden="0" w:uiPriority="62" w:unhideWhenUsed="0"/>
-    <w:lsdException w:name="Medium Shading 1 Accent 3" w:semiHidden="0" w:uiPriority="63" w:unhideWhenUsed="0"/>
-    <w:lsdException w:name="Medium Shading 2 Accent 3" w:semiHidden="0" w:uiPriority="64" w:unhideWhenUsed="0"/>
-    <w:lsdException w:name="Medium List 1 Accent 3" w:semiHidden="0" w:uiPriority="65" w:unhideWhenUsed="0"/>
-    <w:lsdException w:name="Medium List 2 Accent 3" w:semiHidden="0" w:uiPriority="66" w:unhideWhenUsed="0"/>
-    <w:lsdException w:name="Medium Grid 1 Accent 3" w:semiHidden="0" w:uiPriority="67" w:unhideWhenUsed="0"/>
-    <w:lsdException w:name="Medium Grid 2 Accent 3" w:semiHidden="0" w:uiPriority="68" w:unhideWhenUsed="0"/>
-    <w:lsdException w:name="Medium Grid 3 Accent 3" w:semiHidden="0" w:uiPriority="69" w:unhideWhenUsed="0"/>
-    <w:lsdException w:name="Dark List Accent 3" w:semiHidden="0" w:uiPriority="70" w:unhideWhenUsed="0"/>
-    <w:lsdException w:name="Colorful Shading Accent 3" w:semiHidden="0" w:uiPriority="71" w:unhideWhenUsed="0"/>
-    <w:lsdException w:name="Colorful List Accent 3" w:semiHidden="0" w:uiPriority="72" w:unhideWhenUsed="0"/>
-    <w:lsdException w:name="Colorful Grid Accent 3" w:semiHidden="0" w:uiPriority="73" w:unhideWhenUsed="0"/>
-    <w:lsdException w:name="Light Shading Accent 4" w:semiHidden="0" w:uiPriority="60" w:unhideWhenUsed="0"/>
-    <w:lsdException w:name="Light List Accent 4" w:semiHidden="0" w:uiPriority="61" w:unhideWhenUsed="0"/>
-    <w:lsdException w:name="Light Grid Accent 4" w:semiHidden="0" w:uiPriority="62" w:unhideWhenUsed="0"/>
-    <w:lsdException w:name="Medium Shading 1 Accent 4" w:semiHidden="0" w:uiPriority="63" w:unhideWhenUsed="0"/>
-    <w:lsdException w:name="Medium Shading 2 Accent 4" w:semiHidden="0" w:uiPriority="64" w:unhideWhenUsed="0"/>
-    <w:lsdException w:name="Medium List 1 Accent 4" w:semiHidden="0" w:uiPriority="65" w:unhideWhenUsed="0"/>
-    <w:lsdException w:name="Medium List 2 Accent 4" w:semiHidden="0" w:uiPriority="66" w:unhideWhenUsed="0"/>
-    <w:lsdException w:name="Medium Grid 1 Accent 4" w:semiHidden="0" w:uiPriority="67" w:unhideWhenUsed="0"/>
-    <w:lsdException w:name="Medium Grid 2 Accent 4" w:semiHidden="0" w:uiPriority="68" w:unhideWhenUsed="0"/>
-    <w:lsdException w:name="Medium Grid 3 Accent 4" w:semiHidden="0" w:uiPriority="69" w:unhideWhenUsed="0"/>
-    <w:lsdException w:name="Dark List Accent 4" w:semiHidden="0" w:uiPriority="70" w:unhideWhenUsed="0"/>
-    <w:lsdException w:name="Colorful Shading Accent 4" w:semiHidden="0" w:uiPriority="71" w:unhideWhenUsed="0"/>
-    <w:lsdException w:name="Colorful List Accent 4" w:semiHidden="0" w:uiPriority="72" w:unhideWhenUsed="0"/>
-    <w:lsdException w:name="Colorful Grid Accent 4" w:semiHidden="0" w:uiPriority="73" w:unhideWhenUsed="0"/>
-    <w:lsdException w:name="Light Shading Accent 5" w:semiHidden="0" w:uiPriority="60" w:unhideWhenUsed="0"/>
-    <w:lsdException w:name="Light List Accent 5" w:semiHidden="0" w:uiPriority="61" w:unhideWhenUsed="0"/>
-    <w:lsdException w:name="Light Grid Accent 5" w:semiHidden="0" w:uiPriority="62" w:unhideWhenUsed="0"/>
-    <w:lsdException w:name="Medium Shading 1 Accent 5" w:semiHidden="0" w:uiPriority="63" w:unhideWhenUsed="0"/>
-    <w:lsdException w:name="Medium Shading 2 Accent 5" w:semiHidden="0" w:uiPriority="64" w:unhideWhenUsed="0"/>
-    <w:lsdException w:name="Medium List 1 Accent 5" w:semiHidden="0" w:uiPriority="65" w:unhideWhenUsed="0"/>
-    <w:lsdException w:name="Medium List 2 Accent 5" w:semiHidden="0" w:uiPriority="66" w:unhideWhenUsed="0"/>
-    <w:lsdException w:name="Medium Grid 1 Accent 5" w:semiHidden="0" w:uiPriority="67" w:unhideWhenUsed="0"/>
-    <w:lsdException w:name="Medium Grid 2 Accent 5" w:semiHidden="0" w:uiPriority="68" w:unhideWhenUsed="0"/>
-    <w:lsdException w:name="Medium Grid 3 Accent 5" w:semiHidden="0" w:uiPriority="69" w:unhideWhenUsed="0"/>
-    <w:lsdException w:name="Dark List Accent 5" w:semiHidden="0" w:uiPriority="70" w:unhideWhenUsed="0"/>
-    <w:lsdException w:name="Colorful Shading Accent 5" w:semiHidden="0" w:uiPriority="71" w:unhideWhenUsed="0"/>
-    <w:lsdException w:name="Colorful List Accent 5" w:semiHidden="0" w:uiPriority="72" w:unhideWhenUsed="0"/>
-    <w:lsdException w:name="Colorful Grid Accent 5" w:semiHidden="0" w:uiPriority="73" w:unhideWhenUsed="0"/>
-    <w:lsdException w:name="Light Shading Accent 6" w:semiHidden="0" w:uiPriority="60" w:unhideWhenUsed="0"/>
-    <w:lsdException w:name="Light List Accent 6" w:semiHidden="0" w:uiPriority="61" w:unhideWhenUsed="0"/>
-    <w:lsdException w:name="Light Grid Accent 6" w:semiHidden="0" w:uiPriority="62" w:unhideWhenUsed="0"/>
-    <w:lsdException w:name="Medium Shading 1 Accent 6" w:semiHidden="0" w:uiPriority="63" w:unhideWhenUsed="0"/>
-    <w:lsdException w:name="Medium Shading 2 Accent 6" w:semiHidden="0" w:uiPriority="64" w:unhideWhenUsed="0"/>
-    <w:lsdException w:name="Medium List 1 Accent 6" w:semiHidden="0" w:uiPriority="65" w:unhideWhenUsed="0"/>
-    <w:lsdException w:name="Medium List 2 Accent 6" w:semiHidden="0" w:uiPriority="66" w:unhideWhenUsed="0"/>
-    <w:lsdException w:name="Medium Grid 1 Accent 6" w:semiHidden="0" w:uiPriority="67" w:unhideWhenUsed="0"/>
-    <w:lsdException w:name="Medium Grid 2 Accent 6" w:semiHidden="0" w:uiPriority="68" w:unhideWhenUsed="0"/>
-    <w:lsdException w:name="Medium Grid 3 Accent 6" w:semiHidden="0" w:uiPriority="69" w:unhideWhenUsed="0"/>
-    <w:lsdException w:name="Dark List Accent 6" w:semiHidden="0" w:uiPriority="70" w:unhideWhenUsed="0"/>
-    <w:lsdException w:name="Colorful Shading Accent 6" w:semiHidden="0" w:uiPriority="71" w:unhideWhenUsed="0"/>
-    <w:lsdException w:name="Colorful List Accent 6" w:semiHidden="0" w:uiPriority="72" w:unhideWhenUsed="0"/>
-    <w:lsdException w:name="Colorful Grid Accent 6" w:semiHidden="0" w:uiPriority="73" w:unhideWhenUsed="0"/>
-    <w:lsdException w:name="Subtle Emphasis" w:semiHidden="0" w:uiPriority="19" w:unhideWhenUsed="0" w:qFormat="1"/>
-    <w:lsdException w:name="Intense Emphasis" w:semiHidden="0" w:uiPriority="21" w:unhideWhenUsed="0" w:qFormat="1"/>
-    <w:lsdException w:name="Subtle Reference" w:semiHidden="0" w:uiPriority="31" w:unhideWhenUsed="0" w:qFormat="1"/>
-    <w:lsdException w:name="Intense Reference" w:semiHidden="0" w:uiPriority="32" w:unhideWhenUsed="0" w:qFormat="1"/>
-    <w:lsdException w:name="Book Title" w:semiHidden="0" w:uiPriority="33" w:unhideWhenUsed="0" w:qFormat="1"/>
-    <w:lsdException w:name="Bibliography" w:uiPriority="37"/>
-    <w:lsdException w:name="TOC Heading" w:uiPriority="39" w:qFormat="1"/>
+  <w:latentStyles w:defLockedState="0" w:defUIPriority="99" w:defSemiHidden="0" w:defUnhideWhenUsed="0" w:defQFormat="0" w:count="376">
+    <w:lsdException w:name="Normal" w:uiPriority="0" w:qFormat="1"/>
+    <w:lsdException w:name="heading 1" w:uiPriority="9" w:qFormat="1"/>
+    <w:lsdException w:name="heading 2" w:semiHidden="1" w:uiPriority="9" w:unhideWhenUsed="1" w:qFormat="1"/>
+    <w:lsdException w:name="heading 3" w:semiHidden="1" w:uiPriority="9" w:unhideWhenUsed="1" w:qFormat="1"/>
+    <w:lsdException w:name="heading 4" w:semiHidden="1" w:uiPriority="9" w:unhideWhenUsed="1" w:qFormat="1"/>
+    <w:lsdException w:name="heading 5" w:semiHidden="1" w:uiPriority="9" w:unhideWhenUsed="1" w:qFormat="1"/>
+    <w:lsdException w:name="heading 6" w:semiHidden="1" w:uiPriority="9" w:unhideWhenUsed="1" w:qFormat="1"/>
+    <w:lsdException w:name="heading 7" w:semiHidden="1" w:uiPriority="9" w:unhideWhenUsed="1" w:qFormat="1"/>
+    <w:lsdException w:name="heading 8" w:semiHidden="1" w:uiPriority="9" w:unhideWhenUsed="1" w:qFormat="1"/>
+    <w:lsdException w:name="heading 9" w:semiHidden="1" w:uiPriority="9" w:unhideWhenUsed="1" w:qFormat="1"/>
+    <w:lsdException w:name="index 1" w:semiHidden="1" w:unhideWhenUsed="1"/>
+    <w:lsdException w:name="index 2" w:semiHidden="1" w:unhideWhenUsed="1"/>
+    <w:lsdException w:name="index 3" w:semiHidden="1" w:unhideWhenUsed="1"/>
+    <w:lsdException w:name="index 4" w:semiHidden="1" w:unhideWhenUsed="1"/>
+    <w:lsdException w:name="index 5" w:semiHidden="1" w:unhideWhenUsed="1"/>
+    <w:lsdException w:name="index 6" w:semiHidden="1" w:unhideWhenUsed="1"/>
+    <w:lsdException w:name="index 7" w:semiHidden="1" w:unhideWhenUsed="1"/>
+    <w:lsdException w:name="index 8" w:semiHidden="1" w:unhideWhenUsed="1"/>
+    <w:lsdException w:name="index 9" w:semiHidden="1" w:unhideWhenUsed="1"/>
+    <w:lsdException w:name="toc 1" w:semiHidden="1" w:uiPriority="39" w:unhideWhenUsed="1"/>
+    <w:lsdException w:name="toc 2" w:semiHidden="1" w:uiPriority="39" w:unhideWhenUsed="1"/>
+    <w:lsdException w:name="toc 3" w:semiHidden="1" w:uiPriority="39" w:unhideWhenUsed="1"/>
+    <w:lsdException w:name="toc 4" w:semiHidden="1" w:uiPriority="39" w:unhideWhenUsed="1"/>
+    <w:lsdException w:name="toc 5" w:semiHidden="1" w:uiPriority="39" w:unhideWhenUsed="1"/>
+    <w:lsdException w:name="toc 6" w:semiHidden="1" w:uiPriority="39" w:unhideWhenUsed="1"/>
+    <w:lsdException w:name="toc 7" w:semiHidden="1" w:uiPriority="39" w:unhideWhenUsed="1"/>
+    <w:lsdException w:name="toc 8" w:semiHidden="1" w:uiPriority="39" w:unhideWhenUsed="1"/>
+    <w:lsdException w:name="toc 9" w:semiHidden="1" w:uiPriority="39" w:unhideWhenUsed="1"/>
+    <w:lsdException w:name="Normal Indent" w:semiHidden="1" w:unhideWhenUsed="1"/>
+    <w:lsdException w:name="footnote text" w:semiHidden="1" w:unhideWhenUsed="1"/>
+    <w:lsdException w:name="annotation text" w:semiHidden="1" w:unhideWhenUsed="1"/>
+    <w:lsdException w:name="header" w:semiHidden="1" w:unhideWhenUsed="1"/>
+    <w:lsdException w:name="footer" w:semiHidden="1" w:unhideWhenUsed="1"/>
+    <w:lsdException w:name="index heading" w:semiHidden="1" w:unhideWhenUsed="1"/>
+    <w:lsdException w:name="caption" w:semiHidden="1" w:uiPriority="35" w:unhideWhenUsed="1" w:qFormat="1"/>
+    <w:lsdException w:name="table of figures" w:semiHidden="1" w:unhideWhenUsed="1"/>
+    <w:lsdException w:name="envelope address" w:semiHidden="1" w:unhideWhenUsed="1"/>
+    <w:lsdException w:name="envelope return" w:semiHidden="1" w:unhideWhenUsed="1"/>
+    <w:lsdException w:name="footnote reference" w:semiHidden="1" w:unhideWhenUsed="1"/>
+    <w:lsdException w:name="annotation reference" w:semiHidden="1" w:unhideWhenUsed="1"/>
+    <w:lsdException w:name="line number" w:semiHidden="1" w:unhideWhenUsed="1"/>
+    <w:lsdException w:name="page number" w:semiHidden="1" w:unhideWhenUsed="1"/>
+    <w:lsdException w:name="endnote reference" w:semiHidden="1" w:unhideWhenUsed="1"/>
+    <w:lsdException w:name="endnote text" w:semiHidden="1" w:unhideWhenUsed="1"/>
+    <w:lsdException w:name="table of authorities" w:semiHidden="1" w:unhideWhenUsed="1"/>
+    <w:lsdException w:name="macro" w:semiHidden="1" w:unhideWhenUsed="1"/>
+    <w:lsdException w:name="toa heading" w:semiHidden="1" w:unhideWhenUsed="1"/>
+    <w:lsdException w:name="List" w:semiHidden="1" w:unhideWhenUsed="1"/>
+    <w:lsdException w:name="List Bullet" w:semiHidden="1" w:unhideWhenUsed="1"/>
+    <w:lsdException w:name="List Number" w:semiHidden="1" w:unhideWhenUsed="1"/>
+    <w:lsdException w:name="List 2" w:semiHidden="1" w:unhideWhenUsed="1"/>
+    <w:lsdException w:name="List 3" w:semiHidden="1" w:unhideWhenUsed="1"/>
+    <w:lsdException w:name="List 4" w:semiHidden="1" w:unhideWhenUsed="1"/>
+    <w:lsdException w:name="List 5" w:semiHidden="1" w:unhideWhenUsed="1"/>
+    <w:lsdException w:name="List Bullet 2" w:semiHidden="1" w:unhideWhenUsed="1"/>
+    <w:lsdException w:name="List Bullet 3" w:semiHidden="1" w:unhideWhenUsed="1"/>
+    <w:lsdException w:name="List Bullet 4" w:semiHidden="1" w:unhideWhenUsed="1"/>
+    <w:lsdException w:name="List Bullet 5" w:semiHidden="1" w:unhideWhenUsed="1"/>
+    <w:lsdException w:name="List Number 2" w:semiHidden="1" w:unhideWhenUsed="1"/>
+    <w:lsdException w:name="List Number 3" w:semiHidden="1" w:unhideWhenUsed="1"/>
+    <w:lsdException w:name="List Number 4" w:semiHidden="1" w:unhideWhenUsed="1"/>
+    <w:lsdException w:name="List Number 5" w:semiHidden="1" w:unhideWhenUsed="1"/>
+    <w:lsdException w:name="Title" w:uiPriority="10" w:qFormat="1"/>
+    <w:lsdException w:name="Closing" w:semiHidden="1" w:unhideWhenUsed="1"/>
+    <w:lsdException w:name="Signature" w:semiHidden="1" w:unhideWhenUsed="1"/>
+    <w:lsdException w:name="Default Paragraph Font" w:semiHidden="1" w:uiPriority="1" w:unhideWhenUsed="1"/>
+    <w:lsdException w:name="Body Text" w:semiHidden="1" w:unhideWhenUsed="1"/>
+    <w:lsdException w:name="Body Text Indent" w:semiHidden="1" w:unhideWhenUsed="1"/>
+    <w:lsdException w:name="List Continue" w:semiHidden="1" w:unhideWhenUsed="1"/>
+    <w:lsdException w:name="List Continue 2" w:semiHidden="1" w:unhideWhenUsed="1"/>
+    <w:lsdException w:name="List Continue 3" w:semiHidden="1" w:unhideWhenUsed="1"/>
+    <w:lsdException w:name="List Continue 4" w:semiHidden="1" w:unhideWhenUsed="1"/>
+    <w:lsdException w:name="List Continue 5" w:semiHidden="1" w:unhideWhenUsed="1"/>
+    <w:lsdException w:name="Message Header" w:semiHidden="1" w:unhideWhenUsed="1"/>
+    <w:lsdException w:name="Subtitle" w:uiPriority="11" w:qFormat="1"/>
+    <w:lsdException w:name="Salutation" w:semiHidden="1" w:unhideWhenUsed="1"/>
+    <w:lsdException w:name="Date" w:semiHidden="1" w:unhideWhenUsed="1"/>
+    <w:lsdException w:name="Body Text First Indent" w:semiHidden="1" w:unhideWhenUsed="1"/>
+    <w:lsdException w:name="Body Text First Indent 2" w:semiHidden="1" w:unhideWhenUsed="1"/>
+    <w:lsdException w:name="Note Heading" w:semiHidden="1" w:unhideWhenUsed="1"/>
+    <w:lsdException w:name="Body Text 2" w:semiHidden="1" w:unhideWhenUsed="1"/>
+    <w:lsdException w:name="Body Text 3" w:semiHidden="1" w:unhideWhenUsed="1"/>
+    <w:lsdException w:name="Body Text Indent 2" w:semiHidden="1" w:unhideWhenUsed="1"/>
+    <w:lsdException w:name="Body Text Indent 3" w:semiHidden="1" w:unhideWhenUsed="1"/>
+    <w:lsdException w:name="Block Text" w:semiHidden="1" w:unhideWhenUsed="1"/>
+    <w:lsdException w:name="Hyperlink" w:semiHidden="1" w:unhideWhenUsed="1"/>
+    <w:lsdException w:name="FollowedHyperlink" w:semiHidden="1" w:unhideWhenUsed="1"/>
+    <w:lsdException w:name="Strong" w:uiPriority="22" w:qFormat="1"/>
+    <w:lsdException w:name="Emphasis" w:uiPriority="20" w:qFormat="1"/>
+    <w:lsdException w:name="Document Map" w:semiHidden="1" w:unhideWhenUsed="1"/>
+    <w:lsdException w:name="Plain Text" w:semiHidden="1" w:unhideWhenUsed="1"/>
+    <w:lsdException w:name="E-mail Signature" w:semiHidden="1" w:unhideWhenUsed="1"/>
+    <w:lsdException w:name="HTML Top of Form" w:semiHidden="1" w:unhideWhenUsed="1"/>
+    <w:lsdException w:name="HTML Bottom of Form" w:semiHidden="1" w:unhideWhenUsed="1"/>
+    <w:lsdException w:name="Normal (Web)" w:semiHidden="1" w:unhideWhenUsed="1"/>
+    <w:lsdException w:name="HTML Acronym" w:semiHidden="1" w:unhideWhenUsed="1"/>
+    <w:lsdException w:name="HTML Address" w:semiHidden="1" w:unhideWhenUsed="1"/>
+    <w:lsdException w:name="HTML Cite" w:semiHidden="1" w:unhideWhenUsed="1"/>
+    <w:lsdException w:name="HTML Code" w:semiHidden="1" w:unhideWhenUsed="1"/>
+    <w:lsdException w:name="HTML Definition" w:semiHidden="1" w:unhideWhenUsed="1"/>
+    <w:lsdException w:name="HTML Keyboard" w:semiHidden="1" w:unhideWhenUsed="1"/>
+    <w:lsdException w:name="HTML Preformatted" w:semiHidden="1" w:unhideWhenUsed="1"/>
+    <w:lsdException w:name="HTML Sample" w:semiHidden="1" w:unhideWhenUsed="1"/>
+    <w:lsdException w:name="HTML Typewriter" w:semiHidden="1" w:unhideWhenUsed="1"/>
+    <w:lsdException w:name="HTML Variable" w:semiHidden="1" w:unhideWhenUsed="1"/>
+    <w:lsdException w:name="Normal Table" w:semiHidden="1" w:unhideWhenUsed="1"/>
+    <w:lsdException w:name="annotation subject" w:semiHidden="1" w:unhideWhenUsed="1"/>
+    <w:lsdException w:name="No List" w:semiHidden="1" w:unhideWhenUsed="1"/>
+    <w:lsdException w:name="Outline List 1" w:semiHidden="1" w:unhideWhenUsed="1"/>
+    <w:lsdException w:name="Outline List 2" w:semiHidden="1" w:unhideWhenUsed="1"/>
+    <w:lsdException w:name="Outline List 3" w:semiHidden="1" w:unhideWhenUsed="1"/>
+    <w:lsdException w:name="Table Simple 1" w:semiHidden="1" w:unhideWhenUsed="1"/>
+    <w:lsdException w:name="Table Simple 2" w:semiHidden="1" w:unhideWhenUsed="1"/>
+    <w:lsdException w:name="Table Simple 3" w:semiHidden="1" w:unhideWhenUsed="1"/>
+    <w:lsdException w:name="Table Classic 1" w:semiHidden="1" w:unhideWhenUsed="1"/>
+    <w:lsdException w:name="Table Classic 2" w:semiHidden="1" w:unhideWhenUsed="1"/>
+    <w:lsdException w:name="Table Classic 3" w:semiHidden="1" w:unhideWhenUsed="1"/>
+    <w:lsdException w:name="Table Classic 4" w:semiHidden="1" w:unhideWhenUsed="1"/>
+    <w:lsdException w:name="Table Colorful 1" w:semiHidden="1" w:unhideWhenUsed="1"/>
+    <w:lsdException w:name="Table Colorful 2" w:semiHidden="1" w:unhideWhenUsed="1"/>
+    <w:lsdException w:name="Table Colorful 3" w:semiHidden="1" w:unhideWhenUsed="1"/>
+    <w:lsdException w:name="Table Columns 1" w:semiHidden="1" w:unhideWhenUsed="1"/>
+    <w:lsdException w:name="Table Columns 2" w:semiHidden="1" w:unhideWhenUsed="1"/>
+    <w:lsdException w:name="Table Columns 3" w:semiHidden="1" w:unhideWhenUsed="1"/>
+    <w:lsdException w:name="Table Columns 4" w:semiHidden="1" w:unhideWhenUsed="1"/>
+    <w:lsdException w:name="Table Columns 5" w:semiHidden="1" w:unhideWhenUsed="1"/>
+    <w:lsdException w:name="Table Grid 1" w:semiHidden="1" w:unhideWhenUsed="1"/>
+    <w:lsdException w:name="Table Grid 2" w:semiHidden="1" w:unhideWhenUsed="1"/>
+    <w:lsdException w:name="Table Grid 3" w:semiHidden="1" w:unhideWhenUsed="1"/>
+    <w:lsdException w:name="Table Grid 4" w:semiHidden="1" w:unhideWhenUsed="1"/>
+    <w:lsdException w:name="Table Grid 5" w:semiHidden="1" w:unhideWhenUsed="1"/>
+    <w:lsdException w:name="Table Grid 6" w:semiHidden="1" w:unhideWhenUsed="1"/>
+    <w:lsdException w:name="Table Grid 7" w:semiHidden="1" w:unhideWhenUsed="1"/>
+    <w:lsdException w:name="Table Grid 8" w:semiHidden="1" w:unhideWhenUsed="1"/>
+    <w:lsdException w:name="Table List 1" w:semiHidden="1" w:unhideWhenUsed="1"/>
+    <w:lsdException w:name="Table List 2" w:semiHidden="1" w:unhideWhenUsed="1"/>
+    <w:lsdException w:name="Table List 3" w:semiHidden="1" w:unhideWhenUsed="1"/>
+    <w:lsdException w:name="Table List 4" w:semiHidden="1" w:unhideWhenUsed="1"/>
+    <w:lsdException w:name="Table List 5" w:semiHidden="1" w:unhideWhenUsed="1"/>
+    <w:lsdException w:name="Table List 6" w:semiHidden="1" w:unhideWhenUsed="1"/>
+    <w:lsdException w:name="Table List 7" w:semiHidden="1" w:unhideWhenUsed="1"/>
+    <w:lsdException w:name="Table List 8" w:semiHidden="1" w:unhideWhenUsed="1"/>
+    <w:lsdException w:name="Table 3D effects 1" w:semiHidden="1" w:unhideWhenUsed="1"/>
+    <w:lsdException w:name="Table 3D effects 2" w:semiHidden="1" w:unhideWhenUsed="1"/>
+    <w:lsdException w:name="Table 3D effects 3" w:semiHidden="1" w:unhideWhenUsed="1"/>
+    <w:lsdException w:name="Table Contemporary" w:semiHidden="1" w:unhideWhenUsed="1"/>
+    <w:lsdException w:name="Table Elegant" w:semiHidden="1" w:unhideWhenUsed="1"/>
+    <w:lsdException w:name="Table Professional" w:semiHidden="1" w:unhideWhenUsed="1"/>
+    <w:lsdException w:name="Table Subtle 1" w:semiHidden="1" w:unhideWhenUsed="1"/>
+    <w:lsdException w:name="Table Subtle 2" w:semiHidden="1" w:unhideWhenUsed="1"/>
+    <w:lsdException w:name="Table Web 1" w:semiHidden="1" w:unhideWhenUsed="1"/>
+    <w:lsdException w:name="Table Web 2" w:semiHidden="1" w:unhideWhenUsed="1"/>
+    <w:lsdException w:name="Table Web 3" w:semiHidden="1" w:unhideWhenUsed="1"/>
+    <w:lsdException w:name="Balloon Text" w:semiHidden="1" w:unhideWhenUsed="1"/>
+    <w:lsdException w:name="Table Grid" w:uiPriority="59"/>
+    <w:lsdException w:name="Table Theme" w:semiHidden="1" w:unhideWhenUsed="1"/>
+    <w:lsdException w:name="Placeholder Text" w:semiHidden="1"/>
+    <w:lsdException w:name="No Spacing" w:uiPriority="1" w:qFormat="1"/>
+    <w:lsdException w:name="Light Shading" w:uiPriority="60"/>
+    <w:lsdException w:name="Light List" w:uiPriority="61"/>
+    <w:lsdException w:name="Light Grid" w:uiPriority="62"/>
+    <w:lsdException w:name="Medium Shading 1" w:uiPriority="63"/>
+    <w:lsdException w:name="Medium Shading 2" w:uiPriority="64"/>
+    <w:lsdException w:name="Medium List 1" w:uiPriority="65"/>
+    <w:lsdException w:name="Medium List 2" w:uiPriority="66"/>
+    <w:lsdException w:name="Medium Grid 1" w:uiPriority="67"/>
+    <w:lsdException w:name="Medium Grid 2" w:uiPriority="68"/>
+    <w:lsdException w:name="Medium Grid 3" w:uiPriority="69"/>
+    <w:lsdException w:name="Dark List" w:uiPriority="70"/>
+    <w:lsdException w:name="Colorful Shading" w:uiPriority="71"/>
+    <w:lsdException w:name="Colorful List" w:uiPriority="72"/>
+    <w:lsdException w:name="Colorful Grid" w:uiPriority="73"/>
+    <w:lsdException w:name="Light Shading Accent 1" w:uiPriority="60"/>
+    <w:lsdException w:name="Light List Accent 1" w:uiPriority="61"/>
+    <w:lsdException w:name="Light Grid Accent 1" w:uiPriority="62"/>
+    <w:lsdException w:name="Medium Shading 1 Accent 1" w:uiPriority="63"/>
+    <w:lsdException w:name="Medium Shading 2 Accent 1" w:uiPriority="64"/>
+    <w:lsdException w:name="Medium List 1 Accent 1" w:uiPriority="65"/>
+    <w:lsdException w:name="Revision" w:semiHidden="1"/>
+    <w:lsdException w:name="List Paragraph" w:uiPriority="34" w:qFormat="1"/>
+    <w:lsdException w:name="Quote" w:uiPriority="29" w:qFormat="1"/>
+    <w:lsdException w:name="Intense Quote" w:uiPriority="30" w:qFormat="1"/>
+    <w:lsdException w:name="Medium List 2 Accent 1" w:uiPriority="66"/>
+    <w:lsdException w:name="Medium Grid 1 Accent 1" w:uiPriority="67"/>
+    <w:lsdException w:name="Medium Grid 2 Accent 1" w:uiPriority="68"/>
+    <w:lsdException w:name="Medium Grid 3 Accent 1" w:uiPriority="69"/>
+    <w:lsdException w:name="Dark List Accent 1" w:uiPriority="70"/>
+    <w:lsdException w:name="Colorful Shading Accent 1" w:uiPriority="71"/>
+    <w:lsdException w:name="Colorful List Accent 1" w:uiPriority="72"/>
+    <w:lsdException w:name="Colorful Grid Accent 1" w:uiPriority="73"/>
+    <w:lsdException w:name="Light Shading Accent 2" w:uiPriority="60"/>
+    <w:lsdException w:name="Light List Accent 2" w:uiPriority="61"/>
+    <w:lsdException w:name="Light Grid Accent 2" w:uiPriority="62"/>
+    <w:lsdException w:name="Medium Shading 1 Accent 2" w:uiPriority="63"/>
+    <w:lsdException w:name="Medium Shading 2 Accent 2" w:uiPriority="64"/>
+    <w:lsdException w:name="Medium List 1 Accent 2" w:uiPriority="65"/>
+    <w:lsdException w:name="Medium List 2 Accent 2" w:uiPriority="66"/>
+    <w:lsdException w:name="Medium Grid 1 Accent 2" w:uiPriority="67"/>
+    <w:lsdException w:name="Medium Grid 2 Accent 2" w:uiPriority="68"/>
+    <w:lsdException w:name="Medium Grid 3 Accent 2" w:uiPriority="69"/>
+    <w:lsdException w:name="Dark List Accent 2" w:uiPriority="70"/>
+    <w:lsdException w:name="Colorful Shading Accent 2" w:uiPriority="71"/>
+    <w:lsdException w:name="Colorful List Accent 2" w:uiPriority="72"/>
+    <w:lsdException w:name="Colorful Grid Accent 2" w:uiPriority="73"/>
+    <w:lsdException w:name="Light Shading Accent 3" w:uiPriority="60"/>
+    <w:lsdException w:name="Light List Accent 3" w:uiPriority="61"/>
+    <w:lsdException w:name="Light Grid Accent 3" w:uiPriority="62"/>
+    <w:lsdException w:name="Medium Shading 1 Accent 3" w:uiPriority="63"/>
+    <w:lsdException w:name="Medium Shading 2 Accent 3" w:uiPriority="64"/>
+    <w:lsdException w:name="Medium List 1 Accent 3" w:uiPriority="65"/>
+    <w:lsdException w:name="Medium List 2 Accent 3" w:uiPriority="66"/>
+    <w:lsdException w:name="Medium Grid 1 Accent 3" w:uiPriority="67"/>
+    <w:lsdException w:name="Medium Grid 2 Accent 3" w:uiPriority="68"/>
+    <w:lsdException w:name="Medium Grid 3 Accent 3" w:uiPriority="69"/>
+    <w:lsdException w:name="Dark List Accent 3" w:uiPriority="70"/>
+    <w:lsdException w:name="Colorful Shading Accent 3" w:uiPriority="71"/>
+    <w:lsdException w:name="Colorful List Accent 3" w:uiPriority="72"/>
+    <w:lsdException w:name="Colorful Grid Accent 3" w:uiPriority="73"/>
+    <w:lsdException w:name="Light Shading Accent 4" w:uiPriority="60"/>
+    <w:lsdException w:name="Light List Accent 4" w:uiPriority="61"/>
+    <w:lsdException w:name="Light Grid Accent 4" w:uiPriority="62"/>
+    <w:lsdException w:name="Medium Shading 1 Accent 4" w:uiPriority="63"/>
+    <w:lsdException w:name="Medium Shading 2 Accent 4" w:uiPriority="64"/>
+    <w:lsdException w:name="Medium List 1 Accent 4" w:uiPriority="65"/>
+    <w:lsdException w:name="Medium List 2 Accent 4" w:uiPriority="66"/>
+    <w:lsdException w:name="Medium Grid 1 Accent 4" w:uiPriority="67"/>
+    <w:lsdException w:name="Medium Grid 2 Accent 4" w:uiPriority="68"/>
+    <w:lsdException w:name="Medium Grid 3 Accent 4" w:uiPriority="69"/>
+    <w:lsdException w:name="Dark List Accent 4" w:uiPriority="70"/>
+    <w:lsdException w:name="Colorful Shading Accent 4" w:uiPriority="71"/>
+    <w:lsdException w:name="Colorful List Accent 4" w:uiPriority="72"/>
+    <w:lsdException w:name="Colorful Grid Accent 4" w:uiPriority="73"/>
+    <w:lsdException w:name="Light Shading Accent 5" w:uiPriority="60"/>
+    <w:lsdException w:name="Light List Accent 5" w:uiPriority="61"/>
+    <w:lsdException w:name="Light Grid Accent 5" w:uiPriority="62"/>
+    <w:lsdException w:name="Medium Shading 1 Accent 5" w:uiPriority="63"/>
+    <w:lsdException w:name="Medium Shading 2 Accent 5" w:uiPriority="64"/>
+    <w:lsdException w:name="Medium List 1 Accent 5" w:uiPriority="65"/>
+    <w:lsdException w:name="Medium List 2 Accent 5" w:uiPriority="66"/>
+    <w:lsdException w:name="Medium Grid 1 Accent 5" w:uiPriority="67"/>
+    <w:lsdException w:name="Medium Grid 2 Accent 5" w:uiPriority="68"/>
+    <w:lsdException w:name="Medium Grid 3 Accent 5" w:uiPriority="69"/>
+    <w:lsdException w:name="Dark List Accent 5" w:uiPriority="70"/>
+    <w:lsdException w:name="Colorful Shading Accent 5" w:uiPriority="71"/>
+    <w:lsdException w:name="Colorful List Accent 5" w:uiPriority="72"/>
+    <w:lsdException w:name="Colorful Grid Accent 5" w:uiPriority="73"/>
+    <w:lsdException w:name="Light Shading Accent 6" w:uiPriority="60"/>
+    <w:lsdException w:name="Light List Accent 6" w:uiPriority="61"/>
+    <w:lsdException w:name="Light Grid Accent 6" w:uiPriority="62"/>
+    <w:lsdException w:name="Medium Shading 1 Accent 6" w:uiPriority="63"/>
+    <w:lsdException w:name="Medium Shading 2 Accent 6" w:uiPriority="64"/>
+    <w:lsdException w:name="Medium List 1 Accent 6" w:uiPriority="65"/>
+    <w:lsdException w:name="Medium List 2 Accent 6" w:uiPriority="66"/>
+    <w:lsdException w:name="Medium Grid 1 Accent 6" w:uiPriority="67"/>
+    <w:lsdException w:name="Medium Grid 2 Accent 6" w:uiPriority="68"/>
+    <w:lsdException w:name="Medium Grid 3 Accent 6" w:uiPriority="69"/>
+    <w:lsdException w:name="Dark List Accent 6" w:uiPriority="70"/>
+    <w:lsdException w:name="Colorful Shading Accent 6" w:uiPriority="71"/>
+    <w:lsdException w:name="Colorful List Accent 6" w:uiPriority="72"/>
+    <w:lsdException w:name="Colorful Grid Accent 6" w:uiPriority="73"/>
+    <w:lsdException w:name="Subtle Emphasis" w:uiPriority="19" w:qFormat="1"/>
+    <w:lsdException w:name="Intense Emphasis" w:uiPriority="21" w:qFormat="1"/>
+    <w:lsdException w:name="Subtle Reference" w:uiPriority="31" w:qFormat="1"/>
+    <w:lsdException w:name="Intense Reference" w:uiPriority="32" w:qFormat="1"/>
+    <w:lsdException w:name="Book Title" w:uiPriority="33" w:qFormat="1"/>
+    <w:lsdException w:name="Bibliography" w:semiHidden="1" w:uiPriority="37" w:unhideWhenUsed="1"/>
+    <w:lsdException w:name="TOC Heading" w:semiHidden="1" w:uiPriority="39" w:unhideWhenUsed="1" w:qFormat="1"/>
+    <w:lsdException w:name="Grid Table 4" w:uiPriority="49"/>
+    <w:lsdException w:name="Grid Table 5 Dark" w:uiPriority="50"/>
+    <w:lsdException w:name="Grid Table 6 Colorful" w:uiPriority="51"/>
+    <w:lsdException w:name="Grid Table 7 Colorful" w:uiPriority="52"/>
+    <w:lsdException w:name="Grid Table 1 Light Accent 1" w:uiPriority="46"/>
+    <w:lsdException w:name="Grid Table 2 Accent 1" w:uiPriority="47"/>
+    <w:lsdException w:name="Grid Table 3 Accent 1" w:uiPriority="48"/>
+    <w:lsdException w:name="Grid Table 4 Accent 1" w:uiPriority="49"/>
+    <w:lsdException w:name="Grid Table 5 Dark Accent 1" w:uiPriority="50"/>
+    <w:lsdException w:name="Grid Table 6 Colorful Accent 1" w:uiPriority="51"/>
+    <w:lsdException w:name="Grid Table 7 Colorful Accent 1" w:uiPriority="52"/>
+    <w:lsdException w:name="Grid Table 1 Light Accent 2" w:uiPriority="46"/>
+    <w:lsdException w:name="Grid Table 2 Accent 2" w:uiPriority="47"/>
+    <w:lsdException w:name="Grid Table 3 Accent 2" w:uiPriority="48"/>
+    <w:lsdException w:name="Grid Table 4 Accent 2" w:uiPriority="49"/>
+    <w:lsdException w:name="Grid Table 5 Dark Accent 2" w:uiPriority="50"/>
+    <w:lsdException w:name="Grid Table 6 Colorful Accent 2" w:uiPriority="51"/>
+    <w:lsdException w:name="Grid Table 7 Colorful Accent 2" w:uiPriority="52"/>
+    <w:lsdException w:name="Grid Table 1 Light Accent 3" w:uiPriority="46"/>
+    <w:lsdException w:name="Grid Table 2 Accent 3" w:uiPriority="47"/>
+    <w:lsdException w:name="Grid Table 3 Accent 3" w:uiPriority="48"/>
+    <w:lsdException w:name="Grid Table 4 Accent 3" w:uiPriority="49"/>
+    <w:lsdException w:name="Grid Table 5 Dark Accent 3" w:uiPriority="50"/>
+    <w:lsdException w:name="Grid Table 6 Colorful Accent 3" w:uiPriority="51"/>
+    <w:lsdException w:name="Grid Table 7 Colorful Accent 3" w:uiPriority="52"/>
+    <w:lsdException w:name="Grid Table 1 Light Accent 4" w:uiPriority="46"/>
+    <w:lsdException w:name="Grid Table 2 Accent 4" w:uiPriority="47"/>
+    <w:lsdException w:name="Grid Table 3 Accent 4" w:uiPriority="48"/>
+    <w:lsdException w:name="Grid Table 4 Accent 4" w:uiPriority="49"/>
+    <w:lsdException w:name="Grid Table 5 Dark Accent 4" w:uiPriority="50"/>
+    <w:lsdException w:name="Grid Table 6 Colorful Accent 4" w:uiPriority="51"/>
+    <w:lsdException w:name="Grid Table 7 Colorful Accent 4" w:uiPriority="52"/>
+    <w:lsdException w:name="Grid Table 1 Light Accent 5" w:uiPriority="46"/>
+    <w:lsdException w:name="Grid Table 2 Accent 5" w:uiPriority="47"/>
+    <w:lsdException w:name="Grid Table 3 Accent 5" w:uiPriority="48"/>
+    <w:lsdException w:name="Grid Table 4 Accent 5" w:uiPriority="49"/>
+    <w:lsdException w:name="Grid Table 5 Dark Accent 5" w:uiPriority="50"/>
+    <w:lsdException w:name="Grid Table 6 Colorful Accent 5" w:uiPriority="51"/>
+    <w:lsdException w:name="Grid Table 7 Colorful Accent 5" w:uiPriority="52"/>
+    <w:lsdException w:name="Grid Table 1 Light Accent 6" w:uiPriority="46"/>
+    <w:lsdException w:name="Grid Table 2 Accent 6" w:uiPriority="47"/>
+    <w:lsdException w:name="Grid Table 3 Accent 6" w:uiPriority="48"/>
+    <w:lsdException w:name="Grid Table 4 Accent 6" w:uiPriority="49"/>
+    <w:lsdException w:name="Grid Table 5 Dark Accent 6" w:uiPriority="50"/>
+    <w:lsdException w:name="Grid Table 6 Colorful Accent 6" w:uiPriority="51"/>
+    <w:lsdException w:name="Grid Table 7 Colorful Accent 6" w:uiPriority="52"/>
+    <w:lsdException w:name="List Table 1 Light" w:uiPriority="46"/>
+    <w:lsdException w:name="List Table 2" w:uiPriority="47"/>
+    <w:lsdException w:name="List Table 3" w:uiPriority="48"/>
+    <w:lsdException w:name="List Table 4" w:uiPriority="49"/>
+    <w:lsdException w:name="List Table 5 Dark" w:uiPriority="50"/>
+    <w:lsdException w:name="List Table 6 Colorful" w:uiPriority="51"/>
+    <w:lsdException w:name="List Table 7 Colorful" w:uiPriority="52"/>
+    <w:lsdException w:name="List Table 1 Light Accent 1" w:uiPriority="46"/>
+    <w:lsdException w:name="List Table 2 Accent 1" w:uiPriority="47"/>
+    <w:lsdException w:name="List Table 3 Accent 1" w:uiPriority="48"/>
+    <w:lsdException w:name="List Table 4 Accent 1" w:uiPriority="49"/>
+    <w:lsdException w:name="List Table 5 Dark Accent 1" w:uiPriority="50"/>
+    <w:lsdException w:name="List Table 6 Colorful Accent 1" w:uiPriority="51"/>
+    <w:lsdException w:name="List Table 7 Colorful Accent 1" w:uiPriority="52"/>
+    <w:lsdException w:name="List Table 1 Light Accent 2" w:uiPriority="46"/>
+    <w:lsdException w:name="List Table 2 Accent 2" w:uiPriority="47"/>
+    <w:lsdException w:name="List Table 3 Accent 2" w:uiPriority="48"/>
+    <w:lsdException w:name="List Table 4 Accent 2" w:uiPriority="49"/>
+    <w:lsdException w:name="List Table 5 Dark Accent 2" w:uiPriority="50"/>
+    <w:lsdException w:name="List Table 6 Colorful Accent 2" w:uiPriority="51"/>
+    <w:lsdException w:name="List Table 7 Colorful Accent 2" w:uiPriority="52"/>
+    <w:lsdException w:name="List Table 1 Light Accent 3" w:uiPriority="46"/>
+    <w:lsdException w:name="List Table 2 Accent 3" w:uiPriority="47"/>
+    <w:lsdException w:name="List Table 3 Accent 3" w:uiPriority="48"/>
+    <w:lsdException w:name="List Table 4 Accent 3" w:uiPriority="49"/>
+    <w:lsdException w:name="List Table 5 Dark Accent 3" w:uiPriority="50"/>
+    <w:lsdException w:name="List Table 6 Colorful Accent 3" w:uiPriority="51"/>
+    <w:lsdException w:name="List Table 7 Colorful Accent 3" w:uiPriority="52"/>
+    <w:lsdException w:name="List Table 1 Light Accent 4" w:uiPriority="46"/>
+    <w:lsdException w:name="List Table 2 Accent 4" w:uiPriority="47"/>
+    <w:lsdException w:name="List Table 3 Accent 4" w:uiPriority="48"/>
+    <w:lsdException w:name="List Table 4 Accent 4" w:uiPriority="49"/>
+    <w:lsdException w:name="List Table 5 Dark Accent 4" w:uiPriority="50"/>
+    <w:lsdException w:name="List Table 6 Colorful Accent 4" w:uiPriority="51"/>
+    <w:lsdException w:name="List Table 7 Colorful Accent 4" w:uiPriority="52"/>
+    <w:lsdException w:name="List Table 1 Light Accent 5" w:uiPriority="46"/>
+    <w:lsdException w:name="List Table 2 Accent 5" w:uiPriority="47"/>
+    <w:lsdException w:name="List Table 3 Accent 5" w:uiPriority="48"/>
+    <w:lsdException w:name="List Table 4 Accent 5" w:uiPriority="49"/>
+    <w:lsdException w:name="List Table 5 Dark Accent 5" w:uiPriority="50"/>
+    <w:lsdException w:name="List Table 6 Colorful Accent 5" w:uiPriority="51"/>
+    <w:lsdException w:name="List Table 7 Colorful Accent 5" w:uiPriority="52"/>
+    <w:lsdException w:name="List Table 1 Light Accent 6" w:uiPriority="46"/>
+    <w:lsdException w:name="List Table 2 Accent 6" w:uiPriority="47"/>
+    <w:lsdException w:name="List Table 3 Accent 6" w:uiPriority="48"/>
+    <w:lsdException w:name="List Table 4 Accent 6" w:uiPriority="49"/>
+    <w:lsdException w:name="List Table 5 Dark Accent 6" w:uiPriority="50"/>
+    <w:lsdException w:name="List Table 6 Colorful Accent 6" w:uiPriority="51"/>
+    <w:lsdException w:name="List Table 7 Colorful Accent 6" w:uiPriority="52"/>
+    <w:lsdException w:name="Mention" w:semiHidden="1" w:unhideWhenUsed="1"/>
+    <w:lsdException w:name="Smart Hyperlink" w:semiHidden="1" w:unhideWhenUsed="1"/>
+    <w:lsdException w:name="Hashtag" w:semiHidden="1" w:unhideWhenUsed="1"/>
+    <w:lsdException w:name="Unresolved Mention" w:semiHidden="1" w:unhideWhenUsed="1"/>
+    <w:lsdException w:name="Smart Link" w:semiHidden="1" w:unhideWhenUsed="1"/>
   </w:latentStyles>
   <w:style w:type="paragraph" w:default="1" w:styleId="Normal">
     <w:name w:val="Normal"/>
     <w:qFormat/>
   </w:style>
-  <w:style w:type="character" w:default="1" w:styleId="Fuentedeprrafopredeter">
+  <w:style w:type="character" w:default="1" w:styleId="DefaultParagraphFont">
     <w:name w:val="Default Paragraph Font"/>
     <w:uiPriority w:val="1"/>
     <w:semiHidden/>
     <w:unhideWhenUsed/>
   </w:style>
-  <w:style w:type="table" w:default="1" w:styleId="Tablanormal">
+  <w:style w:type="table" w:default="1" w:styleId="TableNormal">
     <w:name w:val="Normal Table"/>
     <w:uiPriority w:val="99"/>
     <w:semiHidden/>
@@ -2722,13 +3285,13 @@
       </w:tblCellMar>
     </w:tblPr>
   </w:style>
-  <w:style w:type="numbering" w:default="1" w:styleId="Sinlista">
+  <w:style w:type="numbering" w:default="1" w:styleId="NoList">
     <w:name w:val="No List"/>
     <w:uiPriority w:val="99"/>
     <w:semiHidden/>
     <w:unhideWhenUsed/>
   </w:style>
-  <w:style w:type="paragraph" w:styleId="Prrafodelista">
+  <w:style w:type="paragraph" w:styleId="ListParagraph">
     <w:name w:val="List Paragraph"/>
     <w:basedOn w:val="Normal"/>
     <w:uiPriority w:val="34"/>
@@ -2739,221 +3302,9 @@
       <w:contextualSpacing/>
     </w:pPr>
   </w:style>
-  <w:style w:type="character" w:styleId="Hipervnculo">
+  <w:style w:type="character" w:styleId="Hyperlink">
     <w:name w:val="Hyperlink"/>
-    <w:basedOn w:val="Fuentedeprrafopredeter"/>
-    <w:uiPriority w:val="99"/>
-    <w:unhideWhenUsed/>
-    <w:rsid w:val="00DD34D0"/>
-    <w:rPr>
-      <w:color w:val="0000FF" w:themeColor="hyperlink"/>
-      <w:u w:val="single"/>
-    </w:rPr>
-  </w:style>
-</w:styles>
-</file>
-
-<file path=word/stylesWithEffects.xml><?xml version="1.0" encoding="utf-8"?>
-<w:styles xmlns:wpc="http://schemas.microsoft.com/office/word/2010/wordprocessingCanvas" xmlns:mo="http://schemas.microsoft.com/office/mac/office/2008/main" xmlns:mc="http://schemas.openxmlformats.org/markup-compatibility/2006" xmlns:mv="urn:schemas-microsoft-com:mac:vml" xmlns:o="urn:schemas-microsoft-com:office:office" xmlns:r="http://schemas.openxmlformats.org/officeDocument/2006/relationships" xmlns:m="http://schemas.openxmlformats.org/officeDocument/2006/math" xmlns:v="urn:schemas-microsoft-com:vml" xmlns:wp14="http://schemas.microsoft.com/office/word/2010/wordprocessingDrawing" xmlns:wp="http://schemas.openxmlformats.org/drawingml/2006/wordprocessingDrawing" xmlns:w10="urn:schemas-microsoft-com:office:word" xmlns:w="http://schemas.openxmlformats.org/wordprocessingml/2006/main" xmlns:w14="http://schemas.microsoft.com/office/word/2010/wordml" xmlns:wpg="http://schemas.microsoft.com/office/word/2010/wordprocessingGroup" xmlns:wpi="http://schemas.microsoft.com/office/word/2010/wordprocessingInk" xmlns:wne="http://schemas.microsoft.com/office/word/2006/wordml" xmlns:wps="http://schemas.microsoft.com/office/word/2010/wordprocessingShape" mc:Ignorable="w14 wp14">
-  <w:docDefaults>
-    <w:rPrDefault>
-      <w:rPr>
-        <w:rFonts w:asciiTheme="minorHAnsi" w:eastAsiaTheme="minorHAnsi" w:hAnsiTheme="minorHAnsi" w:cstheme="minorBidi"/>
-        <w:sz w:val="22"/>
-        <w:szCs w:val="22"/>
-        <w:lang w:val="en-US" w:eastAsia="en-US" w:bidi="ar-SA"/>
-      </w:rPr>
-    </w:rPrDefault>
-    <w:pPrDefault>
-      <w:pPr>
-        <w:spacing w:after="200" w:line="276" w:lineRule="auto"/>
-      </w:pPr>
-    </w:pPrDefault>
-  </w:docDefaults>
-  <w:latentStyles w:defLockedState="0" w:defUIPriority="99" w:defSemiHidden="1" w:defUnhideWhenUsed="1" w:defQFormat="0" w:count="276">
-    <w:lsdException w:name="Normal" w:semiHidden="0" w:uiPriority="0" w:unhideWhenUsed="0" w:qFormat="1"/>
-    <w:lsdException w:name="heading 1" w:semiHidden="0" w:uiPriority="9" w:unhideWhenUsed="0" w:qFormat="1"/>
-    <w:lsdException w:name="heading 2" w:uiPriority="9" w:qFormat="1"/>
-    <w:lsdException w:name="heading 3" w:uiPriority="9" w:qFormat="1"/>
-    <w:lsdException w:name="heading 4" w:uiPriority="9" w:qFormat="1"/>
-    <w:lsdException w:name="heading 5" w:uiPriority="9" w:qFormat="1"/>
-    <w:lsdException w:name="heading 6" w:uiPriority="9" w:qFormat="1"/>
-    <w:lsdException w:name="heading 7" w:uiPriority="9" w:qFormat="1"/>
-    <w:lsdException w:name="heading 8" w:uiPriority="9" w:qFormat="1"/>
-    <w:lsdException w:name="heading 9" w:uiPriority="9" w:qFormat="1"/>
-    <w:lsdException w:name="toc 1" w:uiPriority="39"/>
-    <w:lsdException w:name="toc 2" w:uiPriority="39"/>
-    <w:lsdException w:name="toc 3" w:uiPriority="39"/>
-    <w:lsdException w:name="toc 4" w:uiPriority="39"/>
-    <w:lsdException w:name="toc 5" w:uiPriority="39"/>
-    <w:lsdException w:name="toc 6" w:uiPriority="39"/>
-    <w:lsdException w:name="toc 7" w:uiPriority="39"/>
-    <w:lsdException w:name="toc 8" w:uiPriority="39"/>
-    <w:lsdException w:name="toc 9" w:uiPriority="39"/>
-    <w:lsdException w:name="caption" w:uiPriority="35" w:qFormat="1"/>
-    <w:lsdException w:name="Title" w:semiHidden="0" w:uiPriority="10" w:unhideWhenUsed="0" w:qFormat="1"/>
-    <w:lsdException w:name="Default Paragraph Font" w:uiPriority="1"/>
-    <w:lsdException w:name="Subtitle" w:semiHidden="0" w:uiPriority="11" w:unhideWhenUsed="0" w:qFormat="1"/>
-    <w:lsdException w:name="Strong" w:semiHidden="0" w:uiPriority="22" w:unhideWhenUsed="0" w:qFormat="1"/>
-    <w:lsdException w:name="Emphasis" w:semiHidden="0" w:uiPriority="20" w:unhideWhenUsed="0" w:qFormat="1"/>
-    <w:lsdException w:name="Table Grid" w:semiHidden="0" w:uiPriority="59" w:unhideWhenUsed="0"/>
-    <w:lsdException w:name="Placeholder Text" w:unhideWhenUsed="0"/>
-    <w:lsdException w:name="No Spacing" w:semiHidden="0" w:uiPriority="1" w:unhideWhenUsed="0" w:qFormat="1"/>
-    <w:lsdException w:name="Light Shading" w:semiHidden="0" w:uiPriority="60" w:unhideWhenUsed="0"/>
-    <w:lsdException w:name="Light List" w:semiHidden="0" w:uiPriority="61" w:unhideWhenUsed="0"/>
-    <w:lsdException w:name="Light Grid" w:semiHidden="0" w:uiPriority="62" w:unhideWhenUsed="0"/>
-    <w:lsdException w:name="Medium Shading 1" w:semiHidden="0" w:uiPriority="63" w:unhideWhenUsed="0"/>
-    <w:lsdException w:name="Medium Shading 2" w:semiHidden="0" w:uiPriority="64" w:unhideWhenUsed="0"/>
-    <w:lsdException w:name="Medium List 1" w:semiHidden="0" w:uiPriority="65" w:unhideWhenUsed="0"/>
-    <w:lsdException w:name="Medium List 2" w:semiHidden="0" w:uiPriority="66" w:unhideWhenUsed="0"/>
-    <w:lsdException w:name="Medium Grid 1" w:semiHidden="0" w:uiPriority="67" w:unhideWhenUsed="0"/>
-    <w:lsdException w:name="Medium Grid 2" w:semiHidden="0" w:uiPriority="68" w:unhideWhenUsed="0"/>
-    <w:lsdException w:name="Medium Grid 3" w:semiHidden="0" w:uiPriority="69" w:unhideWhenUsed="0"/>
-    <w:lsdException w:name="Dark List" w:semiHidden="0" w:uiPriority="70" w:unhideWhenUsed="0"/>
-    <w:lsdException w:name="Colorful Shading" w:semiHidden="0" w:uiPriority="71" w:unhideWhenUsed="0"/>
-    <w:lsdException w:name="Colorful List" w:semiHidden="0" w:uiPriority="72" w:unhideWhenUsed="0"/>
-    <w:lsdException w:name="Colorful Grid" w:semiHidden="0" w:uiPriority="73" w:unhideWhenUsed="0"/>
-    <w:lsdException w:name="Light Shading Accent 1" w:semiHidden="0" w:uiPriority="60" w:unhideWhenUsed="0"/>
-    <w:lsdException w:name="Light List Accent 1" w:semiHidden="0" w:uiPriority="61" w:unhideWhenUsed="0"/>
-    <w:lsdException w:name="Light Grid Accent 1" w:semiHidden="0" w:uiPriority="62" w:unhideWhenUsed="0"/>
-    <w:lsdException w:name="Medium Shading 1 Accent 1" w:semiHidden="0" w:uiPriority="63" w:unhideWhenUsed="0"/>
-    <w:lsdException w:name="Medium Shading 2 Accent 1" w:semiHidden="0" w:uiPriority="64" w:unhideWhenUsed="0"/>
-    <w:lsdException w:name="Medium List 1 Accent 1" w:semiHidden="0" w:uiPriority="65" w:unhideWhenUsed="0"/>
-    <w:lsdException w:name="Revision" w:unhideWhenUsed="0"/>
-    <w:lsdException w:name="List Paragraph" w:semiHidden="0" w:uiPriority="34" w:unhideWhenUsed="0" w:qFormat="1"/>
-    <w:lsdException w:name="Quote" w:semiHidden="0" w:uiPriority="29" w:unhideWhenUsed="0" w:qFormat="1"/>
-    <w:lsdException w:name="Intense Quote" w:semiHidden="0" w:uiPriority="30" w:unhideWhenUsed="0" w:qFormat="1"/>
-    <w:lsdException w:name="Medium List 2 Accent 1" w:semiHidden="0" w:uiPriority="66" w:unhideWhenUsed="0"/>
-    <w:lsdException w:name="Medium Grid 1 Accent 1" w:semiHidden="0" w:uiPriority="67" w:unhideWhenUsed="0"/>
-    <w:lsdException w:name="Medium Grid 2 Accent 1" w:semiHidden="0" w:uiPriority="68" w:unhideWhenUsed="0"/>
-    <w:lsdException w:name="Medium Grid 3 Accent 1" w:semiHidden="0" w:uiPriority="69" w:unhideWhenUsed="0"/>
-    <w:lsdException w:name="Dark List Accent 1" w:semiHidden="0" w:uiPriority="70" w:unhideWhenUsed="0"/>
-    <w:lsdException w:name="Colorful Shading Accent 1" w:semiHidden="0" w:uiPriority="71" w:unhideWhenUsed="0"/>
-    <w:lsdException w:name="Colorful List Accent 1" w:semiHidden="0" w:uiPriority="72" w:unhideWhenUsed="0"/>
-    <w:lsdException w:name="Colorful Grid Accent 1" w:semiHidden="0" w:uiPriority="73" w:unhideWhenUsed="0"/>
-    <w:lsdException w:name="Light Shading Accent 2" w:semiHidden="0" w:uiPriority="60" w:unhideWhenUsed="0"/>
-    <w:lsdException w:name="Light List Accent 2" w:semiHidden="0" w:uiPriority="61" w:unhideWhenUsed="0"/>
-    <w:lsdException w:name="Light Grid Accent 2" w:semiHidden="0" w:uiPriority="62" w:unhideWhenUsed="0"/>
-    <w:lsdException w:name="Medium Shading 1 Accent 2" w:semiHidden="0" w:uiPriority="63" w:unhideWhenUsed="0"/>
-    <w:lsdException w:name="Medium Shading 2 Accent 2" w:semiHidden="0" w:uiPriority="64" w:unhideWhenUsed="0"/>
-    <w:lsdException w:name="Medium List 1 Accent 2" w:semiHidden="0" w:uiPriority="65" w:unhideWhenUsed="0"/>
-    <w:lsdException w:name="Medium List 2 Accent 2" w:semiHidden="0" w:uiPriority="66" w:unhideWhenUsed="0"/>
-    <w:lsdException w:name="Medium Grid 1 Accent 2" w:semiHidden="0" w:uiPriority="67" w:unhideWhenUsed="0"/>
-    <w:lsdException w:name="Medium Grid 2 Accent 2" w:semiHidden="0" w:uiPriority="68" w:unhideWhenUsed="0"/>
-    <w:lsdException w:name="Medium Grid 3 Accent 2" w:semiHidden="0" w:uiPriority="69" w:unhideWhenUsed="0"/>
-    <w:lsdException w:name="Dark List Accent 2" w:semiHidden="0" w:uiPriority="70" w:unhideWhenUsed="0"/>
-    <w:lsdException w:name="Colorful Shading Accent 2" w:semiHidden="0" w:uiPriority="71" w:unhideWhenUsed="0"/>
-    <w:lsdException w:name="Colorful List Accent 2" w:semiHidden="0" w:uiPriority="72" w:unhideWhenUsed="0"/>
-    <w:lsdException w:name="Colorful Grid Accent 2" w:semiHidden="0" w:uiPriority="73" w:unhideWhenUsed="0"/>
-    <w:lsdException w:name="Light Shading Accent 3" w:semiHidden="0" w:uiPriority="60" w:unhideWhenUsed="0"/>
-    <w:lsdException w:name="Light List Accent 3" w:semiHidden="0" w:uiPriority="61" w:unhideWhenUsed="0"/>
-    <w:lsdException w:name="Light Grid Accent 3" w:semiHidden="0" w:uiPriority="62" w:unhideWhenUsed="0"/>
-    <w:lsdException w:name="Medium Shading 1 Accent 3" w:semiHidden="0" w:uiPriority="63" w:unhideWhenUsed="0"/>
-    <w:lsdException w:name="Medium Shading 2 Accent 3" w:semiHidden="0" w:uiPriority="64" w:unhideWhenUsed="0"/>
-    <w:lsdException w:name="Medium List 1 Accent 3" w:semiHidden="0" w:uiPriority="65" w:unhideWhenUsed="0"/>
-    <w:lsdException w:name="Medium List 2 Accent 3" w:semiHidden="0" w:uiPriority="66" w:unhideWhenUsed="0"/>
-    <w:lsdException w:name="Medium Grid 1 Accent 3" w:semiHidden="0" w:uiPriority="67" w:unhideWhenUsed="0"/>
-    <w:lsdException w:name="Medium Grid 2 Accent 3" w:semiHidden="0" w:uiPriority="68" w:unhideWhenUsed="0"/>
-    <w:lsdException w:name="Medium Grid 3 Accent 3" w:semiHidden="0" w:uiPriority="69" w:unhideWhenUsed="0"/>
-    <w:lsdException w:name="Dark List Accent 3" w:semiHidden="0" w:uiPriority="70" w:unhideWhenUsed="0"/>
-    <w:lsdException w:name="Colorful Shading Accent 3" w:semiHidden="0" w:uiPriority="71" w:unhideWhenUsed="0"/>
-    <w:lsdException w:name="Colorful List Accent 3" w:semiHidden="0" w:uiPriority="72" w:unhideWhenUsed="0"/>
-    <w:lsdException w:name="Colorful Grid Accent 3" w:semiHidden="0" w:uiPriority="73" w:unhideWhenUsed="0"/>
-    <w:lsdException w:name="Light Shading Accent 4" w:semiHidden="0" w:uiPriority="60" w:unhideWhenUsed="0"/>
-    <w:lsdException w:name="Light List Accent 4" w:semiHidden="0" w:uiPriority="61" w:unhideWhenUsed="0"/>
-    <w:lsdException w:name="Light Grid Accent 4" w:semiHidden="0" w:uiPriority="62" w:unhideWhenUsed="0"/>
-    <w:lsdException w:name="Medium Shading 1 Accent 4" w:semiHidden="0" w:uiPriority="63" w:unhideWhenUsed="0"/>
-    <w:lsdException w:name="Medium Shading 2 Accent 4" w:semiHidden="0" w:uiPriority="64" w:unhideWhenUsed="0"/>
-    <w:lsdException w:name="Medium List 1 Accent 4" w:semiHidden="0" w:uiPriority="65" w:unhideWhenUsed="0"/>
-    <w:lsdException w:name="Medium List 2 Accent 4" w:semiHidden="0" w:uiPriority="66" w:unhideWhenUsed="0"/>
-    <w:lsdException w:name="Medium Grid 1 Accent 4" w:semiHidden="0" w:uiPriority="67" w:unhideWhenUsed="0"/>
-    <w:lsdException w:name="Medium Grid 2 Accent 4" w:semiHidden="0" w:uiPriority="68" w:unhideWhenUsed="0"/>
-    <w:lsdException w:name="Medium Grid 3 Accent 4" w:semiHidden="0" w:uiPriority="69" w:unhideWhenUsed="0"/>
-    <w:lsdException w:name="Dark List Accent 4" w:semiHidden="0" w:uiPriority="70" w:unhideWhenUsed="0"/>
-    <w:lsdException w:name="Colorful Shading Accent 4" w:semiHidden="0" w:uiPriority="71" w:unhideWhenUsed="0"/>
-    <w:lsdException w:name="Colorful List Accent 4" w:semiHidden="0" w:uiPriority="72" w:unhideWhenUsed="0"/>
-    <w:lsdException w:name="Colorful Grid Accent 4" w:semiHidden="0" w:uiPriority="73" w:unhideWhenUsed="0"/>
-    <w:lsdException w:name="Light Shading Accent 5" w:semiHidden="0" w:uiPriority="60" w:unhideWhenUsed="0"/>
-    <w:lsdException w:name="Light List Accent 5" w:semiHidden="0" w:uiPriority="61" w:unhideWhenUsed="0"/>
-    <w:lsdException w:name="Light Grid Accent 5" w:semiHidden="0" w:uiPriority="62" w:unhideWhenUsed="0"/>
-    <w:lsdException w:name="Medium Shading 1 Accent 5" w:semiHidden="0" w:uiPriority="63" w:unhideWhenUsed="0"/>
-    <w:lsdException w:name="Medium Shading 2 Accent 5" w:semiHidden="0" w:uiPriority="64" w:unhideWhenUsed="0"/>
-    <w:lsdException w:name="Medium List 1 Accent 5" w:semiHidden="0" w:uiPriority="65" w:unhideWhenUsed="0"/>
-    <w:lsdException w:name="Medium List 2 Accent 5" w:semiHidden="0" w:uiPriority="66" w:unhideWhenUsed="0"/>
-    <w:lsdException w:name="Medium Grid 1 Accent 5" w:semiHidden="0" w:uiPriority="67" w:unhideWhenUsed="0"/>
-    <w:lsdException w:name="Medium Grid 2 Accent 5" w:semiHidden="0" w:uiPriority="68" w:unhideWhenUsed="0"/>
-    <w:lsdException w:name="Medium Grid 3 Accent 5" w:semiHidden="0" w:uiPriority="69" w:unhideWhenUsed="0"/>
-    <w:lsdException w:name="Dark List Accent 5" w:semiHidden="0" w:uiPriority="70" w:unhideWhenUsed="0"/>
-    <w:lsdException w:name="Colorful Shading Accent 5" w:semiHidden="0" w:uiPriority="71" w:unhideWhenUsed="0"/>
-    <w:lsdException w:name="Colorful List Accent 5" w:semiHidden="0" w:uiPriority="72" w:unhideWhenUsed="0"/>
-    <w:lsdException w:name="Colorful Grid Accent 5" w:semiHidden="0" w:uiPriority="73" w:unhideWhenUsed="0"/>
-    <w:lsdException w:name="Light Shading Accent 6" w:semiHidden="0" w:uiPriority="60" w:unhideWhenUsed="0"/>
-    <w:lsdException w:name="Light List Accent 6" w:semiHidden="0" w:uiPriority="61" w:unhideWhenUsed="0"/>
-    <w:lsdException w:name="Light Grid Accent 6" w:semiHidden="0" w:uiPriority="62" w:unhideWhenUsed="0"/>
-    <w:lsdException w:name="Medium Shading 1 Accent 6" w:semiHidden="0" w:uiPriority="63" w:unhideWhenUsed="0"/>
-    <w:lsdException w:name="Medium Shading 2 Accent 6" w:semiHidden="0" w:uiPriority="64" w:unhideWhenUsed="0"/>
-    <w:lsdException w:name="Medium List 1 Accent 6" w:semiHidden="0" w:uiPriority="65" w:unhideWhenUsed="0"/>
-    <w:lsdException w:name="Medium List 2 Accent 6" w:semiHidden="0" w:uiPriority="66" w:unhideWhenUsed="0"/>
-    <w:lsdException w:name="Medium Grid 1 Accent 6" w:semiHidden="0" w:uiPriority="67" w:unhideWhenUsed="0"/>
-    <w:lsdException w:name="Medium Grid 2 Accent 6" w:semiHidden="0" w:uiPriority="68" w:unhideWhenUsed="0"/>
-    <w:lsdException w:name="Medium Grid 3 Accent 6" w:semiHidden="0" w:uiPriority="69" w:unhideWhenUsed="0"/>
-    <w:lsdException w:name="Dark List Accent 6" w:semiHidden="0" w:uiPriority="70" w:unhideWhenUsed="0"/>
-    <w:lsdException w:name="Colorful Shading Accent 6" w:semiHidden="0" w:uiPriority="71" w:unhideWhenUsed="0"/>
-    <w:lsdException w:name="Colorful List Accent 6" w:semiHidden="0" w:uiPriority="72" w:unhideWhenUsed="0"/>
-    <w:lsdException w:name="Colorful Grid Accent 6" w:semiHidden="0" w:uiPriority="73" w:unhideWhenUsed="0"/>
-    <w:lsdException w:name="Subtle Emphasis" w:semiHidden="0" w:uiPriority="19" w:unhideWhenUsed="0" w:qFormat="1"/>
-    <w:lsdException w:name="Intense Emphasis" w:semiHidden="0" w:uiPriority="21" w:unhideWhenUsed="0" w:qFormat="1"/>
-    <w:lsdException w:name="Subtle Reference" w:semiHidden="0" w:uiPriority="31" w:unhideWhenUsed="0" w:qFormat="1"/>
-    <w:lsdException w:name="Intense Reference" w:semiHidden="0" w:uiPriority="32" w:unhideWhenUsed="0" w:qFormat="1"/>
-    <w:lsdException w:name="Book Title" w:semiHidden="0" w:uiPriority="33" w:unhideWhenUsed="0" w:qFormat="1"/>
-    <w:lsdException w:name="Bibliography" w:uiPriority="37"/>
-    <w:lsdException w:name="TOC Heading" w:uiPriority="39" w:qFormat="1"/>
-  </w:latentStyles>
-  <w:style w:type="paragraph" w:default="1" w:styleId="Normal">
-    <w:name w:val="Normal"/>
-    <w:qFormat/>
-  </w:style>
-  <w:style w:type="character" w:default="1" w:styleId="Fuentedeprrafopredeter">
-    <w:name w:val="Default Paragraph Font"/>
-    <w:uiPriority w:val="1"/>
-    <w:semiHidden/>
-    <w:unhideWhenUsed/>
-  </w:style>
-  <w:style w:type="table" w:default="1" w:styleId="Tablanormal">
-    <w:name w:val="Normal Table"/>
-    <w:uiPriority w:val="99"/>
-    <w:semiHidden/>
-    <w:unhideWhenUsed/>
-    <w:tblPr>
-      <w:tblInd w:w="0" w:type="dxa"/>
-      <w:tblCellMar>
-        <w:top w:w="0" w:type="dxa"/>
-        <w:left w:w="108" w:type="dxa"/>
-        <w:bottom w:w="0" w:type="dxa"/>
-        <w:right w:w="108" w:type="dxa"/>
-      </w:tblCellMar>
-    </w:tblPr>
-  </w:style>
-  <w:style w:type="numbering" w:default="1" w:styleId="Sinlista">
-    <w:name w:val="No List"/>
-    <w:uiPriority w:val="99"/>
-    <w:semiHidden/>
-    <w:unhideWhenUsed/>
-  </w:style>
-  <w:style w:type="paragraph" w:styleId="Prrafodelista">
-    <w:name w:val="List Paragraph"/>
-    <w:basedOn w:val="Normal"/>
-    <w:uiPriority w:val="34"/>
-    <w:qFormat/>
-    <w:rsid w:val="00710B4F"/>
-    <w:pPr>
-      <w:ind w:left="720"/>
-      <w:contextualSpacing/>
-    </w:pPr>
-  </w:style>
-  <w:style w:type="character" w:styleId="Hipervnculo">
-    <w:name w:val="Hyperlink"/>
-    <w:basedOn w:val="Fuentedeprrafopredeter"/>
+    <w:basedOn w:val="DefaultParagraphFont"/>
     <w:uiPriority w:val="99"/>
     <w:unhideWhenUsed/>
     <w:rsid w:val="00DD34D0"/>

</xml_diff>